<commit_message>
Installation part of doc finished
</commit_message>
<xml_diff>
--- a/CNT_Mesh_Manual_v1.01.docx
+++ b/CNT_Mesh_Manual_v1.01.docx
@@ -318,6 +318,14 @@
     </w:p>
     <w:sdt>
       <w:sdtPr>
+        <w:rPr>
+          <w:rFonts w:asciiTheme="minorHAnsi" w:eastAsiaTheme="minorHAnsi" w:hAnsiTheme="minorHAnsi" w:cstheme="minorBidi"/>
+          <w:b w:val="0"/>
+          <w:bCs w:val="0"/>
+          <w:sz w:val="22"/>
+          <w:szCs w:val="22"/>
+          <w:lang w:eastAsia="en-US"/>
+        </w:rPr>
         <w:id w:val="1347449479"/>
         <w:docPartObj>
           <w:docPartGallery w:val="Table of Contents"/>
@@ -326,11 +334,7 @@
       </w:sdtPr>
       <w:sdtEndPr>
         <w:rPr>
-          <w:rFonts w:eastAsiaTheme="minorHAnsi" w:cstheme="minorBidi"/>
           <w:noProof/>
-          <w:sz w:val="22"/>
-          <w:szCs w:val="22"/>
-          <w:lang w:eastAsia="en-US"/>
         </w:rPr>
       </w:sdtEndPr>
       <w:sdtContent>
@@ -1473,8 +1477,6 @@
         </w:rPr>
         <w:t>e</w:t>
       </w:r>
-      <w:bookmarkStart w:id="1" w:name="_GoBack"/>
-      <w:bookmarkEnd w:id="1"/>
       <w:r>
         <w:rPr>
           <w:rFonts w:asciiTheme="majorHAnsi" w:hAnsiTheme="majorHAnsi"/>
@@ -1798,20 +1800,411 @@
       <w:pPr>
         <w:pStyle w:val="Heading1"/>
       </w:pPr>
-      <w:bookmarkStart w:id="2" w:name="_Toc422756910"/>
+      <w:bookmarkStart w:id="1" w:name="_Toc422756910"/>
       <w:r>
         <w:t>Usage</w:t>
       </w:r>
+      <w:bookmarkEnd w:id="1"/>
+    </w:p>
+    <w:p>
+      <w:pPr>
+        <w:pStyle w:val="Heading2"/>
+      </w:pPr>
+      <w:bookmarkStart w:id="2" w:name="_Toc422756911"/>
+      <w:r>
+        <w:t>Installing</w:t>
+      </w:r>
       <w:bookmarkEnd w:id="2"/>
     </w:p>
-    <w:p>
-      <w:pPr>
-        <w:pStyle w:val="Heading2"/>
-      </w:pPr>
-      <w:bookmarkStart w:id="3" w:name="_Toc422756911"/>
-      <w:r>
-        <w:t>Installing</w:t>
-      </w:r>
+    <w:p/>
+    <w:p>
+      <w:pPr>
+        <w:ind w:left="360"/>
+        <w:jc w:val="left"/>
+        <w:rPr>
+          <w:rFonts w:asciiTheme="majorHAnsi" w:hAnsiTheme="majorHAnsi"/>
+        </w:rPr>
+      </w:pPr>
+      <w:r>
+        <w:rPr>
+          <w:rFonts w:asciiTheme="majorHAnsi" w:hAnsiTheme="majorHAnsi"/>
+        </w:rPr>
+        <w:t>The current set-up for the software does not have a website for automatic updates. However, it does have a Dropbox link to the most recent deployed version of the software. The link is:</w:t>
+      </w:r>
+    </w:p>
+    <w:p>
+      <w:pPr>
+        <w:ind w:left="360"/>
+        <w:jc w:val="left"/>
+        <w:rPr>
+          <w:rFonts w:asciiTheme="majorHAnsi" w:hAnsiTheme="majorHAnsi"/>
+        </w:rPr>
+      </w:pPr>
+    </w:p>
+    <w:p>
+      <w:pPr>
+        <w:ind w:left="360"/>
+        <w:jc w:val="left"/>
+        <w:rPr>
+          <w:rFonts w:asciiTheme="majorHAnsi" w:hAnsiTheme="majorHAnsi"/>
+        </w:rPr>
+      </w:pPr>
+      <w:hyperlink r:id="rId10" w:history="1">
+        <w:r>
+          <w:rPr>
+            <w:rStyle w:val="Hyperlink"/>
+            <w:rFonts w:asciiTheme="majorHAnsi" w:hAnsiTheme="majorHAnsi"/>
+          </w:rPr>
+          <w:t>https://www.dropbox.com/sh/x1aqk4ogpjp9gbe/AAAZMK3uj38gCj4krndCipg_a?dl=0</w:t>
+        </w:r>
+      </w:hyperlink>
+    </w:p>
+    <w:p>
+      <w:pPr>
+        <w:ind w:left="360"/>
+        <w:jc w:val="left"/>
+        <w:rPr>
+          <w:rFonts w:asciiTheme="majorHAnsi" w:hAnsiTheme="majorHAnsi"/>
+        </w:rPr>
+      </w:pPr>
+    </w:p>
+    <w:p>
+      <w:pPr>
+        <w:ind w:left="360"/>
+        <w:jc w:val="left"/>
+        <w:rPr>
+          <w:rFonts w:asciiTheme="majorHAnsi" w:hAnsiTheme="majorHAnsi"/>
+        </w:rPr>
+      </w:pPr>
+      <w:r>
+        <w:rPr>
+          <w:rFonts w:asciiTheme="majorHAnsi" w:hAnsiTheme="majorHAnsi"/>
+        </w:rPr>
+        <w:t xml:space="preserve">After clicking on the link you will come to a screen that looks like the image below. Click on the “Download” button and select “Download as .zip.” </w:t>
+      </w:r>
+    </w:p>
+    <w:p>
+      <w:pPr>
+        <w:ind w:left="360"/>
+        <w:jc w:val="left"/>
+        <w:rPr>
+          <w:rFonts w:asciiTheme="majorHAnsi" w:hAnsiTheme="majorHAnsi"/>
+        </w:rPr>
+      </w:pPr>
+      <w:r>
+        <w:rPr>
+          <w:noProof/>
+        </w:rPr>
+        <w:lastRenderedPageBreak/>
+        <mc:AlternateContent>
+          <mc:Choice Requires="wps">
+            <w:drawing>
+              <wp:anchor distT="0" distB="0" distL="114300" distR="114300" simplePos="0" relativeHeight="251661312" behindDoc="0" locked="0" layoutInCell="1" allowOverlap="1">
+                <wp:simplePos x="0" y="0"/>
+                <wp:positionH relativeFrom="column">
+                  <wp:posOffset>4816342</wp:posOffset>
+                </wp:positionH>
+                <wp:positionV relativeFrom="paragraph">
+                  <wp:posOffset>-63500</wp:posOffset>
+                </wp:positionV>
+                <wp:extent cx="829339" cy="382772"/>
+                <wp:effectExtent l="0" t="0" r="27940" b="17780"/>
+                <wp:wrapNone/>
+                <wp:docPr id="4" name="Oval 4"/>
+                <wp:cNvGraphicFramePr/>
+                <a:graphic xmlns:a="http://schemas.openxmlformats.org/drawingml/2006/main">
+                  <a:graphicData uri="http://schemas.microsoft.com/office/word/2010/wordprocessingShape">
+                    <wps:wsp>
+                      <wps:cNvSpPr/>
+                      <wps:spPr>
+                        <a:xfrm>
+                          <a:off x="0" y="0"/>
+                          <a:ext cx="829339" cy="382772"/>
+                        </a:xfrm>
+                        <a:prstGeom prst="ellipse">
+                          <a:avLst/>
+                        </a:prstGeom>
+                        <a:noFill/>
+                        <a:ln>
+                          <a:solidFill>
+                            <a:srgbClr val="FF0000"/>
+                          </a:solidFill>
+                        </a:ln>
+                      </wps:spPr>
+                      <wps:style>
+                        <a:lnRef idx="2">
+                          <a:schemeClr val="accent1">
+                            <a:shade val="50000"/>
+                          </a:schemeClr>
+                        </a:lnRef>
+                        <a:fillRef idx="1">
+                          <a:schemeClr val="accent1"/>
+                        </a:fillRef>
+                        <a:effectRef idx="0">
+                          <a:schemeClr val="accent1"/>
+                        </a:effectRef>
+                        <a:fontRef idx="minor">
+                          <a:schemeClr val="lt1"/>
+                        </a:fontRef>
+                      </wps:style>
+                      <wps:bodyPr rot="0" spcFirstLastPara="0" vertOverflow="overflow" horzOverflow="overflow" vert="horz" wrap="square" lIns="91440" tIns="45720" rIns="91440" bIns="45720" numCol="1" spcCol="0" rtlCol="0" fromWordArt="0" anchor="ctr" anchorCtr="0" forceAA="0" compatLnSpc="1">
+                        <a:prstTxWarp prst="textNoShape">
+                          <a:avLst/>
+                        </a:prstTxWarp>
+                        <a:noAutofit/>
+                      </wps:bodyPr>
+                    </wps:wsp>
+                  </a:graphicData>
+                </a:graphic>
+                <wp14:sizeRelH relativeFrom="margin">
+                  <wp14:pctWidth>0</wp14:pctWidth>
+                </wp14:sizeRelH>
+                <wp14:sizeRelV relativeFrom="margin">
+                  <wp14:pctHeight>0</wp14:pctHeight>
+                </wp14:sizeRelV>
+              </wp:anchor>
+            </w:drawing>
+          </mc:Choice>
+          <mc:Fallback>
+            <w:pict>
+              <v:oval id="Oval 4" o:spid="_x0000_s1026" style="position:absolute;margin-left:379.25pt;margin-top:-5pt;width:65.3pt;height:30.15pt;z-index:251661312;visibility:visible;mso-wrap-style:square;mso-width-percent:0;mso-height-percent:0;mso-wrap-distance-left:9pt;mso-wrap-distance-top:0;mso-wrap-distance-right:9pt;mso-wrap-distance-bottom:0;mso-position-horizontal:absolute;mso-position-horizontal-relative:text;mso-position-vertical:absolute;mso-position-vertical-relative:text;mso-width-percent:0;mso-height-percent:0;mso-width-relative:margin;mso-height-relative:margin;v-text-anchor:middle" o:gfxdata="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" filled="f" strokecolor="red" strokeweight="2pt"/>
+            </w:pict>
+          </mc:Fallback>
+        </mc:AlternateContent>
+      </w:r>
+      <w:r>
+        <w:rPr>
+          <w:noProof/>
+        </w:rPr>
+        <w:drawing>
+          <wp:inline distT="0" distB="0" distL="0" distR="0" wp14:anchorId="5D5A829D" wp14:editId="34D23E98">
+            <wp:extent cx="5943600" cy="1384300"/>
+            <wp:effectExtent l="0" t="0" r="0" b="6350"/>
+            <wp:docPr id="5" name="Picture 5"/>
+            <wp:cNvGraphicFramePr>
+              <a:graphicFrameLocks xmlns:a="http://schemas.openxmlformats.org/drawingml/2006/main" noChangeAspect="1"/>
+            </wp:cNvGraphicFramePr>
+            <a:graphic xmlns:a="http://schemas.openxmlformats.org/drawingml/2006/main">
+              <a:graphicData uri="http://schemas.openxmlformats.org/drawingml/2006/picture">
+                <pic:pic xmlns:pic="http://schemas.openxmlformats.org/drawingml/2006/picture">
+                  <pic:nvPicPr>
+                    <pic:cNvPr id="0" name=""/>
+                    <pic:cNvPicPr/>
+                  </pic:nvPicPr>
+                  <pic:blipFill>
+                    <a:blip r:embed="rId11"/>
+                    <a:stretch>
+                      <a:fillRect/>
+                    </a:stretch>
+                  </pic:blipFill>
+                  <pic:spPr>
+                    <a:xfrm>
+                      <a:off x="0" y="0"/>
+                      <a:ext cx="5943600" cy="1384300"/>
+                    </a:xfrm>
+                    <a:prstGeom prst="rect">
+                      <a:avLst/>
+                    </a:prstGeom>
+                  </pic:spPr>
+                </pic:pic>
+              </a:graphicData>
+            </a:graphic>
+          </wp:inline>
+        </w:drawing>
+      </w:r>
+    </w:p>
+    <w:p>
+      <w:pPr>
+        <w:ind w:left="360"/>
+        <w:jc w:val="left"/>
+        <w:rPr>
+          <w:rFonts w:asciiTheme="majorHAnsi" w:hAnsiTheme="majorHAnsi"/>
+        </w:rPr>
+      </w:pPr>
+    </w:p>
+    <w:p>
+      <w:pPr>
+        <w:ind w:left="360"/>
+        <w:jc w:val="left"/>
+        <w:rPr>
+          <w:rFonts w:asciiTheme="majorHAnsi" w:hAnsiTheme="majorHAnsi"/>
+        </w:rPr>
+      </w:pPr>
+      <w:r>
+        <w:rPr>
+          <w:rFonts w:asciiTheme="majorHAnsi" w:hAnsiTheme="majorHAnsi"/>
+        </w:rPr>
+        <w:t>This will download all the necessary program files. Extract the .zip to a directo</w:t>
+      </w:r>
+      <w:r>
+        <w:rPr>
+          <w:rFonts w:asciiTheme="majorHAnsi" w:hAnsiTheme="majorHAnsi"/>
+        </w:rPr>
+        <w:t>ry of your choosing. Open that directory. From that directory navigate to the following path:</w:t>
+      </w:r>
+    </w:p>
+    <w:p>
+      <w:pPr>
+        <w:ind w:left="360"/>
+        <w:jc w:val="left"/>
+        <w:rPr>
+          <w:rFonts w:asciiTheme="majorHAnsi" w:hAnsiTheme="majorHAnsi"/>
+        </w:rPr>
+      </w:pPr>
+    </w:p>
+    <w:p>
+      <w:pPr>
+        <w:ind w:left="360"/>
+        <w:jc w:val="left"/>
+        <w:rPr>
+          <w:rFonts w:asciiTheme="majorHAnsi" w:hAnsiTheme="majorHAnsi"/>
+        </w:rPr>
+      </w:pPr>
+      <w:r>
+        <w:rPr>
+          <w:rFonts w:asciiTheme="majorHAnsi" w:hAnsiTheme="majorHAnsi"/>
+        </w:rPr>
+        <w:t>.</w:t>
+      </w:r>
+      <w:r>
+        <w:rPr>
+          <w:rFonts w:asciiTheme="majorHAnsi" w:hAnsiTheme="majorHAnsi"/>
+        </w:rPr>
+        <w:t>\express\SingleImage\DiskImages\DISK1</w:t>
+      </w:r>
+    </w:p>
+    <w:p>
+      <w:pPr>
+        <w:ind w:left="360"/>
+        <w:jc w:val="left"/>
+        <w:rPr>
+          <w:rFonts w:asciiTheme="majorHAnsi" w:hAnsiTheme="majorHAnsi"/>
+        </w:rPr>
+      </w:pPr>
+    </w:p>
+    <w:p>
+      <w:pPr>
+        <w:ind w:left="360"/>
+        <w:jc w:val="left"/>
+        <w:rPr>
+          <w:rFonts w:asciiTheme="majorHAnsi" w:hAnsiTheme="majorHAnsi"/>
+        </w:rPr>
+      </w:pPr>
+      <w:r>
+        <w:rPr>
+          <w:rFonts w:asciiTheme="majorHAnsi" w:hAnsiTheme="majorHAnsi"/>
+          <w:noProof/>
+        </w:rPr>
+        <w:drawing>
+          <wp:inline distT="0" distB="0" distL="0" distR="0">
+            <wp:extent cx="5943600" cy="808355"/>
+            <wp:effectExtent l="0" t="0" r="0" b="0"/>
+            <wp:docPr id="6" name="Picture 6"/>
+            <wp:cNvGraphicFramePr>
+              <a:graphicFrameLocks xmlns:a="http://schemas.openxmlformats.org/drawingml/2006/main" noChangeAspect="1"/>
+            </wp:cNvGraphicFramePr>
+            <a:graphic xmlns:a="http://schemas.openxmlformats.org/drawingml/2006/main">
+              <a:graphicData uri="http://schemas.openxmlformats.org/drawingml/2006/picture">
+                <pic:pic xmlns:pic="http://schemas.openxmlformats.org/drawingml/2006/picture">
+                  <pic:nvPicPr>
+                    <pic:cNvPr id="0" name="Picture 1"/>
+                    <pic:cNvPicPr>
+                      <a:picLocks noChangeAspect="1" noChangeArrowheads="1"/>
+                    </pic:cNvPicPr>
+                  </pic:nvPicPr>
+                  <pic:blipFill>
+                    <a:blip r:embed="rId12">
+                      <a:extLst>
+                        <a:ext uri="{28A0092B-C50C-407E-A947-70E740481C1C}">
+                          <a14:useLocalDpi xmlns:a14="http://schemas.microsoft.com/office/drawing/2010/main" val="0"/>
+                        </a:ext>
+                      </a:extLst>
+                    </a:blip>
+                    <a:srcRect/>
+                    <a:stretch>
+                      <a:fillRect/>
+                    </a:stretch>
+                  </pic:blipFill>
+                  <pic:spPr bwMode="auto">
+                    <a:xfrm>
+                      <a:off x="0" y="0"/>
+                      <a:ext cx="5943600" cy="808355"/>
+                    </a:xfrm>
+                    <a:prstGeom prst="rect">
+                      <a:avLst/>
+                    </a:prstGeom>
+                    <a:noFill/>
+                    <a:ln>
+                      <a:noFill/>
+                    </a:ln>
+                  </pic:spPr>
+                </pic:pic>
+              </a:graphicData>
+            </a:graphic>
+          </wp:inline>
+        </w:drawing>
+      </w:r>
+    </w:p>
+    <w:p>
+      <w:pPr>
+        <w:ind w:left="360"/>
+        <w:jc w:val="left"/>
+        <w:rPr>
+          <w:rFonts w:asciiTheme="majorHAnsi" w:hAnsiTheme="majorHAnsi"/>
+        </w:rPr>
+      </w:pPr>
+    </w:p>
+    <w:p>
+      <w:pPr>
+        <w:ind w:left="360"/>
+        <w:jc w:val="left"/>
+        <w:rPr>
+          <w:rFonts w:asciiTheme="majorHAnsi" w:hAnsiTheme="majorHAnsi"/>
+        </w:rPr>
+      </w:pPr>
+      <w:r>
+        <w:rPr>
+          <w:rFonts w:asciiTheme="majorHAnsi" w:hAnsiTheme="majorHAnsi"/>
+        </w:rPr>
+        <w:t>Click on “setup.exe” found at the location above and follow the on screen instructions to install.</w:t>
+      </w:r>
+      <w:r>
+        <w:rPr>
+          <w:rFonts w:asciiTheme="majorHAnsi" w:hAnsiTheme="majorHAnsi"/>
+        </w:rPr>
+        <w:t xml:space="preserve"> The installer may ask to download and install some Microsoft redistributables. Please do so as they are necessary components to the software. </w:t>
+      </w:r>
+    </w:p>
+    <w:p>
+      <w:pPr>
+        <w:ind w:left="360"/>
+        <w:jc w:val="left"/>
+        <w:rPr>
+          <w:rFonts w:asciiTheme="majorHAnsi" w:hAnsiTheme="majorHAnsi"/>
+        </w:rPr>
+      </w:pPr>
+    </w:p>
+    <w:p>
+      <w:pPr>
+        <w:ind w:left="360"/>
+        <w:jc w:val="left"/>
+        <w:rPr>
+          <w:rFonts w:asciiTheme="majorHAnsi" w:hAnsiTheme="majorHAnsi"/>
+        </w:rPr>
+      </w:pPr>
+      <w:r>
+        <w:rPr>
+          <w:rFonts w:asciiTheme="majorHAnsi" w:hAnsiTheme="majorHAnsi"/>
+        </w:rPr>
+        <w:t xml:space="preserve">Once the program is installed, it is important to be aware of the location of the CNT_Mesh_Config.xml file. It will initially be located in the program’s directory. This is an example xml file that is necessary to run the simulation. Feel </w:t>
+      </w:r>
+      <w:r>
+        <w:rPr>
+          <w:rFonts w:asciiTheme="majorHAnsi" w:hAnsiTheme="majorHAnsi"/>
+        </w:rPr>
+        <w:t>free to move or copy the file. If you are to edit the file, only change the text that are part of the elements, do not change the elements themselves.</w:t>
+      </w:r>
+      <w:bookmarkStart w:id="3" w:name="_GoBack"/>
       <w:bookmarkEnd w:id="3"/>
     </w:p>
     <w:p>
@@ -1821,6 +2214,20 @@
           <w:rFonts w:asciiTheme="majorHAnsi" w:hAnsiTheme="majorHAnsi"/>
         </w:rPr>
       </w:pPr>
+    </w:p>
+    <w:p>
+      <w:pPr>
+        <w:jc w:val="left"/>
+        <w:rPr>
+          <w:rFonts w:asciiTheme="majorHAnsi" w:hAnsiTheme="majorHAnsi"/>
+        </w:rPr>
+      </w:pPr>
+      <w:r>
+        <w:rPr>
+          <w:rFonts w:asciiTheme="majorHAnsi" w:hAnsiTheme="majorHAnsi"/>
+        </w:rPr>
+        <w:tab/>
+      </w:r>
     </w:p>
     <w:p>
       <w:pPr>
@@ -1944,70 +2351,70 @@
       </w:pPr>
       <w:bookmarkStart w:id="6" w:name="_Toc422756914"/>
       <w:r>
+        <w:t>Runtime</w:t>
+      </w:r>
+      <w:bookmarkEnd w:id="6"/>
+    </w:p>
+    <w:p>
+      <w:pPr>
+        <w:jc w:val="left"/>
+        <w:rPr>
+          <w:rFonts w:asciiTheme="majorHAnsi" w:hAnsiTheme="majorHAnsi"/>
+        </w:rPr>
+      </w:pPr>
+    </w:p>
+    <w:p>
+      <w:pPr>
+        <w:ind w:left="360"/>
+        <w:jc w:val="left"/>
+        <w:rPr>
+          <w:rFonts w:asciiTheme="majorHAnsi" w:hAnsiTheme="majorHAnsi"/>
+        </w:rPr>
+      </w:pPr>
+      <w:r>
+        <w:rPr>
+          <w:rFonts w:asciiTheme="majorHAnsi" w:hAnsiTheme="majorHAnsi"/>
+        </w:rPr>
+        <w:t>- Rendering Controls</w:t>
+      </w:r>
+    </w:p>
+    <w:p>
+      <w:pPr>
+        <w:ind w:left="360"/>
+        <w:jc w:val="left"/>
+        <w:rPr>
+          <w:rFonts w:asciiTheme="majorHAnsi" w:hAnsiTheme="majorHAnsi"/>
+        </w:rPr>
+      </w:pPr>
+      <w:r>
+        <w:rPr>
+          <w:rFonts w:asciiTheme="majorHAnsi" w:hAnsiTheme="majorHAnsi"/>
+        </w:rPr>
+        <w:t>- Camera movement controls</w:t>
+      </w:r>
+    </w:p>
+    <w:p>
+      <w:pPr>
+        <w:ind w:left="360"/>
+        <w:jc w:val="left"/>
+        <w:rPr>
+          <w:rFonts w:asciiTheme="majorHAnsi" w:hAnsiTheme="majorHAnsi"/>
+        </w:rPr>
+      </w:pPr>
+      <w:r>
+        <w:rPr>
+          <w:rFonts w:asciiTheme="majorHAnsi" w:hAnsiTheme="majorHAnsi"/>
+        </w:rPr>
+        <w:t>- Resetting the simulation</w:t>
+      </w:r>
+    </w:p>
+    <w:p>
+      <w:pPr>
+        <w:pStyle w:val="Heading2"/>
+      </w:pPr>
+      <w:bookmarkStart w:id="7" w:name="_Toc422756915"/>
+      <w:r>
         <w:lastRenderedPageBreak/>
-        <w:t>Runtime</w:t>
-      </w:r>
-      <w:bookmarkEnd w:id="6"/>
-    </w:p>
-    <w:p>
-      <w:pPr>
-        <w:jc w:val="left"/>
-        <w:rPr>
-          <w:rFonts w:asciiTheme="majorHAnsi" w:hAnsiTheme="majorHAnsi"/>
-        </w:rPr>
-      </w:pPr>
-    </w:p>
-    <w:p>
-      <w:pPr>
-        <w:ind w:left="360"/>
-        <w:jc w:val="left"/>
-        <w:rPr>
-          <w:rFonts w:asciiTheme="majorHAnsi" w:hAnsiTheme="majorHAnsi"/>
-        </w:rPr>
-      </w:pPr>
-      <w:r>
-        <w:rPr>
-          <w:rFonts w:asciiTheme="majorHAnsi" w:hAnsiTheme="majorHAnsi"/>
-        </w:rPr>
-        <w:t>- Rendering Controls</w:t>
-      </w:r>
-    </w:p>
-    <w:p>
-      <w:pPr>
-        <w:ind w:left="360"/>
-        <w:jc w:val="left"/>
-        <w:rPr>
-          <w:rFonts w:asciiTheme="majorHAnsi" w:hAnsiTheme="majorHAnsi"/>
-        </w:rPr>
-      </w:pPr>
-      <w:r>
-        <w:rPr>
-          <w:rFonts w:asciiTheme="majorHAnsi" w:hAnsiTheme="majorHAnsi"/>
-        </w:rPr>
-        <w:t>- Camera movement controls</w:t>
-      </w:r>
-    </w:p>
-    <w:p>
-      <w:pPr>
-        <w:ind w:left="360"/>
-        <w:jc w:val="left"/>
-        <w:rPr>
-          <w:rFonts w:asciiTheme="majorHAnsi" w:hAnsiTheme="majorHAnsi"/>
-        </w:rPr>
-      </w:pPr>
-      <w:r>
-        <w:rPr>
-          <w:rFonts w:asciiTheme="majorHAnsi" w:hAnsiTheme="majorHAnsi"/>
-        </w:rPr>
-        <w:t>- Resetting the simulation</w:t>
-      </w:r>
-    </w:p>
-    <w:p>
-      <w:pPr>
-        <w:pStyle w:val="Heading2"/>
-      </w:pPr>
-      <w:bookmarkStart w:id="7" w:name="_Toc422756915"/>
-      <w:r>
         <w:t>Exit</w:t>
       </w:r>
       <w:bookmarkEnd w:id="7"/>
@@ -3418,7 +3825,7 @@
 </file>
 
 <file path=customXml/itemProps1.xml><?xml version="1.0" encoding="utf-8"?>
-<ds:datastoreItem xmlns:ds="http://schemas.openxmlformats.org/officeDocument/2006/customXml" ds:itemID="{07354F64-E03D-4391-8783-20FD172C6161}">
+<ds:datastoreItem xmlns:ds="http://schemas.openxmlformats.org/officeDocument/2006/customXml" ds:itemID="{9B895EEA-1D61-4BCC-8B75-AE9DF44EF733}">
   <ds:schemaRefs>
     <ds:schemaRef ds:uri="http://schemas.openxmlformats.org/officeDocument/2006/bibliography"/>
   </ds:schemaRefs>

</xml_diff>

<commit_message>
Added appendix, references, beginning of simulation mechanics section
</commit_message>
<xml_diff>
--- a/CNT_Mesh_Manual_v1.01.docx
+++ b/CNT_Mesh_Manual_v1.01.docx
@@ -8,6 +8,84 @@
           <w:sz w:val="36"/>
         </w:rPr>
       </w:pPr>
+      <w:r>
+        <w:rPr>
+          <w:sz w:val="36"/>
+        </w:rPr>
+        <w:fldChar w:fldCharType="begin"/>
+      </w:r>
+      <w:r>
+        <w:rPr>
+          <w:sz w:val="36"/>
+        </w:rPr>
+        <w:instrText xml:space="preserve"> MACROBUTTON MTEditEquationSection2 </w:instrText>
+      </w:r>
+      <w:r>
+        <w:rPr>
+          <w:rStyle w:val="MTEquationSection"/>
+        </w:rPr>
+        <w:instrText>Equation Chapter 1 Section 1</w:instrText>
+      </w:r>
+      <w:r>
+        <w:rPr>
+          <w:sz w:val="36"/>
+        </w:rPr>
+        <w:fldChar w:fldCharType="begin"/>
+      </w:r>
+      <w:r>
+        <w:rPr>
+          <w:sz w:val="36"/>
+        </w:rPr>
+        <w:instrText xml:space="preserve"> SEQ MTEqn \r \h \* MERGEFORMAT </w:instrText>
+      </w:r>
+      <w:r>
+        <w:rPr>
+          <w:sz w:val="36"/>
+        </w:rPr>
+        <w:fldChar w:fldCharType="end"/>
+      </w:r>
+      <w:r>
+        <w:rPr>
+          <w:sz w:val="36"/>
+        </w:rPr>
+        <w:fldChar w:fldCharType="begin"/>
+      </w:r>
+      <w:r>
+        <w:rPr>
+          <w:sz w:val="36"/>
+        </w:rPr>
+        <w:instrText xml:space="preserve"> SEQ MTSec \r 1 \h \* MERGEFORMAT </w:instrText>
+      </w:r>
+      <w:r>
+        <w:rPr>
+          <w:sz w:val="36"/>
+        </w:rPr>
+        <w:fldChar w:fldCharType="end"/>
+      </w:r>
+      <w:r>
+        <w:rPr>
+          <w:sz w:val="36"/>
+        </w:rPr>
+        <w:fldChar w:fldCharType="begin"/>
+      </w:r>
+      <w:r>
+        <w:rPr>
+          <w:sz w:val="36"/>
+        </w:rPr>
+        <w:instrText xml:space="preserve"> SEQ MTChap \r 1 \h \* MERGEFORMAT </w:instrText>
+      </w:r>
+      <w:r>
+        <w:rPr>
+          <w:sz w:val="36"/>
+        </w:rPr>
+        <w:fldChar w:fldCharType="end"/>
+      </w:r>
+      <w:r>
+        <w:rPr>
+          <w:sz w:val="36"/>
+        </w:rPr>
+        <w:fldChar w:fldCharType="end"/>
+      </w:r>
     </w:p>
     <w:p>
       <w:pPr>
@@ -172,7 +250,7 @@
           <w:noProof/>
         </w:rPr>
         <w:drawing>
-          <wp:anchor distT="0" distB="0" distL="114300" distR="114300" simplePos="0" relativeHeight="251658240" behindDoc="1" locked="0" layoutInCell="1" allowOverlap="1" wp14:anchorId="755EA8A7" wp14:editId="4B78F8EA">
+          <wp:anchor distT="0" distB="0" distL="114300" distR="114300" simplePos="0" relativeHeight="251658240" behindDoc="1" locked="0" layoutInCell="1" allowOverlap="1" wp14:anchorId="284F088C" wp14:editId="7B07B367">
             <wp:simplePos x="0" y="0"/>
             <wp:positionH relativeFrom="column">
               <wp:posOffset>1343660</wp:posOffset>
@@ -768,7 +846,7 @@
                 <w:noProof/>
                 <w:webHidden/>
               </w:rPr>
-              <w:t>5</w:t>
+              <w:t>6</w:t>
             </w:r>
             <w:r>
               <w:rPr>
@@ -837,7 +915,7 @@
                 <w:noProof/>
                 <w:webHidden/>
               </w:rPr>
-              <w:t>5</w:t>
+              <w:t>8</w:t>
             </w:r>
             <w:r>
               <w:rPr>
@@ -906,7 +984,7 @@
                 <w:noProof/>
                 <w:webHidden/>
               </w:rPr>
-              <w:t>5</w:t>
+              <w:t>9</w:t>
             </w:r>
             <w:r>
               <w:rPr>
@@ -975,7 +1053,7 @@
                 <w:noProof/>
                 <w:webHidden/>
               </w:rPr>
-              <w:t>5</w:t>
+              <w:t>9</w:t>
             </w:r>
             <w:r>
               <w:rPr>
@@ -1044,7 +1122,7 @@
                 <w:noProof/>
                 <w:webHidden/>
               </w:rPr>
-              <w:t>5</w:t>
+              <w:t>9</w:t>
             </w:r>
             <w:r>
               <w:rPr>
@@ -1113,7 +1191,7 @@
                 <w:noProof/>
                 <w:webHidden/>
               </w:rPr>
-              <w:t>5</w:t>
+              <w:t>10</w:t>
             </w:r>
             <w:r>
               <w:rPr>
@@ -1155,6 +1233,9 @@
     <w:p>
       <w:pPr>
         <w:jc w:val="both"/>
+        <w:rPr>
+          <w:vertAlign w:val="superscript"/>
+        </w:rPr>
       </w:pPr>
       <w:r>
         <w:t>The National Academy of Engineering, concerned about the increasing energy demands as well as the environmental cost of meeting them, has determined that development of an enconomic solar panel is a grand engineering challenge of the 21</w:t>
@@ -1175,7 +1256,28 @@
         <w:t xml:space="preserve"> finding a suitable light-absorbing material</w:t>
       </w:r>
       <w:r>
-        <w:t xml:space="preserve">. In recent years, carbon nanotubes (CNTs) have become a material candidate due to more effective separation techniques. </w:t>
+        <w:t>. In recent years, carbon nanotubes (CNTs) have become a material candidate due to more effective separation techniques.</w:t>
+      </w:r>
+      <w:r>
+        <w:rPr>
+          <w:vertAlign w:val="superscript"/>
+        </w:rPr>
+        <w:t>[</w:t>
+      </w:r>
+      <w:r>
+        <w:rPr>
+          <w:vertAlign w:val="superscript"/>
+        </w:rPr>
+        <w:t>1</w:t>
+      </w:r>
+      <w:r>
+        <w:rPr>
+          <w:vertAlign w:val="superscript"/>
+        </w:rPr>
+        <w:t>]</w:t>
+      </w:r>
+      <w:r>
+        <w:t xml:space="preserve"> </w:t>
       </w:r>
       <w:r>
         <w:t xml:space="preserve">Researchers have the abilty to separate optically absorptive, semiconducting nanotubes from </w:t>
@@ -1198,6 +1300,24 @@
       <w:r>
         <w:t>optical versatility, ultrafast exciton and charge transport, and chemical stability of CNTs has been the impetus of much recent research.</w:t>
       </w:r>
+      <w:r>
+        <w:rPr>
+          <w:vertAlign w:val="superscript"/>
+        </w:rPr>
+        <w:t>[</w:t>
+      </w:r>
+      <w:r>
+        <w:rPr>
+          <w:vertAlign w:val="superscript"/>
+        </w:rPr>
+        <w:t>2</w:t>
+      </w:r>
+      <w:r>
+        <w:rPr>
+          <w:vertAlign w:val="superscript"/>
+        </w:rPr>
+        <w:t>]</w:t>
+      </w:r>
     </w:p>
     <w:p>
       <w:pPr>
@@ -1233,7 +1353,28 @@
         <w:t xml:space="preserve"> junction [fig. 1] is very efficient, the diffusion of the exciton to the junction has been determin</w:t>
       </w:r>
       <w:r>
-        <w:t>ed to be a bottleneck in increasing the overall process efficiency. Amirhossein Davoody, a member of Professor Knezevic’s research group, has undertaken a project to develop the theory of exciton diffusion in CNTs and use his theoretical framework to computationally simulate exciton dynamics in a CNT mesh.</w:t>
+        <w:t>ed to be a bottleneck in increasing the overall process efficiency.</w:t>
+      </w:r>
+      <w:r>
+        <w:rPr>
+          <w:vertAlign w:val="superscript"/>
+        </w:rPr>
+        <w:t>[</w:t>
+      </w:r>
+      <w:r>
+        <w:rPr>
+          <w:vertAlign w:val="superscript"/>
+        </w:rPr>
+        <w:t>2</w:t>
+      </w:r>
+      <w:r>
+        <w:rPr>
+          <w:vertAlign w:val="superscript"/>
+        </w:rPr>
+        <w:t>]</w:t>
+      </w:r>
+      <w:r>
+        <w:t xml:space="preserve"> Amirhossein Davoody, a member of Professor Knezevic’s research group, has undertaken a project to develop the theory of exciton diffusion in CNTs and use his theoretical framework to computationally simulate exciton dynamics in a CNT mesh.</w:t>
       </w:r>
       <w:r>
         <w:t xml:space="preserve"> Before the start of the CNT Mesh Generator, he had already found success calculating exciton transfer rates between CNTs with arbitrary chirality, angle, and separation.</w:t>
@@ -1248,16 +1389,16 @@
         <mc:AlternateContent>
           <mc:Choice Requires="wps">
             <w:drawing>
-              <wp:anchor distT="0" distB="0" distL="114300" distR="114300" simplePos="0" relativeHeight="251660288" behindDoc="0" locked="0" layoutInCell="1" allowOverlap="1" wp14:anchorId="5A57E02D" wp14:editId="78401136">
+              <wp:anchor distT="0" distB="0" distL="114300" distR="114300" simplePos="0" relativeHeight="251660288" behindDoc="0" locked="0" layoutInCell="1" allowOverlap="1" wp14:anchorId="717A80BC" wp14:editId="03A991FB">
                 <wp:simplePos x="0" y="0"/>
                 <wp:positionH relativeFrom="column">
-                  <wp:posOffset>361404</wp:posOffset>
+                  <wp:posOffset>361507</wp:posOffset>
                 </wp:positionH>
                 <wp:positionV relativeFrom="paragraph">
-                  <wp:posOffset>1455420</wp:posOffset>
+                  <wp:posOffset>1456660</wp:posOffset>
                 </wp:positionV>
-                <wp:extent cx="5358810" cy="457200"/>
-                <wp:effectExtent l="0" t="0" r="0" b="0"/>
+                <wp:extent cx="5539563" cy="457200"/>
+                <wp:effectExtent l="0" t="0" r="4445" b="0"/>
                 <wp:wrapNone/>
                 <wp:docPr id="307" name="Text Box 2"/>
                 <wp:cNvGraphicFramePr>
@@ -1272,7 +1413,7 @@
                       <wps:spPr bwMode="auto">
                         <a:xfrm>
                           <a:off x="0" y="0"/>
-                          <a:ext cx="5358810" cy="457200"/>
+                          <a:ext cx="5539563" cy="457200"/>
                         </a:xfrm>
                         <a:prstGeom prst="rect">
                           <a:avLst/>
@@ -1292,6 +1433,9 @@
                           <w:p>
                             <w:pPr>
                               <w:jc w:val="left"/>
+                              <w:rPr>
+                                <w:vertAlign w:val="superscript"/>
+                              </w:rPr>
                             </w:pPr>
                             <w:r>
                               <w:rPr>
@@ -1301,6 +1445,15 @@
                             </w:r>
                             <w:r>
                               <w:t xml:space="preserve"> Structure of a CNT-based bilayer donor/acceptor heterojunction photovoltaic device</w:t>
+                            </w:r>
+                            <w:r>
+                              <w:t>.</w:t>
+                            </w:r>
+                            <w:r>
+                              <w:rPr>
+                                <w:vertAlign w:val="superscript"/>
+                              </w:rPr>
+                              <w:t>[2]</w:t>
                             </w:r>
                           </w:p>
                         </w:txbxContent>
@@ -1326,12 +1479,15 @@
                 <v:stroke joinstyle="miter"/>
                 <v:path gradientshapeok="t" o:connecttype="rect"/>
               </v:shapetype>
-              <v:shape id="Text Box 2" o:spid="_x0000_s1026" type="#_x0000_t202" style="position:absolute;left:0;text-align:left;margin-left:28.45pt;margin-top:114.6pt;width:421.95pt;height:36pt;z-index:251660288;visibility:visible;mso-wrap-style:square;mso-width-percent:0;mso-height-percent:0;mso-wrap-distance-left:9pt;mso-wrap-distance-top:0;mso-wrap-distance-right:9pt;mso-wrap-distance-bottom:0;mso-position-horizontal:absolute;mso-position-horizontal-relative:text;mso-position-vertical:absolute;mso-position-vertical-relative:text;mso-width-percent:0;mso-height-percent:0;mso-width-relative:margin;mso-height-relative:margin;v-text-anchor:top" o:gfxdata="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" stroked="f">
+              <v:shape id="Text Box 2" o:spid="_x0000_s1026" type="#_x0000_t202" style="position:absolute;left:0;text-align:left;margin-left:28.45pt;margin-top:114.7pt;width:436.2pt;height:36pt;z-index:251660288;visibility:visible;mso-wrap-style:square;mso-width-percent:0;mso-height-percent:0;mso-wrap-distance-left:9pt;mso-wrap-distance-top:0;mso-wrap-distance-right:9pt;mso-wrap-distance-bottom:0;mso-position-horizontal:absolute;mso-position-horizontal-relative:text;mso-position-vertical:absolute;mso-position-vertical-relative:text;mso-width-percent:0;mso-height-percent:0;mso-width-relative:margin;mso-height-relative:margin;v-text-anchor:top" o:gfxdata="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" stroked="f">
                 <v:textbox>
                   <w:txbxContent>
                     <w:p>
                       <w:pPr>
                         <w:jc w:val="left"/>
+                        <w:rPr>
+                          <w:vertAlign w:val="superscript"/>
+                        </w:rPr>
                       </w:pPr>
                       <w:r>
                         <w:rPr>
@@ -1342,6 +1498,15 @@
                       <w:r>
                         <w:t xml:space="preserve"> Structure of a CNT-based bilayer donor/acceptor heterojunction photovoltaic device</w:t>
                       </w:r>
+                      <w:r>
+                        <w:t>.</w:t>
+                      </w:r>
+                      <w:r>
+                        <w:rPr>
+                          <w:vertAlign w:val="superscript"/>
+                        </w:rPr>
+                        <w:t>[2]</w:t>
+                      </w:r>
                     </w:p>
                   </w:txbxContent>
                 </v:textbox>
@@ -1355,7 +1520,7 @@
           <w:noProof/>
         </w:rPr>
         <w:drawing>
-          <wp:inline distT="0" distB="0" distL="0" distR="0" wp14:anchorId="7A09908F" wp14:editId="5BFBC844">
+          <wp:inline distT="0" distB="0" distL="0" distR="0" wp14:anchorId="1B51EA08" wp14:editId="308BEFF3">
             <wp:extent cx="5067300" cy="1581150"/>
             <wp:effectExtent l="0" t="0" r="0" b="0"/>
             <wp:docPr id="3" name="Picture 3"/>
@@ -1521,7 +1686,7 @@
         <mc:AlternateContent>
           <mc:Choice Requires="wps">
             <w:drawing>
-              <wp:anchor distT="0" distB="0" distL="114300" distR="114300" simplePos="0" relativeHeight="251661312" behindDoc="0" locked="0" layoutInCell="1" allowOverlap="1">
+              <wp:anchor distT="0" distB="0" distL="114300" distR="114300" simplePos="0" relativeHeight="251661312" behindDoc="0" locked="0" layoutInCell="1" allowOverlap="1" wp14:anchorId="2357342B" wp14:editId="637929FD">
                 <wp:simplePos x="0" y="0"/>
                 <wp:positionH relativeFrom="column">
                   <wp:posOffset>4816342</wp:posOffset>
@@ -1599,7 +1764,7 @@
           <w:noProof/>
         </w:rPr>
         <w:drawing>
-          <wp:inline distT="0" distB="0" distL="0" distR="0" wp14:anchorId="5D5A829D" wp14:editId="34D23E98">
+          <wp:inline distT="0" distB="0" distL="0" distR="0" wp14:anchorId="3A4CBCFB" wp14:editId="2CFABC81">
             <wp:extent cx="5943600" cy="1384300"/>
             <wp:effectExtent l="0" t="0" r="0" b="6350"/>
             <wp:docPr id="5" name="Picture 5"/>
@@ -1647,10 +1812,7 @@
         <w:jc w:val="left"/>
       </w:pPr>
       <w:r>
-        <w:t>This will download all the necessary program files. Extract the .zip to a directo</w:t>
-      </w:r>
-      <w:r>
-        <w:t>ry of your choosing. Open that directory. From that directory navigate to the following path:</w:t>
+        <w:t>This will download all the necessary program files. Extract the .zip to a directory of your choosing. Open that directory. From that directory navigate to the following path:</w:t>
       </w:r>
     </w:p>
     <w:p>
@@ -1687,7 +1849,7 @@
           <w:noProof/>
         </w:rPr>
         <w:drawing>
-          <wp:inline distT="0" distB="0" distL="0" distR="0">
+          <wp:inline distT="0" distB="0" distL="0" distR="0" wp14:anchorId="727E7547" wp14:editId="7866296A">
             <wp:extent cx="5943600" cy="808355"/>
             <wp:effectExtent l="0" t="0" r="0" b="0"/>
             <wp:docPr id="6" name="Picture 6"/>
@@ -2046,10 +2208,7 @@
         <w:jc w:val="left"/>
       </w:pPr>
       <w:r>
-        <w:t>to move too quickly for simulation step sizes and will cause errors. Tune based on person preference, but default of -9.81 works well. (Default: -9.81</w:t>
-      </w:r>
-      <w:r>
-        <w:t>)</w:t>
+        <w:t>to move too quickly for simulation step sizes and will cause errors. Tune based on person preference, but default of -9.81 works well. (Default: -9.81)</w:t>
       </w:r>
     </w:p>
     <w:p>
@@ -2159,6 +2318,9 @@
       <w:r>
         <w:t>. For units, refer to top of section.</w:t>
       </w:r>
+      <w:r>
+        <w:t xml:space="preserve"> The simulation chooses a random length that is between &lt;Lmin&gt; and &lt;Lmax&gt;.</w:t>
+      </w:r>
     </w:p>
     <w:p>
       <w:pPr>
@@ -2214,7 +2376,10 @@
         <w:t>&lt;</w:t>
       </w:r>
       <w:r>
-        <w:t>ydim</w:t>
+        <w:t>z</w:t>
+      </w:r>
+      <w:r>
+        <w:t>dim</w:t>
       </w:r>
       <w:r>
         <w:t>&gt;</w:t>
@@ -2226,16 +2391,16 @@
         <w:t>&lt;</w:t>
       </w:r>
       <w:r>
-        <w:t>zdim</w:t>
+        <w:t>y</w:t>
+      </w:r>
+      <w:r>
+        <w:t>dim</w:t>
       </w:r>
       <w:r>
         <w:t>&gt;</w:t>
       </w:r>
       <w:r>
-        <w:t xml:space="preserve"> element is for the height of the region. </w:t>
-      </w:r>
-      <w:r>
-        <w:t>For units, refer to top of section.</w:t>
+        <w:t xml:space="preserve"> element is for the height of the region. For units, refer to top of section.</w:t>
       </w:r>
     </w:p>
     <w:p>
@@ -2350,7 +2515,6 @@
         <w:rPr>
           <w:b/>
         </w:rPr>
-        <w:lastRenderedPageBreak/>
         <w:t>Rendering Window Controls</w:t>
       </w:r>
     </w:p>
@@ -3044,10 +3208,161 @@
           </w:p>
         </w:tc>
       </w:tr>
+      <w:tr>
+        <w:trPr>
+          <w:trHeight w:val="336"/>
+          <w:jc w:val="center"/>
+        </w:trPr>
+        <w:tc>
+          <w:tcPr>
+            <w:tcW w:w="2752" w:type="dxa"/>
+          </w:tcPr>
+          <w:p>
+            <w:pPr>
+              <w:keepNext/>
+            </w:pPr>
+            <w:r>
+              <w:t>h</w:t>
+            </w:r>
+          </w:p>
+        </w:tc>
+        <w:tc>
+          <w:tcPr>
+            <w:tcW w:w="6072" w:type="dxa"/>
+          </w:tcPr>
+          <w:p>
+            <w:pPr>
+              <w:keepNext/>
+            </w:pPr>
+            <w:r>
+              <w:t>Hide profiling box</w:t>
+            </w:r>
+          </w:p>
+        </w:tc>
+      </w:tr>
     </w:tbl>
     <w:p>
       <w:pPr>
         <w:ind w:left="360"/>
+        <w:jc w:val="left"/>
+      </w:pPr>
+      <w:r>
+        <w:rPr>
+          <w:noProof/>
+        </w:rPr>
+        <mc:AlternateContent>
+          <mc:Choice Requires="wps">
+            <w:drawing>
+              <wp:anchor distT="0" distB="0" distL="114300" distR="114300" simplePos="0" relativeHeight="251663360" behindDoc="0" locked="0" layoutInCell="1" allowOverlap="1" wp14:anchorId="2162F307" wp14:editId="6C120A2A">
+                <wp:simplePos x="0" y="0"/>
+                <wp:positionH relativeFrom="column">
+                  <wp:posOffset>83820</wp:posOffset>
+                </wp:positionH>
+                <wp:positionV relativeFrom="paragraph">
+                  <wp:posOffset>18577</wp:posOffset>
+                </wp:positionV>
+                <wp:extent cx="5358765" cy="372140"/>
+                <wp:effectExtent l="0" t="0" r="0" b="0"/>
+                <wp:wrapNone/>
+                <wp:docPr id="293" name="Text Box 2"/>
+                <wp:cNvGraphicFramePr>
+                  <a:graphicFrameLocks xmlns:a="http://schemas.openxmlformats.org/drawingml/2006/main"/>
+                </wp:cNvGraphicFramePr>
+                <a:graphic xmlns:a="http://schemas.openxmlformats.org/drawingml/2006/main">
+                  <a:graphicData uri="http://schemas.microsoft.com/office/word/2010/wordprocessingShape">
+                    <wps:wsp>
+                      <wps:cNvSpPr txBox="1">
+                        <a:spLocks noChangeArrowheads="1"/>
+                      </wps:cNvSpPr>
+                      <wps:spPr bwMode="auto">
+                        <a:xfrm>
+                          <a:off x="0" y="0"/>
+                          <a:ext cx="5358765" cy="372140"/>
+                        </a:xfrm>
+                        <a:prstGeom prst="rect">
+                          <a:avLst/>
+                        </a:prstGeom>
+                        <a:solidFill>
+                          <a:srgbClr val="FFFFFF">
+                            <a:alpha val="0"/>
+                          </a:srgbClr>
+                        </a:solidFill>
+                        <a:ln w="9525">
+                          <a:noFill/>
+                          <a:miter lim="800000"/>
+                          <a:headEnd/>
+                          <a:tailEnd/>
+                        </a:ln>
+                      </wps:spPr>
+                      <wps:txbx>
+                        <w:txbxContent>
+                          <w:p>
+                            <w:pPr>
+                              <w:jc w:val="left"/>
+                            </w:pPr>
+                            <w:r>
+                              <w:rPr>
+                                <w:b/>
+                              </w:rPr>
+                              <w:t>Table 1</w:t>
+                            </w:r>
+                            <w:r>
+                              <w:t xml:space="preserve"> </w:t>
+                            </w:r>
+                            <w:r>
+                              <w:t>Controls for the rendering window.</w:t>
+                            </w:r>
+                          </w:p>
+                        </w:txbxContent>
+                      </wps:txbx>
+                      <wps:bodyPr rot="0" vert="horz" wrap="square" lIns="91440" tIns="45720" rIns="91440" bIns="45720" anchor="t" anchorCtr="0">
+                        <a:noAutofit/>
+                      </wps:bodyPr>
+                    </wps:wsp>
+                  </a:graphicData>
+                </a:graphic>
+                <wp14:sizeRelH relativeFrom="margin">
+                  <wp14:pctWidth>0</wp14:pctWidth>
+                </wp14:sizeRelH>
+                <wp14:sizeRelV relativeFrom="margin">
+                  <wp14:pctHeight>0</wp14:pctHeight>
+                </wp14:sizeRelV>
+              </wp:anchor>
+            </w:drawing>
+          </mc:Choice>
+          <mc:Fallback>
+            <w:pict>
+              <v:shape id="_x0000_s1027" type="#_x0000_t202" style="position:absolute;left:0;text-align:left;margin-left:6.6pt;margin-top:1.45pt;width:421.95pt;height:29.3pt;z-index:251663360;visibility:visible;mso-wrap-style:square;mso-width-percent:0;mso-height-percent:0;mso-wrap-distance-left:9pt;mso-wrap-distance-top:0;mso-wrap-distance-right:9pt;mso-wrap-distance-bottom:0;mso-position-horizontal:absolute;mso-position-horizontal-relative:text;mso-position-vertical:absolute;mso-position-vertical-relative:text;mso-width-percent:0;mso-height-percent:0;mso-width-relative:margin;mso-height-relative:margin;v-text-anchor:top" o:gfxdata="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" stroked="f">
+                <v:fill opacity="0"/>
+                <v:textbox>
+                  <w:txbxContent>
+                    <w:p>
+                      <w:pPr>
+                        <w:jc w:val="left"/>
+                      </w:pPr>
+                      <w:r>
+                        <w:rPr>
+                          <w:b/>
+                        </w:rPr>
+                        <w:t>Table 1</w:t>
+                      </w:r>
+                      <w:r>
+                        <w:t xml:space="preserve"> </w:t>
+                      </w:r>
+                      <w:r>
+                        <w:t>Controls for the rendering window.</w:t>
+                      </w:r>
+                    </w:p>
+                  </w:txbxContent>
+                </v:textbox>
+              </v:shape>
+            </w:pict>
+          </mc:Fallback>
+        </mc:AlternateContent>
+      </w:r>
+    </w:p>
+    <w:p>
+      <w:pPr>
         <w:jc w:val="left"/>
       </w:pPr>
     </w:p>
@@ -3257,23 +3572,131 @@
         <w:ind w:left="360"/>
         <w:jc w:val="left"/>
       </w:pPr>
+      <w:r>
+        <w:rPr>
+          <w:noProof/>
+        </w:rPr>
+        <mc:AlternateContent>
+          <mc:Choice Requires="wps">
+            <w:drawing>
+              <wp:anchor distT="0" distB="0" distL="114300" distR="114300" simplePos="0" relativeHeight="251665408" behindDoc="0" locked="0" layoutInCell="1" allowOverlap="1" wp14:anchorId="73058477" wp14:editId="35B7B3A1">
+                <wp:simplePos x="0" y="0"/>
+                <wp:positionH relativeFrom="column">
+                  <wp:posOffset>691116</wp:posOffset>
+                </wp:positionH>
+                <wp:positionV relativeFrom="paragraph">
+                  <wp:posOffset>650</wp:posOffset>
+                </wp:positionV>
+                <wp:extent cx="5358765" cy="382772"/>
+                <wp:effectExtent l="0" t="0" r="0" b="0"/>
+                <wp:wrapNone/>
+                <wp:docPr id="295" name="Text Box 2"/>
+                <wp:cNvGraphicFramePr>
+                  <a:graphicFrameLocks xmlns:a="http://schemas.openxmlformats.org/drawingml/2006/main"/>
+                </wp:cNvGraphicFramePr>
+                <a:graphic xmlns:a="http://schemas.openxmlformats.org/drawingml/2006/main">
+                  <a:graphicData uri="http://schemas.microsoft.com/office/word/2010/wordprocessingShape">
+                    <wps:wsp>
+                      <wps:cNvSpPr txBox="1">
+                        <a:spLocks noChangeArrowheads="1"/>
+                      </wps:cNvSpPr>
+                      <wps:spPr bwMode="auto">
+                        <a:xfrm>
+                          <a:off x="0" y="0"/>
+                          <a:ext cx="5358765" cy="382772"/>
+                        </a:xfrm>
+                        <a:prstGeom prst="rect">
+                          <a:avLst/>
+                        </a:prstGeom>
+                        <a:solidFill>
+                          <a:srgbClr val="FFFFFF"/>
+                        </a:solidFill>
+                        <a:ln w="9525">
+                          <a:noFill/>
+                          <a:miter lim="800000"/>
+                          <a:headEnd/>
+                          <a:tailEnd/>
+                        </a:ln>
+                      </wps:spPr>
+                      <wps:txbx>
+                        <w:txbxContent>
+                          <w:p>
+                            <w:pPr>
+                              <w:jc w:val="left"/>
+                            </w:pPr>
+                            <w:r>
+                              <w:rPr>
+                                <w:b/>
+                              </w:rPr>
+                              <w:t>Table 2</w:t>
+                            </w:r>
+                            <w:r>
+                              <w:t xml:space="preserve"> </w:t>
+                            </w:r>
+                            <w:r>
+                              <w:t>Colors of different activation states in different modes.</w:t>
+                            </w:r>
+                          </w:p>
+                        </w:txbxContent>
+                      </wps:txbx>
+                      <wps:bodyPr rot="0" vert="horz" wrap="square" lIns="91440" tIns="45720" rIns="91440" bIns="45720" anchor="t" anchorCtr="0">
+                        <a:noAutofit/>
+                      </wps:bodyPr>
+                    </wps:wsp>
+                  </a:graphicData>
+                </a:graphic>
+                <wp14:sizeRelH relativeFrom="margin">
+                  <wp14:pctWidth>0</wp14:pctWidth>
+                </wp14:sizeRelH>
+                <wp14:sizeRelV relativeFrom="margin">
+                  <wp14:pctHeight>0</wp14:pctHeight>
+                </wp14:sizeRelV>
+              </wp:anchor>
+            </w:drawing>
+          </mc:Choice>
+          <mc:Fallback>
+            <w:pict>
+              <v:shape id="_x0000_s1028" type="#_x0000_t202" style="position:absolute;left:0;text-align:left;margin-left:54.4pt;margin-top:.05pt;width:421.95pt;height:30.15pt;z-index:251665408;visibility:visible;mso-wrap-style:square;mso-width-percent:0;mso-height-percent:0;mso-wrap-distance-left:9pt;mso-wrap-distance-top:0;mso-wrap-distance-right:9pt;mso-wrap-distance-bottom:0;mso-position-horizontal:absolute;mso-position-horizontal-relative:text;mso-position-vertical:absolute;mso-position-vertical-relative:text;mso-width-percent:0;mso-height-percent:0;mso-width-relative:margin;mso-height-relative:margin;v-text-anchor:top" o:gfxdata="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" stroked="f">
+                <v:textbox>
+                  <w:txbxContent>
+                    <w:p>
+                      <w:pPr>
+                        <w:jc w:val="left"/>
+                      </w:pPr>
+                      <w:r>
+                        <w:rPr>
+                          <w:b/>
+                        </w:rPr>
+                        <w:t>Table 2</w:t>
+                      </w:r>
+                      <w:r>
+                        <w:t xml:space="preserve"> </w:t>
+                      </w:r>
+                      <w:r>
+                        <w:t>Colors of different activation states in different modes.</w:t>
+                      </w:r>
+                    </w:p>
+                  </w:txbxContent>
+                </v:textbox>
+              </v:shape>
+            </w:pict>
+          </mc:Fallback>
+        </mc:AlternateContent>
+      </w:r>
     </w:p>
     <w:p>
       <w:pPr>
         <w:ind w:left="360"/>
         <w:jc w:val="left"/>
       </w:pPr>
-      <w:r>
-        <w:t xml:space="preserve">These </w:t>
-      </w:r>
-      <w:r>
-        <w:t xml:space="preserve">color </w:t>
-      </w:r>
-      <w:r>
-        <w:t>states are used to determine if the nanotubes have stopped moving.</w:t>
-      </w:r>
-      <w:r>
-        <w:t xml:space="preserve"> If a pre-selected percentage of each CNT’s cylinders are wanting deactivation or are sleeping, the simulation will end. </w:t>
+    </w:p>
+    <w:p>
+      <w:pPr>
+        <w:ind w:left="360"/>
+        <w:jc w:val="left"/>
+      </w:pPr>
+      <w:r>
+        <w:t xml:space="preserve">These color states are used to determine if the nanotubes have stopped moving. If a pre-selected percentage of each CNT’s cylinders are wanting deactivation or are sleeping, the simulation will end. </w:t>
       </w:r>
     </w:p>
     <w:p>
@@ -3285,39 +3708,6 @@
         <w:t>Exit</w:t>
       </w:r>
       <w:bookmarkEnd w:id="6"/>
-    </w:p>
-    <w:p>
-      <w:pPr>
-        <w:ind w:left="360"/>
-        <w:jc w:val="left"/>
-      </w:pPr>
-    </w:p>
-    <w:p>
-      <w:pPr>
-        <w:ind w:left="360"/>
-        <w:jc w:val="left"/>
-      </w:pPr>
-      <w:r>
-        <w:t>- Output file location</w:t>
-      </w:r>
-    </w:p>
-    <w:p>
-      <w:pPr>
-        <w:ind w:left="360"/>
-        <w:jc w:val="left"/>
-      </w:pPr>
-      <w:r>
-        <w:t>- output file format</w:t>
-      </w:r>
-    </w:p>
-    <w:p>
-      <w:pPr>
-        <w:ind w:left="360"/>
-        <w:jc w:val="left"/>
-      </w:pPr>
-      <w:r>
-        <w:t>- matlab script</w:t>
-      </w:r>
     </w:p>
     <w:p>
       <w:pPr>
@@ -3343,7 +3733,7 @@
           <w:noProof/>
         </w:rPr>
         <w:drawing>
-          <wp:inline distT="0" distB="0" distL="0" distR="0" wp14:anchorId="53C92422" wp14:editId="42FFE9B1">
+          <wp:inline distT="0" distB="0" distL="0" distR="0" wp14:anchorId="024FB4AF" wp14:editId="46D343B6">
             <wp:extent cx="5705475" cy="1828800"/>
             <wp:effectExtent l="0" t="0" r="9525" b="0"/>
             <wp:docPr id="7" name="Picture 7"/>
@@ -3403,7 +3793,7 @@
           <w:noProof/>
         </w:rPr>
         <w:drawing>
-          <wp:inline distT="0" distB="0" distL="0" distR="0" wp14:anchorId="16703140" wp14:editId="691E29B5">
+          <wp:inline distT="0" distB="0" distL="0" distR="0" wp14:anchorId="31D9886B" wp14:editId="01533F8D">
             <wp:extent cx="5562600" cy="2362200"/>
             <wp:effectExtent l="0" t="0" r="0" b="0"/>
             <wp:docPr id="8" name="Picture 8"/>
@@ -3469,7 +3859,7 @@
           <w:noProof/>
         </w:rPr>
         <w:drawing>
-          <wp:inline distT="0" distB="0" distL="0" distR="0" wp14:anchorId="6159486D" wp14:editId="5DD31440">
+          <wp:inline distT="0" distB="0" distL="0" distR="0" wp14:anchorId="71B9AD0E" wp14:editId="7B30F210">
             <wp:extent cx="3438525" cy="2400300"/>
             <wp:effectExtent l="0" t="0" r="9525" b="0"/>
             <wp:docPr id="9" name="Picture 9"/>
@@ -3556,105 +3946,2818 @@
       <w:r>
         <w:t>In the next version of the software a MATLAB script will be included that can import the .csv files into a MATLAB workspace.</w:t>
       </w:r>
-      <w:bookmarkStart w:id="7" w:name="_GoBack"/>
+    </w:p>
+    <w:p>
+      <w:pPr>
+        <w:pStyle w:val="Heading1"/>
+      </w:pPr>
+      <w:bookmarkStart w:id="7" w:name="_Toc422832287"/>
+      <w:r>
+        <w:t>Simulation Mechanics</w:t>
+      </w:r>
       <w:bookmarkEnd w:id="7"/>
     </w:p>
     <w:p>
       <w:pPr>
+        <w:pStyle w:val="Default"/>
+        <w:rPr>
+          <w:sz w:val="22"/>
+        </w:rPr>
+      </w:pPr>
+      <w:r>
+        <w:rPr>
+          <w:sz w:val="22"/>
+        </w:rPr>
+        <w:t>Assuming that all of the configuration inputs are correct, the program has a simple flow chart that can describe its behavior.</w:t>
+      </w:r>
+    </w:p>
+    <w:p>
+      <w:pPr>
+        <w:pStyle w:val="Default"/>
+        <w:rPr>
+          <w:sz w:val="22"/>
+        </w:rPr>
+      </w:pPr>
+    </w:p>
+    <w:p>
+      <w:pPr>
+        <w:pStyle w:val="Default"/>
+        <w:jc w:val="center"/>
+        <w:rPr>
+          <w:sz w:val="22"/>
+        </w:rPr>
+      </w:pPr>
+      <w:r>
+        <w:rPr>
+          <w:noProof/>
+        </w:rPr>
+        <mc:AlternateContent>
+          <mc:Choice Requires="wps">
+            <w:drawing>
+              <wp:anchor distT="0" distB="0" distL="114300" distR="114300" simplePos="0" relativeHeight="251667456" behindDoc="0" locked="0" layoutInCell="1" allowOverlap="1" wp14:anchorId="1DA368EA" wp14:editId="20FC8B36">
+                <wp:simplePos x="0" y="0"/>
+                <wp:positionH relativeFrom="column">
+                  <wp:posOffset>1826733</wp:posOffset>
+                </wp:positionH>
+                <wp:positionV relativeFrom="paragraph">
+                  <wp:posOffset>4025265</wp:posOffset>
+                </wp:positionV>
+                <wp:extent cx="1935126" cy="329609"/>
+                <wp:effectExtent l="0" t="0" r="8255" b="0"/>
+                <wp:wrapNone/>
+                <wp:docPr id="296" name="Text Box 2"/>
+                <wp:cNvGraphicFramePr>
+                  <a:graphicFrameLocks xmlns:a="http://schemas.openxmlformats.org/drawingml/2006/main"/>
+                </wp:cNvGraphicFramePr>
+                <a:graphic xmlns:a="http://schemas.openxmlformats.org/drawingml/2006/main">
+                  <a:graphicData uri="http://schemas.microsoft.com/office/word/2010/wordprocessingShape">
+                    <wps:wsp>
+                      <wps:cNvSpPr txBox="1">
+                        <a:spLocks noChangeArrowheads="1"/>
+                      </wps:cNvSpPr>
+                      <wps:spPr bwMode="auto">
+                        <a:xfrm>
+                          <a:off x="0" y="0"/>
+                          <a:ext cx="1935126" cy="329609"/>
+                        </a:xfrm>
+                        <a:prstGeom prst="rect">
+                          <a:avLst/>
+                        </a:prstGeom>
+                        <a:solidFill>
+                          <a:srgbClr val="FFFFFF"/>
+                        </a:solidFill>
+                        <a:ln w="9525">
+                          <a:noFill/>
+                          <a:miter lim="800000"/>
+                          <a:headEnd/>
+                          <a:tailEnd/>
+                        </a:ln>
+                      </wps:spPr>
+                      <wps:txbx>
+                        <w:txbxContent>
+                          <w:p>
+                            <w:pPr>
+                              <w:jc w:val="left"/>
+                            </w:pPr>
+                            <w:r>
+                              <w:rPr>
+                                <w:b/>
+                              </w:rPr>
+                              <w:t>Fig. 2</w:t>
+                            </w:r>
+                            <w:r>
+                              <w:t xml:space="preserve"> </w:t>
+                            </w:r>
+                            <w:r>
+                              <w:t>Program flow chart.</w:t>
+                            </w:r>
+                          </w:p>
+                        </w:txbxContent>
+                      </wps:txbx>
+                      <wps:bodyPr rot="0" vert="horz" wrap="square" lIns="91440" tIns="45720" rIns="91440" bIns="45720" anchor="t" anchorCtr="0">
+                        <a:noAutofit/>
+                      </wps:bodyPr>
+                    </wps:wsp>
+                  </a:graphicData>
+                </a:graphic>
+                <wp14:sizeRelH relativeFrom="margin">
+                  <wp14:pctWidth>0</wp14:pctWidth>
+                </wp14:sizeRelH>
+                <wp14:sizeRelV relativeFrom="margin">
+                  <wp14:pctHeight>0</wp14:pctHeight>
+                </wp14:sizeRelV>
+              </wp:anchor>
+            </w:drawing>
+          </mc:Choice>
+          <mc:Fallback>
+            <w:pict>
+              <v:shape id="_x0000_s1029" type="#_x0000_t202" style="position:absolute;left:0;text-align:left;margin-left:143.85pt;margin-top:316.95pt;width:152.35pt;height:25.95pt;z-index:251667456;visibility:visible;mso-wrap-style:square;mso-width-percent:0;mso-height-percent:0;mso-wrap-distance-left:9pt;mso-wrap-distance-top:0;mso-wrap-distance-right:9pt;mso-wrap-distance-bottom:0;mso-position-horizontal:absolute;mso-position-horizontal-relative:text;mso-position-vertical:absolute;mso-position-vertical-relative:text;mso-width-percent:0;mso-height-percent:0;mso-width-relative:margin;mso-height-relative:margin;v-text-anchor:top" o:gfxdata="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" stroked="f">
+                <v:textbox>
+                  <w:txbxContent>
+                    <w:p>
+                      <w:pPr>
+                        <w:jc w:val="left"/>
+                      </w:pPr>
+                      <w:r>
+                        <w:rPr>
+                          <w:b/>
+                        </w:rPr>
+                        <w:t>Fig. 2</w:t>
+                      </w:r>
+                      <w:r>
+                        <w:t xml:space="preserve"> </w:t>
+                      </w:r>
+                      <w:r>
+                        <w:t>Program flow chart.</w:t>
+                      </w:r>
+                    </w:p>
+                  </w:txbxContent>
+                </v:textbox>
+              </v:shape>
+            </w:pict>
+          </mc:Fallback>
+        </mc:AlternateContent>
+      </w:r>
+      <w:r>
+        <w:rPr>
+          <w:sz w:val="22"/>
+        </w:rPr>
+        <mc:AlternateContent>
+          <mc:Choice Requires="wpg">
+            <w:drawing>
+              <wp:inline distT="0" distB="0" distL="0" distR="0" wp14:anchorId="7E089D0E" wp14:editId="2B7E0C1C">
+                <wp:extent cx="1847878" cy="4029075"/>
+                <wp:effectExtent l="0" t="0" r="19050" b="28575"/>
+                <wp:docPr id="2" name="Group 46"/>
+                <wp:cNvGraphicFramePr/>
+                <a:graphic xmlns:a="http://schemas.openxmlformats.org/drawingml/2006/main">
+                  <a:graphicData uri="http://schemas.microsoft.com/office/word/2010/wordprocessingGroup">
+                    <wpg:wgp>
+                      <wpg:cNvGrpSpPr/>
+                      <wpg:grpSpPr>
+                        <a:xfrm>
+                          <a:off x="0" y="0"/>
+                          <a:ext cx="1847878" cy="4029075"/>
+                          <a:chOff x="0" y="0"/>
+                          <a:chExt cx="3009900" cy="6562725"/>
+                        </a:xfrm>
+                      </wpg:grpSpPr>
+                      <wps:wsp>
+                        <wps:cNvPr id="10" name="Rounded Rectangle 10"/>
+                        <wps:cNvSpPr/>
+                        <wps:spPr>
+                          <a:xfrm>
+                            <a:off x="0" y="1304925"/>
+                            <a:ext cx="1905000" cy="1066800"/>
+                          </a:xfrm>
+                          <a:prstGeom prst="roundRect">
+                            <a:avLst/>
+                          </a:prstGeom>
+                        </wps:spPr>
+                        <wps:style>
+                          <a:lnRef idx="2">
+                            <a:schemeClr val="accent1">
+                              <a:shade val="50000"/>
+                            </a:schemeClr>
+                          </a:lnRef>
+                          <a:fillRef idx="1">
+                            <a:schemeClr val="accent1"/>
+                          </a:fillRef>
+                          <a:effectRef idx="0">
+                            <a:schemeClr val="accent1"/>
+                          </a:effectRef>
+                          <a:fontRef idx="minor">
+                            <a:schemeClr val="lt1"/>
+                          </a:fontRef>
+                        </wps:style>
+                        <wps:txbx>
+                          <w:txbxContent>
+                            <w:p>
+                              <w:pPr>
+                                <w:pStyle w:val="NormalWeb"/>
+                                <w:spacing w:before="0" w:beforeAutospacing="0" w:after="0" w:afterAutospacing="0"/>
+                                <w:jc w:val="center"/>
+                                <w:rPr>
+                                  <w:sz w:val="16"/>
+                                </w:rPr>
+                              </w:pPr>
+                              <w:r>
+                                <w:rPr>
+                                  <w:rFonts w:asciiTheme="minorHAnsi" w:hAnsi="Cambria" w:cstheme="minorBidi"/>
+                                  <w:color w:val="FFFFFF" w:themeColor="light1"/>
+                                  <w:kern w:val="24"/>
+                                  <w:sz w:val="22"/>
+                                  <w:szCs w:val="36"/>
+                                </w:rPr>
+                                <w:t>Initialize CNT Objects</w:t>
+                              </w:r>
+                            </w:p>
+                          </w:txbxContent>
+                        </wps:txbx>
+                        <wps:bodyPr rot="0" spcFirstLastPara="0" vert="horz" wrap="square" lIns="91440" tIns="45720" rIns="91440" bIns="45720" numCol="1" spcCol="0" rtlCol="0" fromWordArt="0" anchor="ctr" anchorCtr="0" forceAA="0" compatLnSpc="1">
+                          <a:prstTxWarp prst="textNoShape">
+                            <a:avLst/>
+                          </a:prstTxWarp>
+                          <a:noAutofit/>
+                        </wps:bodyPr>
+                      </wps:wsp>
+                      <wps:wsp>
+                        <wps:cNvPr id="11" name="Rounded Rectangle 11"/>
+                        <wps:cNvSpPr/>
+                        <wps:spPr>
+                          <a:xfrm>
+                            <a:off x="0" y="2676525"/>
+                            <a:ext cx="1905000" cy="1066800"/>
+                          </a:xfrm>
+                          <a:prstGeom prst="roundRect">
+                            <a:avLst/>
+                          </a:prstGeom>
+                        </wps:spPr>
+                        <wps:style>
+                          <a:lnRef idx="2">
+                            <a:schemeClr val="accent1">
+                              <a:shade val="50000"/>
+                            </a:schemeClr>
+                          </a:lnRef>
+                          <a:fillRef idx="1">
+                            <a:schemeClr val="accent1"/>
+                          </a:fillRef>
+                          <a:effectRef idx="0">
+                            <a:schemeClr val="accent1"/>
+                          </a:effectRef>
+                          <a:fontRef idx="minor">
+                            <a:schemeClr val="lt1"/>
+                          </a:fontRef>
+                        </wps:style>
+                        <wps:txbx>
+                          <w:txbxContent>
+                            <w:p>
+                              <w:pPr>
+                                <w:pStyle w:val="NormalWeb"/>
+                                <w:spacing w:before="0" w:beforeAutospacing="0" w:after="0" w:afterAutospacing="0"/>
+                                <w:jc w:val="center"/>
+                                <w:rPr>
+                                  <w:sz w:val="16"/>
+                                </w:rPr>
+                              </w:pPr>
+                              <w:r>
+                                <w:rPr>
+                                  <w:rFonts w:asciiTheme="minorHAnsi" w:hAnsi="Cambria" w:cstheme="minorBidi"/>
+                                  <w:color w:val="FFFFFF" w:themeColor="light1"/>
+                                  <w:kern w:val="24"/>
+                                  <w:sz w:val="22"/>
+                                  <w:szCs w:val="36"/>
+                                </w:rPr>
+                                <w:t>Step Simulation</w:t>
+                              </w:r>
+                            </w:p>
+                          </w:txbxContent>
+                        </wps:txbx>
+                        <wps:bodyPr rot="0" spcFirstLastPara="0" vert="horz" wrap="square" lIns="91440" tIns="45720" rIns="91440" bIns="45720" numCol="1" spcCol="0" rtlCol="0" fromWordArt="0" anchor="ctr" anchorCtr="0" forceAA="0" compatLnSpc="1">
+                          <a:prstTxWarp prst="textNoShape">
+                            <a:avLst/>
+                          </a:prstTxWarp>
+                          <a:noAutofit/>
+                        </wps:bodyPr>
+                      </wps:wsp>
+                      <wps:wsp>
+                        <wps:cNvPr id="12" name="Rounded Rectangle 12"/>
+                        <wps:cNvSpPr/>
+                        <wps:spPr>
+                          <a:xfrm>
+                            <a:off x="0" y="0"/>
+                            <a:ext cx="1905000" cy="1066800"/>
+                          </a:xfrm>
+                          <a:prstGeom prst="roundRect">
+                            <a:avLst/>
+                          </a:prstGeom>
+                        </wps:spPr>
+                        <wps:style>
+                          <a:lnRef idx="2">
+                            <a:schemeClr val="accent1">
+                              <a:shade val="50000"/>
+                            </a:schemeClr>
+                          </a:lnRef>
+                          <a:fillRef idx="1">
+                            <a:schemeClr val="accent1"/>
+                          </a:fillRef>
+                          <a:effectRef idx="0">
+                            <a:schemeClr val="accent1"/>
+                          </a:effectRef>
+                          <a:fontRef idx="minor">
+                            <a:schemeClr val="lt1"/>
+                          </a:fontRef>
+                        </wps:style>
+                        <wps:txbx>
+                          <w:txbxContent>
+                            <w:p>
+                              <w:pPr>
+                                <w:pStyle w:val="NormalWeb"/>
+                                <w:spacing w:before="0" w:beforeAutospacing="0" w:after="0" w:afterAutospacing="0"/>
+                                <w:jc w:val="center"/>
+                                <w:rPr>
+                                  <w:sz w:val="16"/>
+                                </w:rPr>
+                              </w:pPr>
+                              <w:r>
+                                <w:rPr>
+                                  <w:rFonts w:asciiTheme="minorHAnsi" w:hAnsi="Cambria" w:cstheme="minorBidi"/>
+                                  <w:color w:val="FFFFFF" w:themeColor="light1"/>
+                                  <w:kern w:val="24"/>
+                                  <w:sz w:val="22"/>
+                                  <w:szCs w:val="36"/>
+                                </w:rPr>
+                                <w:t>Build Simulation Environment</w:t>
+                              </w:r>
+                            </w:p>
+                          </w:txbxContent>
+                        </wps:txbx>
+                        <wps:bodyPr rot="0" spcFirstLastPara="0" vert="horz" wrap="square" lIns="91440" tIns="45720" rIns="91440" bIns="45720" numCol="1" spcCol="0" rtlCol="0" fromWordArt="0" anchor="ctr" anchorCtr="0" forceAA="0" compatLnSpc="1">
+                          <a:prstTxWarp prst="textNoShape">
+                            <a:avLst/>
+                          </a:prstTxWarp>
+                          <a:noAutofit/>
+                        </wps:bodyPr>
+                      </wps:wsp>
+                      <wps:wsp>
+                        <wps:cNvPr id="13" name="Flowchart: Decision 13"/>
+                        <wps:cNvSpPr/>
+                        <wps:spPr>
+                          <a:xfrm>
+                            <a:off x="0" y="4029075"/>
+                            <a:ext cx="1905000" cy="870466"/>
+                          </a:xfrm>
+                          <a:prstGeom prst="flowChartDecision">
+                            <a:avLst/>
+                          </a:prstGeom>
+                        </wps:spPr>
+                        <wps:style>
+                          <a:lnRef idx="2">
+                            <a:schemeClr val="accent1">
+                              <a:shade val="50000"/>
+                            </a:schemeClr>
+                          </a:lnRef>
+                          <a:fillRef idx="1">
+                            <a:schemeClr val="accent1"/>
+                          </a:fillRef>
+                          <a:effectRef idx="0">
+                            <a:schemeClr val="accent1"/>
+                          </a:effectRef>
+                          <a:fontRef idx="minor">
+                            <a:schemeClr val="lt1"/>
+                          </a:fontRef>
+                        </wps:style>
+                        <wps:txbx>
+                          <w:txbxContent>
+                            <w:p>
+                              <w:pPr>
+                                <w:pStyle w:val="NormalWeb"/>
+                                <w:spacing w:before="0" w:beforeAutospacing="0" w:after="0" w:afterAutospacing="0"/>
+                                <w:jc w:val="center"/>
+                              </w:pPr>
+                              <w:r>
+                                <w:rPr>
+                                  <w:rFonts w:asciiTheme="minorHAnsi" w:hAnsi="Cambria" w:cstheme="minorBidi"/>
+                                  <w:color w:val="FFFFFF" w:themeColor="light1"/>
+                                  <w:kern w:val="24"/>
+                                  <w:sz w:val="22"/>
+                                  <w:szCs w:val="36"/>
+                                </w:rPr>
+                                <w:t>Done</w:t>
+                              </w:r>
+                              <w:r>
+                                <w:rPr>
+                                  <w:rFonts w:asciiTheme="minorHAnsi" w:hAnsi="Cambria" w:cstheme="minorBidi"/>
+                                  <w:color w:val="FFFFFF" w:themeColor="light1"/>
+                                  <w:kern w:val="24"/>
+                                  <w:sz w:val="36"/>
+                                  <w:szCs w:val="36"/>
+                                </w:rPr>
+                                <w:t>?</w:t>
+                              </w:r>
+                            </w:p>
+                          </w:txbxContent>
+                        </wps:txbx>
+                        <wps:bodyPr rot="0" spcFirstLastPara="0" vert="horz" wrap="square" lIns="91440" tIns="45720" rIns="91440" bIns="45720" numCol="1" spcCol="0" rtlCol="0" fromWordArt="0" anchor="ctr" anchorCtr="0" forceAA="0" compatLnSpc="1">
+                          <a:prstTxWarp prst="textNoShape">
+                            <a:avLst/>
+                          </a:prstTxWarp>
+                          <a:noAutofit/>
+                        </wps:bodyPr>
+                      </wps:wsp>
+                      <wps:wsp>
+                        <wps:cNvPr id="14" name="Straight Connector 14"/>
+                        <wps:cNvCnPr>
+                          <a:stCxn id="13" idx="3"/>
+                        </wps:cNvCnPr>
+                        <wps:spPr>
+                          <a:xfrm>
+                            <a:off x="1905000" y="4464308"/>
+                            <a:ext cx="1104900" cy="0"/>
+                          </a:xfrm>
+                          <a:prstGeom prst="line">
+                            <a:avLst/>
+                          </a:prstGeom>
+                        </wps:spPr>
+                        <wps:style>
+                          <a:lnRef idx="1">
+                            <a:schemeClr val="accent1"/>
+                          </a:lnRef>
+                          <a:fillRef idx="0">
+                            <a:schemeClr val="accent1"/>
+                          </a:fillRef>
+                          <a:effectRef idx="0">
+                            <a:schemeClr val="accent1"/>
+                          </a:effectRef>
+                          <a:fontRef idx="minor">
+                            <a:schemeClr val="tx1"/>
+                          </a:fontRef>
+                        </wps:style>
+                        <wps:bodyPr/>
+                      </wps:wsp>
+                      <wps:wsp>
+                        <wps:cNvPr id="15" name="Straight Arrow Connector 15"/>
+                        <wps:cNvCnPr>
+                          <a:endCxn id="11" idx="3"/>
+                        </wps:cNvCnPr>
+                        <wps:spPr>
+                          <a:xfrm flipH="1">
+                            <a:off x="1905000" y="3209925"/>
+                            <a:ext cx="1104900" cy="0"/>
+                          </a:xfrm>
+                          <a:prstGeom prst="straightConnector1">
+                            <a:avLst/>
+                          </a:prstGeom>
+                          <a:ln>
+                            <a:tailEnd type="arrow"/>
+                          </a:ln>
+                        </wps:spPr>
+                        <wps:style>
+                          <a:lnRef idx="1">
+                            <a:schemeClr val="accent1"/>
+                          </a:lnRef>
+                          <a:fillRef idx="0">
+                            <a:schemeClr val="accent1"/>
+                          </a:fillRef>
+                          <a:effectRef idx="0">
+                            <a:schemeClr val="accent1"/>
+                          </a:effectRef>
+                          <a:fontRef idx="minor">
+                            <a:schemeClr val="tx1"/>
+                          </a:fontRef>
+                        </wps:style>
+                        <wps:bodyPr/>
+                      </wps:wsp>
+                      <wps:wsp>
+                        <wps:cNvPr id="16" name="TextBox 16"/>
+                        <wps:cNvSpPr txBox="1"/>
+                        <wps:spPr>
+                          <a:xfrm>
+                            <a:off x="1982797" y="4135994"/>
+                            <a:ext cx="649654" cy="359410"/>
+                          </a:xfrm>
+                          <a:prstGeom prst="rect">
+                            <a:avLst/>
+                          </a:prstGeom>
+                          <a:noFill/>
+                        </wps:spPr>
+                        <wps:txbx>
+                          <w:txbxContent>
+                            <w:p>
+                              <w:pPr>
+                                <w:pStyle w:val="NormalWeb"/>
+                                <w:spacing w:before="0" w:beforeAutospacing="0" w:after="0" w:afterAutospacing="0"/>
+                                <w:rPr>
+                                  <w:sz w:val="16"/>
+                                </w:rPr>
+                              </w:pPr>
+                              <w:r>
+                                <w:rPr>
+                                  <w:rFonts w:asciiTheme="minorHAnsi" w:hAnsi="Cambria" w:cstheme="minorBidi"/>
+                                  <w:color w:val="000000" w:themeColor="text1"/>
+                                  <w:kern w:val="24"/>
+                                  <w:sz w:val="22"/>
+                                  <w:szCs w:val="36"/>
+                                </w:rPr>
+                                <w:t>No</w:t>
+                              </w:r>
+                            </w:p>
+                          </w:txbxContent>
+                        </wps:txbx>
+                        <wps:bodyPr wrap="square" rtlCol="0">
+                          <a:noAutofit/>
+                        </wps:bodyPr>
+                      </wps:wsp>
+                      <wps:wsp>
+                        <wps:cNvPr id="17" name="Straight Arrow Connector 17"/>
+                        <wps:cNvCnPr>
+                          <a:stCxn id="13" idx="2"/>
+                          <a:endCxn id="19" idx="0"/>
+                        </wps:cNvCnPr>
+                        <wps:spPr>
+                          <a:xfrm>
+                            <a:off x="952500" y="4899541"/>
+                            <a:ext cx="0" cy="596384"/>
+                          </a:xfrm>
+                          <a:prstGeom prst="straightConnector1">
+                            <a:avLst/>
+                          </a:prstGeom>
+                          <a:ln>
+                            <a:tailEnd type="arrow"/>
+                          </a:ln>
+                        </wps:spPr>
+                        <wps:style>
+                          <a:lnRef idx="1">
+                            <a:schemeClr val="accent1"/>
+                          </a:lnRef>
+                          <a:fillRef idx="0">
+                            <a:schemeClr val="accent1"/>
+                          </a:fillRef>
+                          <a:effectRef idx="0">
+                            <a:schemeClr val="accent1"/>
+                          </a:effectRef>
+                          <a:fontRef idx="minor">
+                            <a:schemeClr val="tx1"/>
+                          </a:fontRef>
+                        </wps:style>
+                        <wps:bodyPr/>
+                      </wps:wsp>
+                      <wps:wsp>
+                        <wps:cNvPr id="18" name="TextBox 25"/>
+                        <wps:cNvSpPr txBox="1"/>
+                        <wps:spPr>
+                          <a:xfrm>
+                            <a:off x="1028683" y="4918590"/>
+                            <a:ext cx="876287" cy="359410"/>
+                          </a:xfrm>
+                          <a:prstGeom prst="rect">
+                            <a:avLst/>
+                          </a:prstGeom>
+                          <a:noFill/>
+                        </wps:spPr>
+                        <wps:txbx>
+                          <w:txbxContent>
+                            <w:p>
+                              <w:pPr>
+                                <w:pStyle w:val="NormalWeb"/>
+                                <w:spacing w:before="0" w:beforeAutospacing="0" w:after="0" w:afterAutospacing="0"/>
+                                <w:rPr>
+                                  <w:sz w:val="16"/>
+                                </w:rPr>
+                              </w:pPr>
+                              <w:r>
+                                <w:rPr>
+                                  <w:rFonts w:asciiTheme="minorHAnsi" w:hAnsi="Cambria" w:cstheme="minorBidi"/>
+                                  <w:color w:val="000000" w:themeColor="text1"/>
+                                  <w:kern w:val="24"/>
+                                  <w:sz w:val="22"/>
+                                  <w:szCs w:val="36"/>
+                                </w:rPr>
+                                <w:t>Yes</w:t>
+                              </w:r>
+                            </w:p>
+                          </w:txbxContent>
+                        </wps:txbx>
+                        <wps:bodyPr wrap="square" rtlCol="0">
+                          <a:noAutofit/>
+                        </wps:bodyPr>
+                      </wps:wsp>
+                      <wps:wsp>
+                        <wps:cNvPr id="19" name="Rounded Rectangle 19"/>
+                        <wps:cNvSpPr/>
+                        <wps:spPr>
+                          <a:xfrm>
+                            <a:off x="0" y="5495925"/>
+                            <a:ext cx="1905000" cy="1066800"/>
+                          </a:xfrm>
+                          <a:prstGeom prst="roundRect">
+                            <a:avLst/>
+                          </a:prstGeom>
+                        </wps:spPr>
+                        <wps:style>
+                          <a:lnRef idx="2">
+                            <a:schemeClr val="accent1">
+                              <a:shade val="50000"/>
+                            </a:schemeClr>
+                          </a:lnRef>
+                          <a:fillRef idx="1">
+                            <a:schemeClr val="accent1"/>
+                          </a:fillRef>
+                          <a:effectRef idx="0">
+                            <a:schemeClr val="accent1"/>
+                          </a:effectRef>
+                          <a:fontRef idx="minor">
+                            <a:schemeClr val="lt1"/>
+                          </a:fontRef>
+                        </wps:style>
+                        <wps:txbx>
+                          <w:txbxContent>
+                            <w:p>
+                              <w:pPr>
+                                <w:pStyle w:val="NormalWeb"/>
+                                <w:spacing w:before="0" w:beforeAutospacing="0" w:after="0" w:afterAutospacing="0"/>
+                                <w:jc w:val="center"/>
+                                <w:rPr>
+                                  <w:sz w:val="16"/>
+                                </w:rPr>
+                              </w:pPr>
+                              <w:r>
+                                <w:rPr>
+                                  <w:rFonts w:asciiTheme="minorHAnsi" w:hAnsi="Cambria" w:cstheme="minorBidi"/>
+                                  <w:color w:val="FFFFFF" w:themeColor="light1"/>
+                                  <w:kern w:val="24"/>
+                                  <w:sz w:val="22"/>
+                                  <w:szCs w:val="36"/>
+                                </w:rPr>
+                                <w:t>Output Data</w:t>
+                              </w:r>
+                            </w:p>
+                          </w:txbxContent>
+                        </wps:txbx>
+                        <wps:bodyPr rot="0" spcFirstLastPara="0" vert="horz" wrap="square" lIns="91440" tIns="45720" rIns="91440" bIns="45720" numCol="1" spcCol="0" rtlCol="0" fromWordArt="0" anchor="ctr" anchorCtr="0" forceAA="0" compatLnSpc="1">
+                          <a:prstTxWarp prst="textNoShape">
+                            <a:avLst/>
+                          </a:prstTxWarp>
+                          <a:noAutofit/>
+                        </wps:bodyPr>
+                      </wps:wsp>
+                      <wps:wsp>
+                        <wps:cNvPr id="20" name="Straight Arrow Connector 20"/>
+                        <wps:cNvCnPr>
+                          <a:stCxn id="10" idx="2"/>
+                          <a:endCxn id="11" idx="0"/>
+                        </wps:cNvCnPr>
+                        <wps:spPr>
+                          <a:xfrm>
+                            <a:off x="952500" y="2371725"/>
+                            <a:ext cx="0" cy="304800"/>
+                          </a:xfrm>
+                          <a:prstGeom prst="straightConnector1">
+                            <a:avLst/>
+                          </a:prstGeom>
+                          <a:ln>
+                            <a:tailEnd type="arrow"/>
+                          </a:ln>
+                        </wps:spPr>
+                        <wps:style>
+                          <a:lnRef idx="1">
+                            <a:schemeClr val="accent1"/>
+                          </a:lnRef>
+                          <a:fillRef idx="0">
+                            <a:schemeClr val="accent1"/>
+                          </a:fillRef>
+                          <a:effectRef idx="0">
+                            <a:schemeClr val="accent1"/>
+                          </a:effectRef>
+                          <a:fontRef idx="minor">
+                            <a:schemeClr val="tx1"/>
+                          </a:fontRef>
+                        </wps:style>
+                        <wps:bodyPr/>
+                      </wps:wsp>
+                      <wps:wsp>
+                        <wps:cNvPr id="21" name="Straight Arrow Connector 21"/>
+                        <wps:cNvCnPr>
+                          <a:stCxn id="12" idx="2"/>
+                          <a:endCxn id="10" idx="0"/>
+                        </wps:cNvCnPr>
+                        <wps:spPr>
+                          <a:xfrm>
+                            <a:off x="952500" y="1066800"/>
+                            <a:ext cx="0" cy="238125"/>
+                          </a:xfrm>
+                          <a:prstGeom prst="straightConnector1">
+                            <a:avLst/>
+                          </a:prstGeom>
+                          <a:ln>
+                            <a:tailEnd type="arrow"/>
+                          </a:ln>
+                        </wps:spPr>
+                        <wps:style>
+                          <a:lnRef idx="1">
+                            <a:schemeClr val="accent1"/>
+                          </a:lnRef>
+                          <a:fillRef idx="0">
+                            <a:schemeClr val="accent1"/>
+                          </a:fillRef>
+                          <a:effectRef idx="0">
+                            <a:schemeClr val="accent1"/>
+                          </a:effectRef>
+                          <a:fontRef idx="minor">
+                            <a:schemeClr val="tx1"/>
+                          </a:fontRef>
+                        </wps:style>
+                        <wps:bodyPr/>
+                      </wps:wsp>
+                      <wps:wsp>
+                        <wps:cNvPr id="22" name="Straight Arrow Connector 22"/>
+                        <wps:cNvCnPr>
+                          <a:stCxn id="11" idx="2"/>
+                          <a:endCxn id="13" idx="0"/>
+                        </wps:cNvCnPr>
+                        <wps:spPr>
+                          <a:xfrm>
+                            <a:off x="952500" y="3743325"/>
+                            <a:ext cx="0" cy="285750"/>
+                          </a:xfrm>
+                          <a:prstGeom prst="straightConnector1">
+                            <a:avLst/>
+                          </a:prstGeom>
+                          <a:ln>
+                            <a:tailEnd type="arrow"/>
+                          </a:ln>
+                        </wps:spPr>
+                        <wps:style>
+                          <a:lnRef idx="1">
+                            <a:schemeClr val="accent1"/>
+                          </a:lnRef>
+                          <a:fillRef idx="0">
+                            <a:schemeClr val="accent1"/>
+                          </a:fillRef>
+                          <a:effectRef idx="0">
+                            <a:schemeClr val="accent1"/>
+                          </a:effectRef>
+                          <a:fontRef idx="minor">
+                            <a:schemeClr val="tx1"/>
+                          </a:fontRef>
+                        </wps:style>
+                        <wps:bodyPr/>
+                      </wps:wsp>
+                      <wps:wsp>
+                        <wps:cNvPr id="23" name="Straight Connector 23"/>
+                        <wps:cNvCnPr/>
+                        <wps:spPr>
+                          <a:xfrm flipV="1">
+                            <a:off x="3009900" y="3209925"/>
+                            <a:ext cx="0" cy="1254384"/>
+                          </a:xfrm>
+                          <a:prstGeom prst="line">
+                            <a:avLst/>
+                          </a:prstGeom>
+                        </wps:spPr>
+                        <wps:style>
+                          <a:lnRef idx="1">
+                            <a:schemeClr val="accent1"/>
+                          </a:lnRef>
+                          <a:fillRef idx="0">
+                            <a:schemeClr val="accent1"/>
+                          </a:fillRef>
+                          <a:effectRef idx="0">
+                            <a:schemeClr val="accent1"/>
+                          </a:effectRef>
+                          <a:fontRef idx="minor">
+                            <a:schemeClr val="tx1"/>
+                          </a:fontRef>
+                        </wps:style>
+                        <wps:bodyPr/>
+                      </wps:wsp>
+                    </wpg:wgp>
+                  </a:graphicData>
+                </a:graphic>
+              </wp:inline>
+            </w:drawing>
+          </mc:Choice>
+          <mc:Fallback>
+            <w:pict>
+              <v:group id="Group 46" o:spid="_x0000_s1030" style="width:145.5pt;height:317.25pt;mso-position-horizontal-relative:char;mso-position-vertical-relative:line" coordsize="30099,65627" o:gfxdata="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">
+                <v:roundrect id="Rounded Rectangle 10" o:spid="_x0000_s1031" style="position:absolute;top:13049;width:19050;height:10668;visibility:visible;mso-wrap-style:square;v-text-anchor:middle" arcsize="10923f" o:gfxdata="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" fillcolor="#6f6f74 [3204]" strokecolor="#373739 [1604]" strokeweight="2pt">
+                  <v:textbox>
+                    <w:txbxContent>
+                      <w:p>
+                        <w:pPr>
+                          <w:pStyle w:val="NormalWeb"/>
+                          <w:spacing w:before="0" w:beforeAutospacing="0" w:after="0" w:afterAutospacing="0"/>
+                          <w:jc w:val="center"/>
+                          <w:rPr>
+                            <w:sz w:val="16"/>
+                          </w:rPr>
+                        </w:pPr>
+                        <w:r>
+                          <w:rPr>
+                            <w:rFonts w:asciiTheme="minorHAnsi" w:hAnsi="Cambria" w:cstheme="minorBidi"/>
+                            <w:color w:val="FFFFFF" w:themeColor="light1"/>
+                            <w:kern w:val="24"/>
+                            <w:sz w:val="22"/>
+                            <w:szCs w:val="36"/>
+                          </w:rPr>
+                          <w:t>Initialize CNT Objects</w:t>
+                        </w:r>
+                      </w:p>
+                    </w:txbxContent>
+                  </v:textbox>
+                </v:roundrect>
+                <v:roundrect id="Rounded Rectangle 11" o:spid="_x0000_s1032" style="position:absolute;top:26765;width:19050;height:10668;visibility:visible;mso-wrap-style:square;v-text-anchor:middle" arcsize="10923f" o:gfxdata="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" fillcolor="#6f6f74 [3204]" strokecolor="#373739 [1604]" strokeweight="2pt">
+                  <v:textbox>
+                    <w:txbxContent>
+                      <w:p>
+                        <w:pPr>
+                          <w:pStyle w:val="NormalWeb"/>
+                          <w:spacing w:before="0" w:beforeAutospacing="0" w:after="0" w:afterAutospacing="0"/>
+                          <w:jc w:val="center"/>
+                          <w:rPr>
+                            <w:sz w:val="16"/>
+                          </w:rPr>
+                        </w:pPr>
+                        <w:r>
+                          <w:rPr>
+                            <w:rFonts w:asciiTheme="minorHAnsi" w:hAnsi="Cambria" w:cstheme="minorBidi"/>
+                            <w:color w:val="FFFFFF" w:themeColor="light1"/>
+                            <w:kern w:val="24"/>
+                            <w:sz w:val="22"/>
+                            <w:szCs w:val="36"/>
+                          </w:rPr>
+                          <w:t>Step Simulation</w:t>
+                        </w:r>
+                      </w:p>
+                    </w:txbxContent>
+                  </v:textbox>
+                </v:roundrect>
+                <v:roundrect id="Rounded Rectangle 12" o:spid="_x0000_s1033" style="position:absolute;width:19050;height:10668;visibility:visible;mso-wrap-style:square;v-text-anchor:middle" arcsize="10923f" o:gfxdata="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" fillcolor="#6f6f74 [3204]" strokecolor="#373739 [1604]" strokeweight="2pt">
+                  <v:textbox>
+                    <w:txbxContent>
+                      <w:p>
+                        <w:pPr>
+                          <w:pStyle w:val="NormalWeb"/>
+                          <w:spacing w:before="0" w:beforeAutospacing="0" w:after="0" w:afterAutospacing="0"/>
+                          <w:jc w:val="center"/>
+                          <w:rPr>
+                            <w:sz w:val="16"/>
+                          </w:rPr>
+                        </w:pPr>
+                        <w:r>
+                          <w:rPr>
+                            <w:rFonts w:asciiTheme="minorHAnsi" w:hAnsi="Cambria" w:cstheme="minorBidi"/>
+                            <w:color w:val="FFFFFF" w:themeColor="light1"/>
+                            <w:kern w:val="24"/>
+                            <w:sz w:val="22"/>
+                            <w:szCs w:val="36"/>
+                          </w:rPr>
+                          <w:t>Build Simulation Environment</w:t>
+                        </w:r>
+                      </w:p>
+                    </w:txbxContent>
+                  </v:textbox>
+                </v:roundrect>
+                <v:shapetype id="_x0000_t110" coordsize="21600,21600" o:spt="110" path="m10800,l,10800,10800,21600,21600,10800xe">
+                  <v:stroke joinstyle="miter"/>
+                  <v:path gradientshapeok="t" o:connecttype="rect" textboxrect="5400,5400,16200,16200"/>
+                </v:shapetype>
+                <v:shape id="Flowchart: Decision 13" o:spid="_x0000_s1034" type="#_x0000_t110" style="position:absolute;top:40290;width:19050;height:8705;visibility:visible;mso-wrap-style:square;v-text-anchor:middle" o:gfxdata="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" fillcolor="#6f6f74 [3204]" strokecolor="#373739 [1604]" strokeweight="2pt">
+                  <v:textbox>
+                    <w:txbxContent>
+                      <w:p>
+                        <w:pPr>
+                          <w:pStyle w:val="NormalWeb"/>
+                          <w:spacing w:before="0" w:beforeAutospacing="0" w:after="0" w:afterAutospacing="0"/>
+                          <w:jc w:val="center"/>
+                        </w:pPr>
+                        <w:r>
+                          <w:rPr>
+                            <w:rFonts w:asciiTheme="minorHAnsi" w:hAnsi="Cambria" w:cstheme="minorBidi"/>
+                            <w:color w:val="FFFFFF" w:themeColor="light1"/>
+                            <w:kern w:val="24"/>
+                            <w:sz w:val="22"/>
+                            <w:szCs w:val="36"/>
+                          </w:rPr>
+                          <w:t>Done</w:t>
+                        </w:r>
+                        <w:r>
+                          <w:rPr>
+                            <w:rFonts w:asciiTheme="minorHAnsi" w:hAnsi="Cambria" w:cstheme="minorBidi"/>
+                            <w:color w:val="FFFFFF" w:themeColor="light1"/>
+                            <w:kern w:val="24"/>
+                            <w:sz w:val="36"/>
+                            <w:szCs w:val="36"/>
+                          </w:rPr>
+                          <w:t>?</w:t>
+                        </w:r>
+                      </w:p>
+                    </w:txbxContent>
+                  </v:textbox>
+                </v:shape>
+                <v:line id="Straight Connector 14" o:spid="_x0000_s1035" style="position:absolute;visibility:visible;mso-wrap-style:square" from="19050,44643" to="30099,44643" o:connectortype="straight" o:gfxdata="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" strokecolor="#69696d [3044]"/>
+                <v:shapetype id="_x0000_t32" coordsize="21600,21600" o:spt="32" o:oned="t" path="m,l21600,21600e" filled="f">
+                  <v:path arrowok="t" fillok="f" o:connecttype="none"/>
+                  <o:lock v:ext="edit" shapetype="t"/>
+                </v:shapetype>
+                <v:shape id="Straight Arrow Connector 15" o:spid="_x0000_s1036" type="#_x0000_t32" style="position:absolute;left:19050;top:32099;width:11049;height:0;flip:x;visibility:visible;mso-wrap-style:square" o:connectortype="straight" o:gfxdata="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" strokecolor="#69696d [3044]">
+                  <v:stroke endarrow="open"/>
+                </v:shape>
+                <v:shape id="TextBox 16" o:spid="_x0000_s1037" type="#_x0000_t202" style="position:absolute;left:19827;top:41359;width:6497;height:3595;visibility:visible;mso-wrap-style:square;v-text-anchor:top" o:gfxdata="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" filled="f" stroked="f">
+                  <v:textbox>
+                    <w:txbxContent>
+                      <w:p>
+                        <w:pPr>
+                          <w:pStyle w:val="NormalWeb"/>
+                          <w:spacing w:before="0" w:beforeAutospacing="0" w:after="0" w:afterAutospacing="0"/>
+                          <w:rPr>
+                            <w:sz w:val="16"/>
+                          </w:rPr>
+                        </w:pPr>
+                        <w:r>
+                          <w:rPr>
+                            <w:rFonts w:asciiTheme="minorHAnsi" w:hAnsi="Cambria" w:cstheme="minorBidi"/>
+                            <w:color w:val="000000" w:themeColor="text1"/>
+                            <w:kern w:val="24"/>
+                            <w:sz w:val="22"/>
+                            <w:szCs w:val="36"/>
+                          </w:rPr>
+                          <w:t>No</w:t>
+                        </w:r>
+                      </w:p>
+                    </w:txbxContent>
+                  </v:textbox>
+                </v:shape>
+                <v:shape id="Straight Arrow Connector 17" o:spid="_x0000_s1038" type="#_x0000_t32" style="position:absolute;left:9525;top:48995;width:0;height:5964;visibility:visible;mso-wrap-style:square" o:connectortype="straight" o:gfxdata="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" strokecolor="#69696d [3044]">
+                  <v:stroke endarrow="open"/>
+                </v:shape>
+                <v:shape id="TextBox 25" o:spid="_x0000_s1039" type="#_x0000_t202" style="position:absolute;left:10286;top:49185;width:8763;height:3595;visibility:visible;mso-wrap-style:square;v-text-anchor:top" o:gfxdata="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" filled="f" stroked="f">
+                  <v:textbox>
+                    <w:txbxContent>
+                      <w:p>
+                        <w:pPr>
+                          <w:pStyle w:val="NormalWeb"/>
+                          <w:spacing w:before="0" w:beforeAutospacing="0" w:after="0" w:afterAutospacing="0"/>
+                          <w:rPr>
+                            <w:sz w:val="16"/>
+                          </w:rPr>
+                        </w:pPr>
+                        <w:r>
+                          <w:rPr>
+                            <w:rFonts w:asciiTheme="minorHAnsi" w:hAnsi="Cambria" w:cstheme="minorBidi"/>
+                            <w:color w:val="000000" w:themeColor="text1"/>
+                            <w:kern w:val="24"/>
+                            <w:sz w:val="22"/>
+                            <w:szCs w:val="36"/>
+                          </w:rPr>
+                          <w:t>Yes</w:t>
+                        </w:r>
+                      </w:p>
+                    </w:txbxContent>
+                  </v:textbox>
+                </v:shape>
+                <v:roundrect id="Rounded Rectangle 19" o:spid="_x0000_s1040" style="position:absolute;top:54959;width:19050;height:10668;visibility:visible;mso-wrap-style:square;v-text-anchor:middle" arcsize="10923f" o:gfxdata="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" fillcolor="#6f6f74 [3204]" strokecolor="#373739 [1604]" strokeweight="2pt">
+                  <v:textbox>
+                    <w:txbxContent>
+                      <w:p>
+                        <w:pPr>
+                          <w:pStyle w:val="NormalWeb"/>
+                          <w:spacing w:before="0" w:beforeAutospacing="0" w:after="0" w:afterAutospacing="0"/>
+                          <w:jc w:val="center"/>
+                          <w:rPr>
+                            <w:sz w:val="16"/>
+                          </w:rPr>
+                        </w:pPr>
+                        <w:r>
+                          <w:rPr>
+                            <w:rFonts w:asciiTheme="minorHAnsi" w:hAnsi="Cambria" w:cstheme="minorBidi"/>
+                            <w:color w:val="FFFFFF" w:themeColor="light1"/>
+                            <w:kern w:val="24"/>
+                            <w:sz w:val="22"/>
+                            <w:szCs w:val="36"/>
+                          </w:rPr>
+                          <w:t>Output Data</w:t>
+                        </w:r>
+                      </w:p>
+                    </w:txbxContent>
+                  </v:textbox>
+                </v:roundrect>
+                <v:shape id="Straight Arrow Connector 20" o:spid="_x0000_s1041" type="#_x0000_t32" style="position:absolute;left:9525;top:23717;width:0;height:3048;visibility:visible;mso-wrap-style:square" o:connectortype="straight" o:gfxdata="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" strokecolor="#69696d [3044]">
+                  <v:stroke endarrow="open"/>
+                </v:shape>
+                <v:shape id="Straight Arrow Connector 21" o:spid="_x0000_s1042" type="#_x0000_t32" style="position:absolute;left:9525;top:10668;width:0;height:2381;visibility:visible;mso-wrap-style:square" o:connectortype="straight" o:gfxdata="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" strokecolor="#69696d [3044]">
+                  <v:stroke endarrow="open"/>
+                </v:shape>
+                <v:shape id="Straight Arrow Connector 22" o:spid="_x0000_s1043" type="#_x0000_t32" style="position:absolute;left:9525;top:37433;width:0;height:2857;visibility:visible;mso-wrap-style:square" o:connectortype="straight" o:gfxdata="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" strokecolor="#69696d [3044]">
+                  <v:stroke endarrow="open"/>
+                </v:shape>
+                <v:line id="Straight Connector 23" o:spid="_x0000_s1044" style="position:absolute;flip:y;visibility:visible;mso-wrap-style:square" from="30099,32099" to="30099,44643" o:connectortype="straight" o:gfxdata="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" strokecolor="#69696d [3044]"/>
+                <w10:anchorlock/>
+              </v:group>
+            </w:pict>
+          </mc:Fallback>
+        </mc:AlternateContent>
+      </w:r>
+    </w:p>
+    <w:p>
+      <w:pPr>
+        <w:pStyle w:val="Default"/>
+        <w:rPr>
+          <w:sz w:val="22"/>
+        </w:rPr>
+      </w:pPr>
+    </w:p>
+    <w:p>
+      <w:pPr>
+        <w:pStyle w:val="Default"/>
+        <w:rPr>
+          <w:sz w:val="22"/>
+        </w:rPr>
+      </w:pPr>
+    </w:p>
+    <w:p>
+      <w:pPr>
+        <w:pStyle w:val="Default"/>
+        <w:rPr>
+          <w:sz w:val="22"/>
+        </w:rPr>
+      </w:pPr>
+      <w:r>
+        <w:rPr>
+          <w:sz w:val="22"/>
+        </w:rPr>
+        <w:t xml:space="preserve">The simulation environment is the device region specified in the config file, plus some additional constructs based on that information to ensure that all nanotubes end up in the device region. </w:t>
+      </w:r>
+    </w:p>
+    <w:p>
+      <w:pPr>
+        <w:pStyle w:val="Default"/>
+        <w:rPr>
+          <w:sz w:val="22"/>
+        </w:rPr>
+      </w:pPr>
+    </w:p>
+    <w:p>
+      <w:pPr>
+        <w:pStyle w:val="Default"/>
+        <w:rPr>
+          <w:sz w:val="22"/>
+        </w:rPr>
+      </w:pPr>
+      <w:r>
+        <w:rPr>
+          <w:sz w:val="22"/>
+        </w:rPr>
+        <w:t>Initializing the CNT objects consists of calculating physical nanotube parameters based on the CNT’s chirality</w:t>
+      </w:r>
+      <w:r>
+        <w:rPr>
+          <w:sz w:val="22"/>
+        </w:rPr>
+        <w:t xml:space="preserve"> and more</w:t>
+      </w:r>
+      <w:r>
+        <w:rPr>
+          <w:sz w:val="22"/>
+        </w:rPr>
+        <w:t>. The parameters that are calculated</w:t>
+      </w:r>
+      <w:r>
+        <w:rPr>
+          <w:sz w:val="22"/>
+        </w:rPr>
+        <w:t xml:space="preserve"> from chiral numbers</w:t>
+      </w:r>
+      <w:r>
+        <w:rPr>
+          <w:sz w:val="22"/>
+        </w:rPr>
+        <w:t xml:space="preserve"> are tube diameter and maximum allowed curvature. </w:t>
+      </w:r>
+      <w:r>
+        <w:rPr>
+          <w:sz w:val="22"/>
+        </w:rPr>
+        <w:t>Additionally, s</w:t>
+      </w:r>
+      <w:r>
+        <w:rPr>
+          <w:sz w:val="22"/>
+        </w:rPr>
+        <w:t xml:space="preserve">ince each CNT is given a random length between the two length limits, compositional cylinder heights and cylinder spacings must be calculated to ensure that the specified lengths are used in the simulation. Lastly, spacing cylinders are added to the CNT object to </w:t>
+      </w:r>
+      <w:r>
+        <w:rPr>
+          <w:sz w:val="22"/>
+        </w:rPr>
+        <w:lastRenderedPageBreak/>
+        <w:t xml:space="preserve">enforce the minimum spacing </w:t>
+      </w:r>
+      <w:r>
+        <w:rPr>
+          <w:sz w:val="22"/>
+        </w:rPr>
+        <w:t xml:space="preserve">between CNT </w:t>
+      </w:r>
+      <w:r>
+        <w:rPr>
+          <w:sz w:val="22"/>
+        </w:rPr>
+        <w:t>requi</w:t>
+      </w:r>
+      <w:r>
+        <w:rPr>
+          <w:sz w:val="22"/>
+        </w:rPr>
+        <w:t>rements. Once all of the objects are created for each CNT, they are rotated and shifted to their</w:t>
+      </w:r>
+      <w:r>
+        <w:rPr>
+          <w:sz w:val="22"/>
+        </w:rPr>
+        <w:t xml:space="preserve"> random</w:t>
+      </w:r>
+      <w:r>
+        <w:rPr>
+          <w:sz w:val="22"/>
+        </w:rPr>
+        <w:t xml:space="preserve"> initial starting </w:t>
+      </w:r>
+      <w:r>
+        <w:rPr>
+          <w:sz w:val="22"/>
+        </w:rPr>
+        <w:t>position and angle</w:t>
+      </w:r>
+      <w:r>
+        <w:rPr>
+          <w:sz w:val="22"/>
+        </w:rPr>
+        <w:t xml:space="preserve"> in the simulation. All of the CNT objects are added to the dynamics world used for the actual physics simulation.</w:t>
+      </w:r>
+    </w:p>
+    <w:p>
+      <w:pPr>
+        <w:pStyle w:val="Default"/>
+        <w:rPr>
+          <w:sz w:val="22"/>
+        </w:rPr>
+      </w:pPr>
+      <w:r>
+        <w:rPr>
+          <w:sz w:val="22"/>
+        </w:rPr>
+        <w:t>Stepping the simulation simply takes all of the objects, applies the force of gravity to them for some time step, calculates any forces due to object collisions, and updates all object’s positions accordingly. Bullet physics</w:t>
+      </w:r>
+      <w:r>
+        <w:rPr>
+          <w:sz w:val="22"/>
+        </w:rPr>
+        <w:t xml:space="preserve"> performs this step accurately and efficiently as it</w:t>
+      </w:r>
+      <w:r>
+        <w:rPr>
+          <w:sz w:val="22"/>
+        </w:rPr>
+        <w:t xml:space="preserve"> is the result of combining decades of collision detection and rigid body dynamics algorithms. </w:t>
+      </w:r>
+    </w:p>
+    <w:p>
+      <w:pPr>
+        <w:pStyle w:val="Default"/>
+        <w:rPr>
+          <w:sz w:val="22"/>
+        </w:rPr>
+      </w:pPr>
+    </w:p>
+    <w:p>
+      <w:pPr>
+        <w:pStyle w:val="Default"/>
+        <w:rPr>
+          <w:sz w:val="22"/>
+        </w:rPr>
+      </w:pPr>
+      <w:r>
+        <w:rPr>
+          <w:sz w:val="22"/>
+        </w:rPr>
+        <w:t>After each simulation step, if the CNTs are determined to be approximately at rest, then the simulation will stop and the CNT data will be output to file. If not, then the simulation steps again.</w:t>
+      </w:r>
+    </w:p>
+    <w:p>
+      <w:pPr>
+        <w:pStyle w:val="Heading2"/>
+      </w:pPr>
+      <w:bookmarkStart w:id="8" w:name="_Toc422832288"/>
+      <w:r>
+        <w:t>Carbon Nanotube Parameters</w:t>
+      </w:r>
+      <w:bookmarkEnd w:id="8"/>
+    </w:p>
+    <w:p>
+      <w:pPr>
+        <w:ind w:left="360"/>
+        <w:jc w:val="left"/>
+      </w:pPr>
+    </w:p>
+    <w:p>
+      <w:pPr>
+        <w:ind w:left="360"/>
+        <w:jc w:val="left"/>
+      </w:pPr>
+      <w:r>
+        <w:t xml:space="preserve">The current version of the software is only concerned with a few properties of carbon nanotubes: Diameter, helicity, and critical curvature. The diameter </w:t>
+      </w:r>
+      <w:r>
+        <w:rPr>
+          <w:b/>
+        </w:rPr>
+        <w:t>(1)</w:t>
+      </w:r>
+      <w:r>
+        <w:t xml:space="preserve"> is calculated directly from the hamada parameters n and m. This number is used to determine the radius of the compositional cylinders of the CNT object in the simulation.</w:t>
+      </w:r>
+    </w:p>
+    <w:p>
+      <w:pPr>
+        <w:pStyle w:val="MTDisplayEquation"/>
+      </w:pPr>
+      <w:r>
+        <w:tab/>
+      </w:r>
+      <w:r>
+        <w:rPr>
+          <w:position w:val="-12"/>
+        </w:rPr>
+        <w:object w:dxaOrig="2060" w:dyaOrig="440">
+          <v:shapetype id="_x0000_t75" coordsize="21600,21600" o:spt="75" o:preferrelative="t" path="m@4@5l@4@11@9@11@9@5xe" filled="f" stroked="f">
+            <v:stroke joinstyle="miter"/>
+            <v:formulas>
+              <v:f eqn="if lineDrawn pixelLineWidth 0"/>
+              <v:f eqn="sum @0 1 0"/>
+              <v:f eqn="sum 0 0 @1"/>
+              <v:f eqn="prod @2 1 2"/>
+              <v:f eqn="prod @3 21600 pixelWidth"/>
+              <v:f eqn="prod @3 21600 pixelHeight"/>
+              <v:f eqn="sum @0 0 1"/>
+              <v:f eqn="prod @6 1 2"/>
+              <v:f eqn="prod @7 21600 pixelWidth"/>
+              <v:f eqn="sum @8 21600 0"/>
+              <v:f eqn="prod @7 21600 pixelHeight"/>
+              <v:f eqn="sum @10 21600 0"/>
+            </v:formulas>
+            <v:path o:extrusionok="f" gradientshapeok="t" o:connecttype="rect"/>
+            <o:lock v:ext="edit" aspectratio="t"/>
+          </v:shapetype>
+          <v:shape id="_x0000_i1025" type="#_x0000_t75" style="width:103pt;height:21.75pt" o:ole="">
+            <v:imagedata r:id="rId16" o:title=""/>
+          </v:shape>
+          <o:OLEObject Type="Embed" ProgID="Equation.DSMT4" ShapeID="_x0000_i1025" DrawAspect="Content" ObjectID="_1496659915" r:id="rId17"/>
+        </w:object>
+      </w:r>
+      <w:r>
+        <w:t xml:space="preserve"> </w:t>
+      </w:r>
+      <w:r>
+        <w:tab/>
+      </w:r>
+      <w:r>
+        <w:fldChar w:fldCharType="begin"/>
+      </w:r>
+      <w:r>
+        <w:instrText xml:space="preserve"> MACROBUTTON MTPlaceRef \* MERGEFORMAT </w:instrText>
+      </w:r>
+      <w:r>
+        <w:fldChar w:fldCharType="begin"/>
+      </w:r>
+      <w:r>
+        <w:instrText xml:space="preserve"> SEQ MTEqn \h \* MERGEFORMAT </w:instrText>
+      </w:r>
+      <w:r>
+        <w:fldChar w:fldCharType="end"/>
+      </w:r>
+      <w:r>
+        <w:instrText>(</w:instrText>
+      </w:r>
+      <w:fldSimple w:instr=" SEQ MTEqn \c \* Arabic \* MERGEFORMAT ">
+        <w:r>
+          <w:rPr>
+            <w:noProof/>
+          </w:rPr>
+          <w:instrText>1</w:instrText>
+        </w:r>
+      </w:fldSimple>
+      <w:r>
+        <w:instrText>)</w:instrText>
+      </w:r>
+      <w:r>
+        <w:fldChar w:fldCharType="end"/>
+      </w:r>
+    </w:p>
+    <w:p>
+      <w:pPr>
+        <w:pStyle w:val="MTDisplayEquation"/>
+        <w:rPr>
+          <w:sz w:val="22"/>
+        </w:rPr>
+      </w:pPr>
+      <w:r>
+        <w:tab/>
+      </w:r>
+    </w:p>
+    <w:p>
+      <w:pPr>
+        <w:pStyle w:val="MTDisplayEquation"/>
+        <w:rPr>
+          <w:b w:val="0"/>
+          <w:sz w:val="22"/>
+        </w:rPr>
+      </w:pPr>
+      <w:r>
+        <w:rPr>
+          <w:b w:val="0"/>
+          <w:sz w:val="22"/>
+        </w:rPr>
+        <w:t xml:space="preserve">A CNT’s helicity </w:t>
+      </w:r>
+      <w:r>
+        <w:rPr>
+          <w:sz w:val="22"/>
+        </w:rPr>
+        <w:t>(2)</w:t>
+      </w:r>
+      <w:r>
+        <w:rPr>
+          <w:b w:val="0"/>
+          <w:sz w:val="22"/>
+        </w:rPr>
+        <w:t xml:space="preserve"> is the angle between the perimeter vector and the basis vector.</w:t>
+      </w:r>
+      <w:r>
+        <w:rPr>
+          <w:b w:val="0"/>
+          <w:sz w:val="22"/>
+          <w:vertAlign w:val="superscript"/>
+        </w:rPr>
+        <w:t>[3]</w:t>
+      </w:r>
+      <w:r>
+        <w:rPr>
+          <w:b w:val="0"/>
+          <w:sz w:val="22"/>
+        </w:rPr>
+        <w:t xml:space="preserve"> This is just another way to understand the chirality of the CNT and is essential for critical curvature calculations.</w:t>
+      </w:r>
+    </w:p>
+    <w:p>
+      <w:pPr>
+        <w:pStyle w:val="MTDisplayEquation"/>
+      </w:pPr>
+      <w:r>
+        <w:tab/>
+      </w:r>
+      <w:r>
+        <w:rPr>
+          <w:position w:val="-32"/>
+        </w:rPr>
+        <w:object w:dxaOrig="2000" w:dyaOrig="760">
+          <v:shape id="_x0000_i1026" type="#_x0000_t75" style="width:99.65pt;height:37.65pt" o:ole="">
+            <v:imagedata r:id="rId18" o:title=""/>
+          </v:shape>
+          <o:OLEObject Type="Embed" ProgID="Equation.DSMT4" ShapeID="_x0000_i1026" DrawAspect="Content" ObjectID="_1496659916" r:id="rId19"/>
+        </w:object>
+      </w:r>
+      <w:r>
+        <w:t xml:space="preserve"> </w:t>
+      </w:r>
+      <w:r>
+        <w:tab/>
+      </w:r>
+      <w:r>
+        <w:fldChar w:fldCharType="begin"/>
+      </w:r>
+      <w:r>
+        <w:instrText xml:space="preserve"> MACROBUTTON MTPlaceRef \* MERGEFORMAT </w:instrText>
+      </w:r>
+      <w:r>
+        <w:fldChar w:fldCharType="begin"/>
+      </w:r>
+      <w:r>
+        <w:instrText xml:space="preserve"> SEQ MTEqn \h \* MERGEFORMAT </w:instrText>
+      </w:r>
+      <w:r>
+        <w:fldChar w:fldCharType="end"/>
+      </w:r>
+      <w:r>
+        <w:instrText>(</w:instrText>
+      </w:r>
+      <w:fldSimple w:instr=" SEQ MTEqn \c \* Arabic \* MERGEFORMAT ">
+        <w:r>
+          <w:rPr>
+            <w:noProof/>
+          </w:rPr>
+          <w:instrText>2</w:instrText>
+        </w:r>
+      </w:fldSimple>
+      <w:r>
+        <w:instrText>)</w:instrText>
+      </w:r>
+      <w:r>
+        <w:fldChar w:fldCharType="end"/>
+      </w:r>
+    </w:p>
+    <w:p>
+      <w:pPr>
+        <w:ind w:left="360"/>
+        <w:jc w:val="left"/>
+      </w:pPr>
+      <w:r>
+        <w:t>The critic</w:t>
+      </w:r>
+      <w:r>
+        <w:t>al curvature of a carbon nanotube is the maximum c</w:t>
+      </w:r>
+      <w:r>
+        <w:t>urvature a CNT can have before a kink will form in the nanotube</w:t>
+      </w:r>
+      <w:r>
+        <w:t>.</w:t>
+      </w:r>
+      <w:r>
+        <w:rPr>
+          <w:vertAlign w:val="superscript"/>
+        </w:rPr>
+        <w:t>[4]</w:t>
+      </w:r>
+      <w:r>
+        <w:rPr>
+          <w:vertAlign w:val="superscript"/>
+        </w:rPr>
+        <w:t xml:space="preserve"> </w:t>
+      </w:r>
+      <w:r>
+        <w:t>Figure 3 shows an example of a nanotube that has been bent past the critical curvature and has created a kink to relieve stresses.</w:t>
+      </w:r>
+    </w:p>
+    <w:p>
+      <w:pPr>
+        <w:ind w:left="360"/>
+        <w:jc w:val="left"/>
+      </w:pPr>
+    </w:p>
+    <w:p>
+      <w:pPr>
+        <w:ind w:left="360"/>
+      </w:pPr>
+      <w:r>
+        <w:rPr>
+          <w:noProof/>
+        </w:rPr>
+        <mc:AlternateContent>
+          <mc:Choice Requires="wps">
+            <w:drawing>
+              <wp:anchor distT="0" distB="0" distL="114300" distR="114300" simplePos="0" relativeHeight="251673600" behindDoc="0" locked="0" layoutInCell="1" allowOverlap="1" wp14:anchorId="2E72BD53" wp14:editId="02D5E7D5">
+                <wp:simplePos x="0" y="0"/>
+                <wp:positionH relativeFrom="column">
+                  <wp:posOffset>1839078</wp:posOffset>
+                </wp:positionH>
+                <wp:positionV relativeFrom="paragraph">
+                  <wp:posOffset>1584030</wp:posOffset>
+                </wp:positionV>
+                <wp:extent cx="2519680" cy="329565"/>
+                <wp:effectExtent l="0" t="0" r="0" b="0"/>
+                <wp:wrapNone/>
+                <wp:docPr id="300" name="Text Box 2"/>
+                <wp:cNvGraphicFramePr>
+                  <a:graphicFrameLocks xmlns:a="http://schemas.openxmlformats.org/drawingml/2006/main"/>
+                </wp:cNvGraphicFramePr>
+                <a:graphic xmlns:a="http://schemas.openxmlformats.org/drawingml/2006/main">
+                  <a:graphicData uri="http://schemas.microsoft.com/office/word/2010/wordprocessingShape">
+                    <wps:wsp>
+                      <wps:cNvSpPr txBox="1">
+                        <a:spLocks noChangeArrowheads="1"/>
+                      </wps:cNvSpPr>
+                      <wps:spPr bwMode="auto">
+                        <a:xfrm>
+                          <a:off x="0" y="0"/>
+                          <a:ext cx="2519680" cy="329565"/>
+                        </a:xfrm>
+                        <a:prstGeom prst="rect">
+                          <a:avLst/>
+                        </a:prstGeom>
+                        <a:solidFill>
+                          <a:srgbClr val="FFFFFF"/>
+                        </a:solidFill>
+                        <a:ln w="9525">
+                          <a:noFill/>
+                          <a:miter lim="800000"/>
+                          <a:headEnd/>
+                          <a:tailEnd/>
+                        </a:ln>
+                      </wps:spPr>
+                      <wps:txbx>
+                        <w:txbxContent>
+                          <w:p>
+                            <w:pPr>
+                              <w:jc w:val="left"/>
+                            </w:pPr>
+                            <w:r>
+                              <w:rPr>
+                                <w:b/>
+                              </w:rPr>
+                              <w:t xml:space="preserve">Fig. </w:t>
+                            </w:r>
+                            <w:r>
+                              <w:rPr>
+                                <w:b/>
+                              </w:rPr>
+                              <w:t>3</w:t>
+                            </w:r>
+                            <w:r>
+                              <w:t xml:space="preserve"> </w:t>
+                            </w:r>
+                            <w:r>
+                              <w:t>A CNT with a kink due to bending.</w:t>
+                            </w:r>
+                          </w:p>
+                        </w:txbxContent>
+                      </wps:txbx>
+                      <wps:bodyPr rot="0" vert="horz" wrap="square" lIns="91440" tIns="45720" rIns="91440" bIns="45720" anchor="t" anchorCtr="0">
+                        <a:noAutofit/>
+                      </wps:bodyPr>
+                    </wps:wsp>
+                  </a:graphicData>
+                </a:graphic>
+                <wp14:sizeRelH relativeFrom="margin">
+                  <wp14:pctWidth>0</wp14:pctWidth>
+                </wp14:sizeRelH>
+                <wp14:sizeRelV relativeFrom="margin">
+                  <wp14:pctHeight>0</wp14:pctHeight>
+                </wp14:sizeRelV>
+              </wp:anchor>
+            </w:drawing>
+          </mc:Choice>
+          <mc:Fallback>
+            <w:pict>
+              <v:shape id="_x0000_s1045" type="#_x0000_t202" style="position:absolute;left:0;text-align:left;margin-left:144.8pt;margin-top:124.75pt;width:198.4pt;height:25.95pt;z-index:251673600;visibility:visible;mso-wrap-style:square;mso-width-percent:0;mso-height-percent:0;mso-wrap-distance-left:9pt;mso-wrap-distance-top:0;mso-wrap-distance-right:9pt;mso-wrap-distance-bottom:0;mso-position-horizontal:absolute;mso-position-horizontal-relative:text;mso-position-vertical:absolute;mso-position-vertical-relative:text;mso-width-percent:0;mso-height-percent:0;mso-width-relative:margin;mso-height-relative:margin;v-text-anchor:top" o:gfxdata="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" stroked="f">
+                <v:textbox>
+                  <w:txbxContent>
+                    <w:p>
+                      <w:pPr>
+                        <w:jc w:val="left"/>
+                      </w:pPr>
+                      <w:r>
+                        <w:rPr>
+                          <w:b/>
+                        </w:rPr>
+                        <w:t xml:space="preserve">Fig. </w:t>
+                      </w:r>
+                      <w:r>
+                        <w:rPr>
+                          <w:b/>
+                        </w:rPr>
+                        <w:t>3</w:t>
+                      </w:r>
+                      <w:r>
+                        <w:t xml:space="preserve"> </w:t>
+                      </w:r>
+                      <w:r>
+                        <w:t>A CNT with a kink due to bending.</w:t>
+                      </w:r>
+                    </w:p>
+                  </w:txbxContent>
+                </v:textbox>
+              </v:shape>
+            </w:pict>
+          </mc:Fallback>
+        </mc:AlternateContent>
+      </w:r>
+      <w:r>
+        <w:rPr>
+          <w:noProof/>
+        </w:rPr>
+        <w:drawing>
+          <wp:inline distT="0" distB="0" distL="0" distR="0" wp14:anchorId="77484A30" wp14:editId="2B531C55">
+            <wp:extent cx="2916052" cy="1658680"/>
+            <wp:effectExtent l="0" t="0" r="0" b="0"/>
+            <wp:docPr id="299" name="Picture 299"/>
+            <wp:cNvGraphicFramePr>
+              <a:graphicFrameLocks xmlns:a="http://schemas.openxmlformats.org/drawingml/2006/main" noChangeAspect="1"/>
+            </wp:cNvGraphicFramePr>
+            <a:graphic xmlns:a="http://schemas.openxmlformats.org/drawingml/2006/main">
+              <a:graphicData uri="http://schemas.openxmlformats.org/drawingml/2006/picture">
+                <pic:pic xmlns:pic="http://schemas.openxmlformats.org/drawingml/2006/picture">
+                  <pic:nvPicPr>
+                    <pic:cNvPr id="0" name="Picture 148"/>
+                    <pic:cNvPicPr>
+                      <a:picLocks noChangeAspect="1" noChangeArrowheads="1"/>
+                    </pic:cNvPicPr>
+                  </pic:nvPicPr>
+                  <pic:blipFill>
+                    <a:blip r:embed="rId20">
+                      <a:extLst>
+                        <a:ext uri="{28A0092B-C50C-407E-A947-70E740481C1C}">
+                          <a14:useLocalDpi xmlns:a14="http://schemas.microsoft.com/office/drawing/2010/main" val="0"/>
+                        </a:ext>
+                      </a:extLst>
+                    </a:blip>
+                    <a:srcRect/>
+                    <a:stretch>
+                      <a:fillRect/>
+                    </a:stretch>
+                  </pic:blipFill>
+                  <pic:spPr bwMode="auto">
+                    <a:xfrm>
+                      <a:off x="0" y="0"/>
+                      <a:ext cx="2916052" cy="1658680"/>
+                    </a:xfrm>
+                    <a:prstGeom prst="rect">
+                      <a:avLst/>
+                    </a:prstGeom>
+                    <a:noFill/>
+                    <a:ln>
+                      <a:noFill/>
+                    </a:ln>
+                  </pic:spPr>
+                </pic:pic>
+              </a:graphicData>
+            </a:graphic>
+          </wp:inline>
+        </w:drawing>
+      </w:r>
+    </w:p>
+    <w:p>
+      <w:pPr>
+        <w:ind w:left="360"/>
+      </w:pPr>
+    </w:p>
+    <w:p>
+      <w:pPr>
+        <w:ind w:left="360"/>
+      </w:pPr>
+    </w:p>
+    <w:p>
+      <w:pPr>
+        <w:pStyle w:val="MTDisplayEquation"/>
+      </w:pPr>
+      <w:r>
+        <w:tab/>
+      </w:r>
+      <w:r>
+        <w:rPr>
+          <w:position w:val="-32"/>
+        </w:rPr>
+        <w:object w:dxaOrig="3120" w:dyaOrig="760">
+          <v:shape id="_x0000_i1027" type="#_x0000_t75" style="width:155.7pt;height:37.65pt" o:ole="">
+            <v:imagedata r:id="rId21" o:title=""/>
+          </v:shape>
+          <o:OLEObject Type="Embed" ProgID="Equation.DSMT4" ShapeID="_x0000_i1027" DrawAspect="Content" ObjectID="_1496659917" r:id="rId22"/>
+        </w:object>
+      </w:r>
+      <w:r>
+        <w:t xml:space="preserve"> </w:t>
+      </w:r>
+      <w:r>
+        <w:tab/>
+      </w:r>
+      <w:r>
+        <w:fldChar w:fldCharType="begin"/>
+      </w:r>
+      <w:r>
+        <w:instrText xml:space="preserve"> MACROBUTTON MTPlaceRef \* MERGEFORMAT </w:instrText>
+      </w:r>
+      <w:r>
+        <w:fldChar w:fldCharType="begin"/>
+      </w:r>
+      <w:r>
+        <w:instrText xml:space="preserve"> SEQ MTEqn \h \* MERGEFORMAT </w:instrText>
+      </w:r>
+      <w:r>
+        <w:fldChar w:fldCharType="end"/>
+      </w:r>
+      <w:r>
+        <w:instrText>(</w:instrText>
+      </w:r>
+      <w:fldSimple w:instr=" SEQ MTEqn \c \* Arabic \* MERGEFORMAT ">
+        <w:r>
+          <w:rPr>
+            <w:noProof/>
+          </w:rPr>
+          <w:instrText>3</w:instrText>
+        </w:r>
+      </w:fldSimple>
+      <w:r>
+        <w:instrText>)</w:instrText>
+      </w:r>
+      <w:r>
+        <w:fldChar w:fldCharType="end"/>
+      </w:r>
+    </w:p>
+    <w:p>
+      <w:pPr>
+        <w:pStyle w:val="Heading2"/>
+      </w:pPr>
+      <w:bookmarkStart w:id="9" w:name="_Toc422832289"/>
+      <w:r>
+        <w:lastRenderedPageBreak/>
+        <w:t xml:space="preserve">Bullet Physics </w:t>
+      </w:r>
+      <w:r>
+        <w:t>Integration</w:t>
+      </w:r>
+      <w:bookmarkEnd w:id="9"/>
+    </w:p>
+    <w:p>
+      <w:pPr>
         <w:pStyle w:val="Heading1"/>
       </w:pPr>
-      <w:bookmarkStart w:id="8" w:name="_Toc422832287"/>
-      <w:r>
-        <w:t>Simulation Mechanics</w:t>
-      </w:r>
-      <w:bookmarkEnd w:id="8"/>
+      <w:bookmarkStart w:id="10" w:name="_Toc422832290"/>
+      <w:r>
+        <w:t>Limitations</w:t>
+      </w:r>
+      <w:bookmarkEnd w:id="10"/>
     </w:p>
     <w:p>
       <w:pPr>
         <w:pStyle w:val="Default"/>
-        <w:rPr>
-          <w:sz w:val="22"/>
-        </w:rPr>
-      </w:pPr>
-      <w:r>
-        <w:rPr>
-          <w:sz w:val="22"/>
-        </w:rPr>
-        <w:t>- Basic overview of simulation components</w:t>
+      </w:pPr>
+    </w:p>
+    <w:p>
+      <w:pPr>
+        <w:pStyle w:val="Heading1"/>
+      </w:pPr>
+      <w:r>
+        <w:t>Appendix A</w:t>
       </w:r>
     </w:p>
     <w:p>
       <w:pPr>
         <w:pStyle w:val="Default"/>
-        <w:rPr>
-          <w:sz w:val="22"/>
-        </w:rPr>
-      </w:pPr>
-    </w:p>
-    <w:p>
-      <w:pPr>
-        <w:pStyle w:val="Heading2"/>
-      </w:pPr>
-      <w:bookmarkStart w:id="9" w:name="_Toc422832288"/>
-      <w:r>
-        <w:t>Carbon Nanotube Parameters</w:t>
-      </w:r>
-      <w:bookmarkEnd w:id="9"/>
+      </w:pPr>
+      <w:r>
+        <w:t>CNT Simulation Representation</w:t>
+      </w:r>
     </w:p>
     <w:p>
       <w:pPr>
         <w:pStyle w:val="Default"/>
+      </w:pPr>
+      <w:r>
+        <mc:AlternateContent>
+          <mc:Choice Requires="wpg">
+            <w:drawing>
+              <wp:inline distT="0" distB="0" distL="0" distR="0">
+                <wp:extent cx="5989807" cy="2711302"/>
+                <wp:effectExtent l="0" t="0" r="0" b="0"/>
+                <wp:docPr id="24" name="Group 12"/>
+                <wp:cNvGraphicFramePr/>
+                <a:graphic xmlns:a="http://schemas.openxmlformats.org/drawingml/2006/main">
+                  <a:graphicData uri="http://schemas.microsoft.com/office/word/2010/wordprocessingGroup">
+                    <wpg:wgp>
+                      <wpg:cNvGrpSpPr/>
+                      <wpg:grpSpPr>
+                        <a:xfrm>
+                          <a:off x="0" y="0"/>
+                          <a:ext cx="5989807" cy="2711302"/>
+                          <a:chOff x="0" y="0"/>
+                          <a:chExt cx="8764959" cy="3748088"/>
+                        </a:xfrm>
+                      </wpg:grpSpPr>
+                      <pic:pic xmlns:pic="http://schemas.openxmlformats.org/drawingml/2006/picture">
+                        <pic:nvPicPr>
+                          <pic:cNvPr id="25" name="Picture 25"/>
+                          <pic:cNvPicPr>
+                            <a:picLocks noChangeAspect="1" noChangeArrowheads="1"/>
+                          </pic:cNvPicPr>
+                        </pic:nvPicPr>
+                        <pic:blipFill>
+                          <a:blip r:embed="rId23">
+                            <a:extLst>
+                              <a:ext uri="{28A0092B-C50C-407E-A947-70E740481C1C}">
+                                <a14:useLocalDpi xmlns:a14="http://schemas.microsoft.com/office/drawing/2010/main" val="0"/>
+                              </a:ext>
+                            </a:extLst>
+                          </a:blip>
+                          <a:srcRect/>
+                          <a:stretch>
+                            <a:fillRect/>
+                          </a:stretch>
+                        </pic:blipFill>
+                        <pic:spPr bwMode="auto">
+                          <a:xfrm>
+                            <a:off x="0" y="0"/>
+                            <a:ext cx="8764959" cy="3748088"/>
+                          </a:xfrm>
+                          <a:prstGeom prst="rect">
+                            <a:avLst/>
+                          </a:prstGeom>
+                          <a:noFill/>
+                          <a:ln>
+                            <a:noFill/>
+                          </a:ln>
+                          <a:extLst>
+                            <a:ext uri="{909E8E84-426E-40DD-AFC4-6F175D3DCCD1}">
+                              <a14:hiddenFill xmlns:a14="http://schemas.microsoft.com/office/drawing/2010/main">
+                                <a:solidFill>
+                                  <a:schemeClr val="accent1"/>
+                                </a:solidFill>
+                              </a14:hiddenFill>
+                            </a:ext>
+                            <a:ext uri="{91240B29-F687-4F45-9708-019B960494DF}">
+                              <a14:hiddenLine xmlns:a14="http://schemas.microsoft.com/office/drawing/2010/main" w="9525">
+                                <a:solidFill>
+                                  <a:schemeClr val="tx1"/>
+                                </a:solidFill>
+                                <a:miter lim="800000"/>
+                                <a:headEnd/>
+                                <a:tailEnd/>
+                              </a14:hiddenLine>
+                            </a:ext>
+                          </a:extLst>
+                        </pic:spPr>
+                      </pic:pic>
+                      <wps:wsp>
+                        <wps:cNvPr id="26" name="Straight Arrow Connector 26"/>
+                        <wps:cNvCnPr/>
+                        <wps:spPr>
+                          <a:xfrm>
+                            <a:off x="1143000" y="838200"/>
+                            <a:ext cx="685800" cy="838200"/>
+                          </a:xfrm>
+                          <a:prstGeom prst="straightConnector1">
+                            <a:avLst/>
+                          </a:prstGeom>
+                          <a:ln w="34925">
+                            <a:solidFill>
+                              <a:srgbClr val="FF0000"/>
+                            </a:solidFill>
+                            <a:tailEnd type="arrow"/>
+                          </a:ln>
+                        </wps:spPr>
+                        <wps:style>
+                          <a:lnRef idx="1">
+                            <a:schemeClr val="accent1"/>
+                          </a:lnRef>
+                          <a:fillRef idx="0">
+                            <a:schemeClr val="accent1"/>
+                          </a:fillRef>
+                          <a:effectRef idx="0">
+                            <a:schemeClr val="accent1"/>
+                          </a:effectRef>
+                          <a:fontRef idx="minor">
+                            <a:schemeClr val="tx1"/>
+                          </a:fontRef>
+                        </wps:style>
+                        <wps:bodyPr/>
+                      </wps:wsp>
+                      <wps:wsp>
+                        <wps:cNvPr id="27" name="TextBox 8"/>
+                        <wps:cNvSpPr txBox="1"/>
+                        <wps:spPr>
+                          <a:xfrm>
+                            <a:off x="236164" y="479761"/>
+                            <a:ext cx="1973180" cy="358116"/>
+                          </a:xfrm>
+                          <a:prstGeom prst="rect">
+                            <a:avLst/>
+                          </a:prstGeom>
+                          <a:solidFill>
+                            <a:schemeClr val="bg1">
+                              <a:alpha val="58000"/>
+                            </a:schemeClr>
+                          </a:solidFill>
+                        </wps:spPr>
+                        <wps:txbx>
+                          <w:txbxContent>
+                            <w:p>
+                              <w:pPr>
+                                <w:pStyle w:val="NormalWeb"/>
+                                <w:spacing w:before="0" w:beforeAutospacing="0" w:after="0" w:afterAutospacing="0"/>
+                              </w:pPr>
+                              <w:r>
+                                <w:rPr>
+                                  <w:rFonts w:asciiTheme="minorHAnsi" w:hAnsi="Cambria" w:cstheme="minorBidi"/>
+                                  <w:color w:val="000000" w:themeColor="text1"/>
+                                  <w:kern w:val="24"/>
+                                </w:rPr>
+                                <w:t>Cylinder Spacing</w:t>
+                              </w:r>
+                            </w:p>
+                          </w:txbxContent>
+                        </wps:txbx>
+                        <wps:bodyPr wrap="square" rtlCol="0">
+                          <a:noAutofit/>
+                        </wps:bodyPr>
+                      </wps:wsp>
+                      <wps:wsp>
+                        <wps:cNvPr id="28" name="TextBox 10"/>
+                        <wps:cNvSpPr txBox="1"/>
+                        <wps:spPr>
+                          <a:xfrm>
+                            <a:off x="3422926" y="0"/>
+                            <a:ext cx="2519878" cy="369265"/>
+                          </a:xfrm>
+                          <a:prstGeom prst="rect">
+                            <a:avLst/>
+                          </a:prstGeom>
+                          <a:solidFill>
+                            <a:schemeClr val="bg1">
+                              <a:alpha val="58000"/>
+                            </a:schemeClr>
+                          </a:solidFill>
+                        </wps:spPr>
+                        <wps:txbx>
+                          <w:txbxContent>
+                            <w:p>
+                              <w:pPr>
+                                <w:pStyle w:val="NormalWeb"/>
+                                <w:spacing w:before="0" w:beforeAutospacing="0" w:after="0" w:afterAutospacing="0"/>
+                                <w:rPr>
+                                  <w:rFonts w:asciiTheme="majorHAnsi" w:hAnsiTheme="majorHAnsi"/>
+                                  <w:sz w:val="18"/>
+                                </w:rPr>
+                              </w:pPr>
+                              <w:r>
+                                <w:rPr>
+                                  <w:rFonts w:asciiTheme="majorHAnsi" w:hAnsiTheme="majorHAnsi" w:cstheme="minorBidi"/>
+                                  <w:color w:val="000000" w:themeColor="text1"/>
+                                  <w:kern w:val="24"/>
+                                  <w:szCs w:val="36"/>
+                                </w:rPr>
+                                <w:t>Compositional Cylinder</w:t>
+                              </w:r>
+                            </w:p>
+                          </w:txbxContent>
+                        </wps:txbx>
+                        <wps:bodyPr wrap="square" rtlCol="0">
+                          <a:noAutofit/>
+                        </wps:bodyPr>
+                      </wps:wsp>
+                      <wps:wsp>
+                        <wps:cNvPr id="29" name="Straight Arrow Connector 29"/>
+                        <wps:cNvCnPr/>
+                        <wps:spPr>
+                          <a:xfrm>
+                            <a:off x="4648200" y="369332"/>
+                            <a:ext cx="0" cy="295394"/>
+                          </a:xfrm>
+                          <a:prstGeom prst="straightConnector1">
+                            <a:avLst/>
+                          </a:prstGeom>
+                          <a:ln w="34925">
+                            <a:solidFill>
+                              <a:srgbClr val="FF0000"/>
+                            </a:solidFill>
+                            <a:tailEnd type="arrow"/>
+                          </a:ln>
+                        </wps:spPr>
+                        <wps:style>
+                          <a:lnRef idx="1">
+                            <a:schemeClr val="accent1"/>
+                          </a:lnRef>
+                          <a:fillRef idx="0">
+                            <a:schemeClr val="accent1"/>
+                          </a:fillRef>
+                          <a:effectRef idx="0">
+                            <a:schemeClr val="accent1"/>
+                          </a:effectRef>
+                          <a:fontRef idx="minor">
+                            <a:schemeClr val="tx1"/>
+                          </a:fontRef>
+                        </wps:style>
+                        <wps:bodyPr/>
+                      </wps:wsp>
+                    </wpg:wgp>
+                  </a:graphicData>
+                </a:graphic>
+              </wp:inline>
+            </w:drawing>
+          </mc:Choice>
+          <mc:Fallback>
+            <w:pict>
+              <v:group id="Group 12" o:spid="_x0000_s1046" style="width:471.65pt;height:213.5pt;mso-position-horizontal-relative:char;mso-position-vertical-relative:line" coordsize="87649,37480" o:gfxdata="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">
+                <v:shape id="Picture 25" o:spid="_x0000_s1047" type="#_x0000_t75" style="position:absolute;width:87649;height:37480;visibility:visible;mso-wrap-style:square" o:gfxdata="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" fillcolor="#6f6f74 [3204]" strokecolor="black [3213]">
+                  <v:imagedata r:id="rId24" o:title=""/>
+                </v:shape>
+                <v:shape id="Straight Arrow Connector 26" o:spid="_x0000_s1048" type="#_x0000_t32" style="position:absolute;left:11430;top:8382;width:6858;height:8382;visibility:visible;mso-wrap-style:square" o:connectortype="straight" o:gfxdata="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" strokecolor="red" strokeweight="2.75pt">
+                  <v:stroke endarrow="open"/>
+                </v:shape>
+                <v:shape id="TextBox 8" o:spid="_x0000_s1049" type="#_x0000_t202" style="position:absolute;left:2361;top:4797;width:19732;height:3581;visibility:visible;mso-wrap-style:square;v-text-anchor:top" o:gfxdata="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" fillcolor="white [3212]" stroked="f">
+                  <v:fill opacity="38036f"/>
+                  <v:textbox>
+                    <w:txbxContent>
+                      <w:p>
+                        <w:pPr>
+                          <w:pStyle w:val="NormalWeb"/>
+                          <w:spacing w:before="0" w:beforeAutospacing="0" w:after="0" w:afterAutospacing="0"/>
+                        </w:pPr>
+                        <w:r>
+                          <w:rPr>
+                            <w:rFonts w:asciiTheme="minorHAnsi" w:hAnsi="Cambria" w:cstheme="minorBidi"/>
+                            <w:color w:val="000000" w:themeColor="text1"/>
+                            <w:kern w:val="24"/>
+                          </w:rPr>
+                          <w:t>Cylinder Spacing</w:t>
+                        </w:r>
+                      </w:p>
+                    </w:txbxContent>
+                  </v:textbox>
+                </v:shape>
+                <v:shape id="TextBox 10" o:spid="_x0000_s1050" type="#_x0000_t202" style="position:absolute;left:34229;width:25199;height:3692;visibility:visible;mso-wrap-style:square;v-text-anchor:top" o:gfxdata="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" fillcolor="white [3212]" stroked="f">
+                  <v:fill opacity="38036f"/>
+                  <v:textbox>
+                    <w:txbxContent>
+                      <w:p>
+                        <w:pPr>
+                          <w:pStyle w:val="NormalWeb"/>
+                          <w:spacing w:before="0" w:beforeAutospacing="0" w:after="0" w:afterAutospacing="0"/>
+                          <w:rPr>
+                            <w:rFonts w:asciiTheme="majorHAnsi" w:hAnsiTheme="majorHAnsi"/>
+                            <w:sz w:val="18"/>
+                          </w:rPr>
+                        </w:pPr>
+                        <w:r>
+                          <w:rPr>
+                            <w:rFonts w:asciiTheme="majorHAnsi" w:hAnsiTheme="majorHAnsi" w:cstheme="minorBidi"/>
+                            <w:color w:val="000000" w:themeColor="text1"/>
+                            <w:kern w:val="24"/>
+                            <w:szCs w:val="36"/>
+                          </w:rPr>
+                          <w:t>Compositional Cylinder</w:t>
+                        </w:r>
+                      </w:p>
+                    </w:txbxContent>
+                  </v:textbox>
+                </v:shape>
+                <v:shape id="Straight Arrow Connector 29" o:spid="_x0000_s1051" type="#_x0000_t32" style="position:absolute;left:46482;top:3693;width:0;height:2954;visibility:visible;mso-wrap-style:square" o:connectortype="straight" o:gfxdata="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" strokecolor="red" strokeweight="2.75pt">
+                  <v:stroke endarrow="open"/>
+                </v:shape>
+                <w10:anchorlock/>
+              </v:group>
+            </w:pict>
+          </mc:Fallback>
+        </mc:AlternateContent>
+      </w:r>
+    </w:p>
+    <w:p>
+      <w:pPr>
+        <w:pStyle w:val="Default"/>
+      </w:pPr>
+      <w:r>
+        <w:rPr>
+          <w:noProof/>
+        </w:rPr>
+        <mc:AlternateContent>
+          <mc:Choice Requires="wps">
+            <w:drawing>
+              <wp:anchor distT="0" distB="0" distL="114300" distR="114300" simplePos="0" relativeHeight="251669504" behindDoc="0" locked="0" layoutInCell="1" allowOverlap="1" wp14:anchorId="2D44C285" wp14:editId="41E74082">
+                <wp:simplePos x="0" y="0"/>
+                <wp:positionH relativeFrom="column">
+                  <wp:posOffset>-53163</wp:posOffset>
+                </wp:positionH>
+                <wp:positionV relativeFrom="paragraph">
+                  <wp:posOffset>487</wp:posOffset>
+                </wp:positionV>
+                <wp:extent cx="5358765" cy="372140"/>
+                <wp:effectExtent l="0" t="0" r="0" b="8890"/>
+                <wp:wrapNone/>
+                <wp:docPr id="297" name="Text Box 2"/>
+                <wp:cNvGraphicFramePr>
+                  <a:graphicFrameLocks xmlns:a="http://schemas.openxmlformats.org/drawingml/2006/main"/>
+                </wp:cNvGraphicFramePr>
+                <a:graphic xmlns:a="http://schemas.openxmlformats.org/drawingml/2006/main">
+                  <a:graphicData uri="http://schemas.microsoft.com/office/word/2010/wordprocessingShape">
+                    <wps:wsp>
+                      <wps:cNvSpPr txBox="1">
+                        <a:spLocks noChangeArrowheads="1"/>
+                      </wps:cNvSpPr>
+                      <wps:spPr bwMode="auto">
+                        <a:xfrm>
+                          <a:off x="0" y="0"/>
+                          <a:ext cx="5358765" cy="372140"/>
+                        </a:xfrm>
+                        <a:prstGeom prst="rect">
+                          <a:avLst/>
+                        </a:prstGeom>
+                        <a:solidFill>
+                          <a:srgbClr val="FFFFFF"/>
+                        </a:solidFill>
+                        <a:ln w="9525">
+                          <a:noFill/>
+                          <a:miter lim="800000"/>
+                          <a:headEnd/>
+                          <a:tailEnd/>
+                        </a:ln>
+                      </wps:spPr>
+                      <wps:txbx>
+                        <w:txbxContent>
+                          <w:p>
+                            <w:pPr>
+                              <w:jc w:val="left"/>
+                            </w:pPr>
+                            <w:r>
+                              <w:rPr>
+                                <w:b/>
+                              </w:rPr>
+                              <w:t>Fig.</w:t>
+                            </w:r>
+                            <w:r>
+                              <w:rPr>
+                                <w:b/>
+                              </w:rPr>
+                              <w:t xml:space="preserve"> </w:t>
+                            </w:r>
+                            <w:r>
+                              <w:rPr>
+                                <w:b/>
+                              </w:rPr>
+                              <w:t>A</w:t>
+                            </w:r>
+                            <w:r>
+                              <w:rPr>
+                                <w:b/>
+                              </w:rPr>
+                              <w:t>1</w:t>
+                            </w:r>
+                            <w:r>
+                              <w:t xml:space="preserve"> </w:t>
+                            </w:r>
+                            <w:r>
+                              <w:t>Texture view of CNT with labels.</w:t>
+                            </w:r>
+                          </w:p>
+                        </w:txbxContent>
+                      </wps:txbx>
+                      <wps:bodyPr rot="0" vert="horz" wrap="square" lIns="91440" tIns="45720" rIns="91440" bIns="45720" anchor="t" anchorCtr="0">
+                        <a:noAutofit/>
+                      </wps:bodyPr>
+                    </wps:wsp>
+                  </a:graphicData>
+                </a:graphic>
+                <wp14:sizeRelH relativeFrom="margin">
+                  <wp14:pctWidth>0</wp14:pctWidth>
+                </wp14:sizeRelH>
+                <wp14:sizeRelV relativeFrom="margin">
+                  <wp14:pctHeight>0</wp14:pctHeight>
+                </wp14:sizeRelV>
+              </wp:anchor>
+            </w:drawing>
+          </mc:Choice>
+          <mc:Fallback>
+            <w:pict>
+              <v:shape id="_x0000_s1052" type="#_x0000_t202" style="position:absolute;margin-left:-4.2pt;margin-top:.05pt;width:421.95pt;height:29.3pt;z-index:251669504;visibility:visible;mso-wrap-style:square;mso-width-percent:0;mso-height-percent:0;mso-wrap-distance-left:9pt;mso-wrap-distance-top:0;mso-wrap-distance-right:9pt;mso-wrap-distance-bottom:0;mso-position-horizontal:absolute;mso-position-horizontal-relative:text;mso-position-vertical:absolute;mso-position-vertical-relative:text;mso-width-percent:0;mso-height-percent:0;mso-width-relative:margin;mso-height-relative:margin;v-text-anchor:top" o:gfxdata="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" stroked="f">
+                <v:textbox>
+                  <w:txbxContent>
+                    <w:p>
+                      <w:pPr>
+                        <w:jc w:val="left"/>
+                      </w:pPr>
+                      <w:r>
+                        <w:rPr>
+                          <w:b/>
+                        </w:rPr>
+                        <w:t>Fig.</w:t>
+                      </w:r>
+                      <w:r>
+                        <w:rPr>
+                          <w:b/>
+                        </w:rPr>
+                        <w:t xml:space="preserve"> </w:t>
+                      </w:r>
+                      <w:r>
+                        <w:rPr>
+                          <w:b/>
+                        </w:rPr>
+                        <w:t>A</w:t>
+                      </w:r>
+                      <w:r>
+                        <w:rPr>
+                          <w:b/>
+                        </w:rPr>
+                        <w:t>1</w:t>
+                      </w:r>
+                      <w:r>
+                        <w:t xml:space="preserve"> </w:t>
+                      </w:r>
+                      <w:r>
+                        <w:t>Texture view of CNT with labels.</w:t>
+                      </w:r>
+                    </w:p>
+                  </w:txbxContent>
+                </v:textbox>
+              </v:shape>
+            </w:pict>
+          </mc:Fallback>
+        </mc:AlternateContent>
+      </w:r>
+    </w:p>
+    <w:p>
+      <w:pPr>
+        <w:pStyle w:val="Default"/>
+      </w:pPr>
+    </w:p>
+    <w:p>
+      <w:pPr>
+        <w:pStyle w:val="Default"/>
+        <w:jc w:val="center"/>
+      </w:pPr>
+      <w:r>
+        <w:lastRenderedPageBreak/>
+        <mc:AlternateContent>
+          <mc:Choice Requires="wpg">
+            <w:drawing>
+              <wp:inline distT="0" distB="0" distL="0" distR="0" wp14:anchorId="179E9295" wp14:editId="396A0F6F">
+                <wp:extent cx="4815441" cy="3439601"/>
+                <wp:effectExtent l="0" t="0" r="4445" b="8890"/>
+                <wp:docPr id="30" name="Group 9"/>
+                <wp:cNvGraphicFramePr/>
+                <a:graphic xmlns:a="http://schemas.openxmlformats.org/drawingml/2006/main">
+                  <a:graphicData uri="http://schemas.microsoft.com/office/word/2010/wordprocessingGroup">
+                    <wpg:wgp>
+                      <wpg:cNvGrpSpPr/>
+                      <wpg:grpSpPr>
+                        <a:xfrm>
+                          <a:off x="0" y="0"/>
+                          <a:ext cx="4815441" cy="3439601"/>
+                          <a:chOff x="0" y="0"/>
+                          <a:chExt cx="6867525" cy="4905375"/>
+                        </a:xfrm>
+                      </wpg:grpSpPr>
+                      <pic:pic xmlns:pic="http://schemas.openxmlformats.org/drawingml/2006/picture">
+                        <pic:nvPicPr>
+                          <pic:cNvPr id="31" name="Picture 31"/>
+                          <pic:cNvPicPr>
+                            <a:picLocks noChangeAspect="1" noChangeArrowheads="1"/>
+                          </pic:cNvPicPr>
+                        </pic:nvPicPr>
+                        <pic:blipFill>
+                          <a:blip r:embed="rId25">
+                            <a:extLst>
+                              <a:ext uri="{28A0092B-C50C-407E-A947-70E740481C1C}">
+                                <a14:useLocalDpi xmlns:a14="http://schemas.microsoft.com/office/drawing/2010/main" val="0"/>
+                              </a:ext>
+                            </a:extLst>
+                          </a:blip>
+                          <a:srcRect/>
+                          <a:stretch>
+                            <a:fillRect/>
+                          </a:stretch>
+                        </pic:blipFill>
+                        <pic:spPr bwMode="auto">
+                          <a:xfrm>
+                            <a:off x="0" y="0"/>
+                            <a:ext cx="6867525" cy="4905375"/>
+                          </a:xfrm>
+                          <a:prstGeom prst="rect">
+                            <a:avLst/>
+                          </a:prstGeom>
+                          <a:noFill/>
+                          <a:ln>
+                            <a:noFill/>
+                          </a:ln>
+                          <a:extLst>
+                            <a:ext uri="{909E8E84-426E-40DD-AFC4-6F175D3DCCD1}">
+                              <a14:hiddenFill xmlns:a14="http://schemas.microsoft.com/office/drawing/2010/main">
+                                <a:solidFill>
+                                  <a:schemeClr val="accent1"/>
+                                </a:solidFill>
+                              </a14:hiddenFill>
+                            </a:ext>
+                            <a:ext uri="{91240B29-F687-4F45-9708-019B960494DF}">
+                              <a14:hiddenLine xmlns:a14="http://schemas.microsoft.com/office/drawing/2010/main" w="9525">
+                                <a:solidFill>
+                                  <a:schemeClr val="tx1"/>
+                                </a:solidFill>
+                                <a:miter lim="800000"/>
+                                <a:headEnd/>
+                                <a:tailEnd/>
+                              </a14:hiddenLine>
+                            </a:ext>
+                          </a:extLst>
+                        </pic:spPr>
+                      </pic:pic>
+                      <wps:wsp>
+                        <wps:cNvPr id="288" name="Straight Arrow Connector 288"/>
+                        <wps:cNvCnPr/>
+                        <wps:spPr>
+                          <a:xfrm flipH="1">
+                            <a:off x="3128960" y="3900487"/>
+                            <a:ext cx="1447801" cy="0"/>
+                          </a:xfrm>
+                          <a:prstGeom prst="straightConnector1">
+                            <a:avLst/>
+                          </a:prstGeom>
+                          <a:ln w="34925">
+                            <a:solidFill>
+                              <a:srgbClr val="FF0000"/>
+                            </a:solidFill>
+                            <a:tailEnd type="arrow"/>
+                          </a:ln>
+                        </wps:spPr>
+                        <wps:style>
+                          <a:lnRef idx="1">
+                            <a:schemeClr val="accent1"/>
+                          </a:lnRef>
+                          <a:fillRef idx="0">
+                            <a:schemeClr val="accent1"/>
+                          </a:fillRef>
+                          <a:effectRef idx="0">
+                            <a:schemeClr val="accent1"/>
+                          </a:effectRef>
+                          <a:fontRef idx="minor">
+                            <a:schemeClr val="tx1"/>
+                          </a:fontRef>
+                        </wps:style>
+                        <wps:bodyPr/>
+                      </wps:wsp>
+                      <wps:wsp>
+                        <wps:cNvPr id="289" name="TextBox 7"/>
+                        <wps:cNvSpPr txBox="1"/>
+                        <wps:spPr>
+                          <a:xfrm>
+                            <a:off x="4576313" y="3714868"/>
+                            <a:ext cx="1828801" cy="379301"/>
+                          </a:xfrm>
+                          <a:prstGeom prst="rect">
+                            <a:avLst/>
+                          </a:prstGeom>
+                          <a:solidFill>
+                            <a:schemeClr val="bg1">
+                              <a:alpha val="58000"/>
+                            </a:schemeClr>
+                          </a:solidFill>
+                        </wps:spPr>
+                        <wps:txbx>
+                          <w:txbxContent>
+                            <w:p>
+                              <w:pPr>
+                                <w:pStyle w:val="NormalWeb"/>
+                                <w:spacing w:before="0" w:beforeAutospacing="0" w:after="0" w:afterAutospacing="0"/>
+                                <w:rPr>
+                                  <w:sz w:val="18"/>
+                                </w:rPr>
+                              </w:pPr>
+                              <w:r>
+                                <w:rPr>
+                                  <w:rFonts w:asciiTheme="minorHAnsi" w:hAnsi="Cambria" w:cstheme="minorBidi"/>
+                                  <w:color w:val="000000" w:themeColor="text1"/>
+                                  <w:kern w:val="24"/>
+                                  <w:szCs w:val="36"/>
+                                </w:rPr>
+                                <w:t>Spacing Cylinder</w:t>
+                              </w:r>
+                            </w:p>
+                          </w:txbxContent>
+                        </wps:txbx>
+                        <wps:bodyPr wrap="square" rtlCol="0">
+                          <a:noAutofit/>
+                        </wps:bodyPr>
+                      </wps:wsp>
+                      <wps:wsp>
+                        <wps:cNvPr id="290" name="Straight Arrow Connector 290"/>
+                        <wps:cNvCnPr/>
+                        <wps:spPr>
+                          <a:xfrm>
+                            <a:off x="919162" y="928687"/>
+                            <a:ext cx="609601" cy="1524000"/>
+                          </a:xfrm>
+                          <a:prstGeom prst="straightConnector1">
+                            <a:avLst/>
+                          </a:prstGeom>
+                          <a:ln w="34925">
+                            <a:solidFill>
+                              <a:srgbClr val="FF0000"/>
+                            </a:solidFill>
+                            <a:tailEnd type="arrow"/>
+                          </a:ln>
+                        </wps:spPr>
+                        <wps:style>
+                          <a:lnRef idx="1">
+                            <a:schemeClr val="accent1"/>
+                          </a:lnRef>
+                          <a:fillRef idx="0">
+                            <a:schemeClr val="accent1"/>
+                          </a:fillRef>
+                          <a:effectRef idx="0">
+                            <a:schemeClr val="accent1"/>
+                          </a:effectRef>
+                          <a:fontRef idx="minor">
+                            <a:schemeClr val="tx1"/>
+                          </a:fontRef>
+                        </wps:style>
+                        <wps:bodyPr/>
+                      </wps:wsp>
+                      <wps:wsp>
+                        <wps:cNvPr id="291" name="TextBox 10"/>
+                        <wps:cNvSpPr txBox="1"/>
+                        <wps:spPr>
+                          <a:xfrm>
+                            <a:off x="309531" y="553379"/>
+                            <a:ext cx="2495717" cy="375189"/>
+                          </a:xfrm>
+                          <a:prstGeom prst="rect">
+                            <a:avLst/>
+                          </a:prstGeom>
+                          <a:solidFill>
+                            <a:schemeClr val="bg1">
+                              <a:alpha val="58000"/>
+                            </a:schemeClr>
+                          </a:solidFill>
+                        </wps:spPr>
+                        <wps:txbx>
+                          <w:txbxContent>
+                            <w:p>
+                              <w:pPr>
+                                <w:pStyle w:val="NormalWeb"/>
+                                <w:spacing w:before="0" w:beforeAutospacing="0" w:after="0" w:afterAutospacing="0"/>
+                                <w:rPr>
+                                  <w:sz w:val="18"/>
+                                </w:rPr>
+                              </w:pPr>
+                              <w:r>
+                                <w:rPr>
+                                  <w:rFonts w:asciiTheme="minorHAnsi" w:hAnsi="Cambria" w:cstheme="minorBidi"/>
+                                  <w:color w:val="000000" w:themeColor="text1"/>
+                                  <w:kern w:val="24"/>
+                                  <w:szCs w:val="36"/>
+                                </w:rPr>
+                                <w:t>Compositional Cylinder</w:t>
+                              </w:r>
+                            </w:p>
+                          </w:txbxContent>
+                        </wps:txbx>
+                        <wps:bodyPr wrap="square" rtlCol="0">
+                          <a:noAutofit/>
+                        </wps:bodyPr>
+                      </wps:wsp>
+                    </wpg:wgp>
+                  </a:graphicData>
+                </a:graphic>
+              </wp:inline>
+            </w:drawing>
+          </mc:Choice>
+          <mc:Fallback>
+            <w:pict>
+              <v:group id="Group 9" o:spid="_x0000_s1053" style="width:379.15pt;height:270.85pt;mso-position-horizontal-relative:char;mso-position-vertical-relative:line" coordsize="68675,49053" o:gfxdata="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">
+                <v:shape id="Picture 31" o:spid="_x0000_s1054" type="#_x0000_t75" style="position:absolute;width:68675;height:49053;visibility:visible;mso-wrap-style:square" o:gfxdata="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" fillcolor="#6f6f74 [3204]" strokecolor="black [3213]">
+                  <v:imagedata r:id="rId26" o:title=""/>
+                </v:shape>
+                <v:shape id="Straight Arrow Connector 288" o:spid="_x0000_s1055" type="#_x0000_t32" style="position:absolute;left:31289;top:39004;width:14478;height:0;flip:x;visibility:visible;mso-wrap-style:square" o:connectortype="straight" o:gfxdata="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" strokecolor="red" strokeweight="2.75pt">
+                  <v:stroke endarrow="open"/>
+                </v:shape>
+                <v:shape id="TextBox 7" o:spid="_x0000_s1056" type="#_x0000_t202" style="position:absolute;left:45763;top:37148;width:18288;height:3793;visibility:visible;mso-wrap-style:square;v-text-anchor:top" o:gfxdata="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" fillcolor="white [3212]" stroked="f">
+                  <v:fill opacity="38036f"/>
+                  <v:textbox>
+                    <w:txbxContent>
+                      <w:p>
+                        <w:pPr>
+                          <w:pStyle w:val="NormalWeb"/>
+                          <w:spacing w:before="0" w:beforeAutospacing="0" w:after="0" w:afterAutospacing="0"/>
+                          <w:rPr>
+                            <w:sz w:val="18"/>
+                          </w:rPr>
+                        </w:pPr>
+                        <w:r>
+                          <w:rPr>
+                            <w:rFonts w:asciiTheme="minorHAnsi" w:hAnsi="Cambria" w:cstheme="minorBidi"/>
+                            <w:color w:val="000000" w:themeColor="text1"/>
+                            <w:kern w:val="24"/>
+                            <w:szCs w:val="36"/>
+                          </w:rPr>
+                          <w:t>Spacing Cylinder</w:t>
+                        </w:r>
+                      </w:p>
+                    </w:txbxContent>
+                  </v:textbox>
+                </v:shape>
+                <v:shape id="Straight Arrow Connector 290" o:spid="_x0000_s1057" type="#_x0000_t32" style="position:absolute;left:9191;top:9286;width:6096;height:15240;visibility:visible;mso-wrap-style:square" o:connectortype="straight" o:gfxdata="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" strokecolor="red" strokeweight="2.75pt">
+                  <v:stroke endarrow="open"/>
+                </v:shape>
+                <v:shape id="TextBox 10" o:spid="_x0000_s1058" type="#_x0000_t202" style="position:absolute;left:3095;top:5533;width:24957;height:3752;visibility:visible;mso-wrap-style:square;v-text-anchor:top" o:gfxdata="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" fillcolor="white [3212]" stroked="f">
+                  <v:fill opacity="38036f"/>
+                  <v:textbox>
+                    <w:txbxContent>
+                      <w:p>
+                        <w:pPr>
+                          <w:pStyle w:val="NormalWeb"/>
+                          <w:spacing w:before="0" w:beforeAutospacing="0" w:after="0" w:afterAutospacing="0"/>
+                          <w:rPr>
+                            <w:sz w:val="18"/>
+                          </w:rPr>
+                        </w:pPr>
+                        <w:r>
+                          <w:rPr>
+                            <w:rFonts w:asciiTheme="minorHAnsi" w:hAnsi="Cambria" w:cstheme="minorBidi"/>
+                            <w:color w:val="000000" w:themeColor="text1"/>
+                            <w:kern w:val="24"/>
+                            <w:szCs w:val="36"/>
+                          </w:rPr>
+                          <w:t>Compositional Cylinder</w:t>
+                        </w:r>
+                      </w:p>
+                    </w:txbxContent>
+                  </v:textbox>
+                </v:shape>
+                <w10:anchorlock/>
+              </v:group>
+            </w:pict>
+          </mc:Fallback>
+        </mc:AlternateContent>
+      </w:r>
+    </w:p>
+    <w:p>
+      <w:pPr>
+        <w:pStyle w:val="Heading1"/>
+        <w:spacing w:before="100" w:beforeAutospacing="1"/>
+      </w:pPr>
+      <w:bookmarkStart w:id="11" w:name="_Toc422832291"/>
+      <w:r>
+        <w:rPr>
+          <w:noProof/>
+        </w:rPr>
+        <mc:AlternateContent>
+          <mc:Choice Requires="wps">
+            <w:drawing>
+              <wp:anchor distT="0" distB="0" distL="114300" distR="114300" simplePos="0" relativeHeight="251671552" behindDoc="0" locked="0" layoutInCell="1" allowOverlap="1" wp14:anchorId="04EEE24E" wp14:editId="5B6C8D8C">
+                <wp:simplePos x="0" y="0"/>
+                <wp:positionH relativeFrom="column">
+                  <wp:posOffset>565150</wp:posOffset>
+                </wp:positionH>
+                <wp:positionV relativeFrom="paragraph">
+                  <wp:posOffset>-4445</wp:posOffset>
+                </wp:positionV>
+                <wp:extent cx="5358765" cy="372110"/>
+                <wp:effectExtent l="0" t="0" r="0" b="8890"/>
+                <wp:wrapNone/>
+                <wp:docPr id="298" name="Text Box 2"/>
+                <wp:cNvGraphicFramePr>
+                  <a:graphicFrameLocks xmlns:a="http://schemas.openxmlformats.org/drawingml/2006/main"/>
+                </wp:cNvGraphicFramePr>
+                <a:graphic xmlns:a="http://schemas.openxmlformats.org/drawingml/2006/main">
+                  <a:graphicData uri="http://schemas.microsoft.com/office/word/2010/wordprocessingShape">
+                    <wps:wsp>
+                      <wps:cNvSpPr txBox="1">
+                        <a:spLocks noChangeArrowheads="1"/>
+                      </wps:cNvSpPr>
+                      <wps:spPr bwMode="auto">
+                        <a:xfrm>
+                          <a:off x="0" y="0"/>
+                          <a:ext cx="5358765" cy="372110"/>
+                        </a:xfrm>
+                        <a:prstGeom prst="rect">
+                          <a:avLst/>
+                        </a:prstGeom>
+                        <a:solidFill>
+                          <a:srgbClr val="FFFFFF"/>
+                        </a:solidFill>
+                        <a:ln w="9525">
+                          <a:noFill/>
+                          <a:miter lim="800000"/>
+                          <a:headEnd/>
+                          <a:tailEnd/>
+                        </a:ln>
+                      </wps:spPr>
+                      <wps:txbx>
+                        <w:txbxContent>
+                          <w:p>
+                            <w:pPr>
+                              <w:jc w:val="left"/>
+                            </w:pPr>
+                            <w:r>
+                              <w:rPr>
+                                <w:b/>
+                              </w:rPr>
+                              <w:t>Fig.</w:t>
+                            </w:r>
+                            <w:r>
+                              <w:rPr>
+                                <w:b/>
+                              </w:rPr>
+                              <w:t xml:space="preserve"> </w:t>
+                            </w:r>
+                            <w:r>
+                              <w:rPr>
+                                <w:b/>
+                              </w:rPr>
+                              <w:t>A2</w:t>
+                            </w:r>
+                            <w:r>
+                              <w:t xml:space="preserve"> </w:t>
+                            </w:r>
+                            <w:r>
+                              <w:t>Wirefram debug mode with labels.</w:t>
+                            </w:r>
+                          </w:p>
+                        </w:txbxContent>
+                      </wps:txbx>
+                      <wps:bodyPr rot="0" vert="horz" wrap="square" lIns="91440" tIns="45720" rIns="91440" bIns="45720" anchor="t" anchorCtr="0">
+                        <a:noAutofit/>
+                      </wps:bodyPr>
+                    </wps:wsp>
+                  </a:graphicData>
+                </a:graphic>
+                <wp14:sizeRelH relativeFrom="margin">
+                  <wp14:pctWidth>0</wp14:pctWidth>
+                </wp14:sizeRelH>
+                <wp14:sizeRelV relativeFrom="margin">
+                  <wp14:pctHeight>0</wp14:pctHeight>
+                </wp14:sizeRelV>
+              </wp:anchor>
+            </w:drawing>
+          </mc:Choice>
+          <mc:Fallback>
+            <w:pict>
+              <v:shape id="_x0000_s1059" type="#_x0000_t202" style="position:absolute;margin-left:44.5pt;margin-top:-.35pt;width:421.95pt;height:29.3pt;z-index:251671552;visibility:visible;mso-wrap-style:square;mso-width-percent:0;mso-height-percent:0;mso-wrap-distance-left:9pt;mso-wrap-distance-top:0;mso-wrap-distance-right:9pt;mso-wrap-distance-bottom:0;mso-position-horizontal:absolute;mso-position-horizontal-relative:text;mso-position-vertical:absolute;mso-position-vertical-relative:text;mso-width-percent:0;mso-height-percent:0;mso-width-relative:margin;mso-height-relative:margin;v-text-anchor:top" o:gfxdata="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" stroked="f">
+                <v:textbox>
+                  <w:txbxContent>
+                    <w:p>
+                      <w:pPr>
+                        <w:jc w:val="left"/>
+                      </w:pPr>
+                      <w:r>
+                        <w:rPr>
+                          <w:b/>
+                        </w:rPr>
+                        <w:t>Fig.</w:t>
+                      </w:r>
+                      <w:r>
+                        <w:rPr>
+                          <w:b/>
+                        </w:rPr>
+                        <w:t xml:space="preserve"> </w:t>
+                      </w:r>
+                      <w:r>
+                        <w:rPr>
+                          <w:b/>
+                        </w:rPr>
+                        <w:t>A2</w:t>
+                      </w:r>
+                      <w:r>
+                        <w:t xml:space="preserve"> </w:t>
+                      </w:r>
+                      <w:r>
+                        <w:t>Wirefram debug mode with labels.</w:t>
+                      </w:r>
+                    </w:p>
+                  </w:txbxContent>
+                </v:textbox>
+              </v:shape>
+            </w:pict>
+          </mc:Fallback>
+        </mc:AlternateContent>
+      </w:r>
+    </w:p>
+    <w:p>
+      <w:pPr>
+        <w:pStyle w:val="Heading1"/>
+        <w:spacing w:before="120"/>
+      </w:pPr>
+      <w:r>
+        <w:t>References</w:t>
+      </w:r>
+      <w:bookmarkEnd w:id="11"/>
+    </w:p>
+    <w:p>
+      <w:pPr>
+        <w:jc w:val="left"/>
+      </w:pPr>
+      <w:r>
+        <w:t xml:space="preserve">[1] </w:t>
+      </w:r>
+      <w:r>
+        <w:t xml:space="preserve">M. S. Arnold, J. L. Blackburn, J. J. Crochet, S. K. Doorn, J. G. Duque, A. Mohite, and H. Telg, </w:t>
+      </w:r>
+    </w:p>
+    <w:p>
+      <w:pPr>
+        <w:ind w:left="720"/>
+        <w:jc w:val="left"/>
+      </w:pPr>
+      <w:r>
+        <w:t xml:space="preserve">“Recent developments in the photophysics of single-walled carbon nanotubes for their use as active and passive material elements in thin film photovoltaics.,” </w:t>
+      </w:r>
+      <w:r>
+        <w:rPr>
+          <w:i/>
+          <w:iCs/>
+        </w:rPr>
+        <w:t>Phys. Chem. Chem. Phys.</w:t>
+      </w:r>
+      <w:r>
+        <w:t>, vol. 15, no. 36, pp. 14896–918, 2013.</w:t>
+      </w:r>
+    </w:p>
+    <w:p>
+      <w:pPr>
+        <w:jc w:val="left"/>
+      </w:pPr>
+    </w:p>
+    <w:p>
+      <w:pPr>
+        <w:jc w:val="left"/>
+      </w:pPr>
+      <w:r>
+        <w:t xml:space="preserve">[2] </w:t>
+      </w:r>
+      <w:r>
+        <w:t xml:space="preserve">A. Davoody and I. Knezevic, “Theoretical study of exciton dynamics in carbon nanotube composites,” </w:t>
+      </w:r>
+    </w:p>
+    <w:p>
+      <w:pPr>
+        <w:ind w:firstLine="720"/>
+        <w:jc w:val="left"/>
+      </w:pPr>
+      <w:r>
+        <w:t>Poster presented at ICPS, Zurich, Switzerland, 2013 .</w:t>
+      </w:r>
+    </w:p>
+    <w:p>
+      <w:pPr>
+        <w:jc w:val="left"/>
+      </w:pPr>
+    </w:p>
+    <w:p>
+      <w:pPr>
+        <w:jc w:val="left"/>
+      </w:pPr>
+      <w:r>
+        <w:t>[</w:t>
+      </w:r>
+      <w:r>
+        <w:t xml:space="preserve">3] </w:t>
+      </w:r>
+      <w:r>
+        <w:t xml:space="preserve">L.-C. Qin, “Determination of the chiral indices (n,m) of carbon nanotubes by electron diffraction.,” </w:t>
+      </w:r>
+    </w:p>
+    <w:p>
+      <w:pPr>
+        <w:ind w:firstLine="720"/>
+        <w:jc w:val="left"/>
+      </w:pPr>
+      <w:r>
+        <w:rPr>
+          <w:i/>
+          <w:iCs/>
+        </w:rPr>
+        <w:t>Phys. Chem. Chem. Phys.</w:t>
+      </w:r>
+      <w:r>
+        <w:t>, vol. 9, pp. 31–48, 2007.</w:t>
+      </w:r>
+    </w:p>
+    <w:p>
+      <w:pPr>
+        <w:ind w:firstLine="720"/>
+        <w:jc w:val="left"/>
+      </w:pPr>
+    </w:p>
+    <w:p>
+      <w:pPr>
+        <w:jc w:val="left"/>
+        <w:rPr>
+          <w:i/>
+          <w:iCs/>
+        </w:rPr>
+      </w:pPr>
+      <w:r>
+        <w:t>[</w:t>
+      </w:r>
+      <w:r>
+        <w:t xml:space="preserve">4]  </w:t>
+      </w:r>
+      <w:r>
+        <w:t xml:space="preserve">S. Iijima, C. Brabec, a Maiti, and J. Bernholc, “Structural flexibility of carbon nanotubes,” </w:t>
+      </w:r>
+      <w:r>
+        <w:rPr>
+          <w:i/>
+          <w:iCs/>
+        </w:rPr>
+        <w:t xml:space="preserve">J. Chem. </w:t>
+      </w:r>
+    </w:p>
+    <w:p>
+      <w:pPr>
+        <w:ind w:firstLine="720"/>
+        <w:jc w:val="left"/>
         <w:rPr>
           <w:b/>
-          <w:sz w:val="22"/>
-        </w:rPr>
-      </w:pPr>
-    </w:p>
-    <w:p>
-      <w:pPr>
-        <w:pStyle w:val="Heading2"/>
-      </w:pPr>
-      <w:bookmarkStart w:id="10" w:name="_Toc422832289"/>
-      <w:r>
-        <w:t xml:space="preserve">Bullet Physics </w:t>
-      </w:r>
-      <w:r>
-        <w:t>Integration</w:t>
-      </w:r>
-      <w:bookmarkEnd w:id="10"/>
-    </w:p>
-    <w:p>
-      <w:pPr>
-        <w:pStyle w:val="Heading1"/>
-      </w:pPr>
-      <w:bookmarkStart w:id="11" w:name="_Toc422832290"/>
-      <w:r>
-        <w:t>Limitations</w:t>
-      </w:r>
-      <w:bookmarkEnd w:id="11"/>
-    </w:p>
-    <w:p>
-      <w:pPr>
-        <w:pStyle w:val="Default"/>
-      </w:pPr>
-    </w:p>
-    <w:p>
-      <w:pPr>
-        <w:pStyle w:val="Heading1"/>
-      </w:pPr>
-      <w:bookmarkStart w:id="12" w:name="_Toc422832291"/>
-      <w:r>
-        <w:t>References</w:t>
-      </w:r>
+        </w:rPr>
+      </w:pPr>
+      <w:bookmarkStart w:id="12" w:name="_GoBack"/>
       <w:bookmarkEnd w:id="12"/>
-    </w:p>
-    <w:p>
-      <w:pPr>
-        <w:jc w:val="left"/>
-        <w:rPr>
-          <w:b/>
-        </w:rPr>
-      </w:pPr>
+      <w:r>
+        <w:rPr>
+          <w:i/>
+          <w:iCs/>
+        </w:rPr>
+        <w:t>Phys.</w:t>
+      </w:r>
+      <w:r>
+        <w:t>, vol. 104, no. 1996, pp. 2089–2092, 1996.</w:t>
+      </w:r>
     </w:p>
     <w:sectPr>
       <w:pgSz w:w="12240" w:h="15840"/>
@@ -3969,7 +7072,6 @@
   <w:style w:type="character" w:default="1" w:styleId="DefaultParagraphFont">
     <w:name w:val="Default Paragraph Font"/>
     <w:uiPriority w:val="1"/>
-    <w:semiHidden/>
     <w:unhideWhenUsed/>
   </w:style>
   <w:style w:type="table" w:default="1" w:styleId="TableNormal">
@@ -3995,6 +7097,7 @@
   </w:style>
   <w:style w:type="paragraph" w:customStyle="1" w:styleId="Default">
     <w:name w:val="Default"/>
+    <w:link w:val="DefaultChar"/>
     <w:rsid w:val="00304144"/>
     <w:pPr>
       <w:autoSpaceDE w:val="0"/>
@@ -4288,6 +7391,75 @@
         </w:tcBorders>
       </w:tcPr>
     </w:tblStylePr>
+  </w:style>
+  <w:style w:type="paragraph" w:styleId="NormalWeb">
+    <w:name w:val="Normal (Web)"/>
+    <w:basedOn w:val="Normal"/>
+    <w:uiPriority w:val="99"/>
+    <w:semiHidden/>
+    <w:unhideWhenUsed/>
+    <w:rsid w:val="009A5ADC"/>
+    <w:pPr>
+      <w:spacing w:before="100" w:beforeAutospacing="1" w:after="100" w:afterAutospacing="1"/>
+      <w:jc w:val="left"/>
+    </w:pPr>
+    <w:rPr>
+      <w:rFonts w:ascii="Times New Roman" w:eastAsiaTheme="minorEastAsia" w:hAnsi="Times New Roman" w:cs="Times New Roman"/>
+      <w:sz w:val="24"/>
+      <w:szCs w:val="24"/>
+    </w:rPr>
+  </w:style>
+  <w:style w:type="paragraph" w:customStyle="1" w:styleId="MTDisplayEquation">
+    <w:name w:val="MTDisplayEquation"/>
+    <w:basedOn w:val="Default"/>
+    <w:next w:val="Normal"/>
+    <w:link w:val="MTDisplayEquationChar"/>
+    <w:rsid w:val="005E5AFD"/>
+    <w:pPr>
+      <w:tabs>
+        <w:tab w:val="center" w:pos="4860"/>
+        <w:tab w:val="right" w:pos="9360"/>
+      </w:tabs>
+      <w:ind w:left="360"/>
+    </w:pPr>
+    <w:rPr>
+      <w:b/>
+    </w:rPr>
+  </w:style>
+  <w:style w:type="character" w:customStyle="1" w:styleId="DefaultChar">
+    <w:name w:val="Default Char"/>
+    <w:basedOn w:val="DefaultParagraphFont"/>
+    <w:link w:val="Default"/>
+    <w:rsid w:val="005E5AFD"/>
+    <w:rPr>
+      <w:rFonts w:ascii="Calibri" w:hAnsi="Calibri" w:cs="Calibri"/>
+      <w:color w:val="000000"/>
+      <w:sz w:val="24"/>
+      <w:szCs w:val="24"/>
+    </w:rPr>
+  </w:style>
+  <w:style w:type="character" w:customStyle="1" w:styleId="MTDisplayEquationChar">
+    <w:name w:val="MTDisplayEquation Char"/>
+    <w:basedOn w:val="DefaultChar"/>
+    <w:link w:val="MTDisplayEquation"/>
+    <w:rsid w:val="005E5AFD"/>
+    <w:rPr>
+      <w:rFonts w:ascii="Calibri" w:hAnsi="Calibri" w:cs="Calibri"/>
+      <w:b/>
+      <w:color w:val="000000"/>
+      <w:sz w:val="24"/>
+      <w:szCs w:val="24"/>
+    </w:rPr>
+  </w:style>
+  <w:style w:type="character" w:customStyle="1" w:styleId="MTEquationSection">
+    <w:name w:val="MTEquationSection"/>
+    <w:basedOn w:val="DefaultParagraphFont"/>
+    <w:rsid w:val="005E5AFD"/>
+    <w:rPr>
+      <w:vanish/>
+      <w:color w:val="FF0000"/>
+      <w:sz w:val="36"/>
+    </w:rPr>
   </w:style>
 </w:styles>
 </file>
@@ -4557,7 +7729,6 @@
   <w:style w:type="character" w:default="1" w:styleId="DefaultParagraphFont">
     <w:name w:val="Default Paragraph Font"/>
     <w:uiPriority w:val="1"/>
-    <w:semiHidden/>
     <w:unhideWhenUsed/>
   </w:style>
   <w:style w:type="table" w:default="1" w:styleId="TableNormal">
@@ -4583,6 +7754,7 @@
   </w:style>
   <w:style w:type="paragraph" w:customStyle="1" w:styleId="Default">
     <w:name w:val="Default"/>
+    <w:link w:val="DefaultChar"/>
     <w:rsid w:val="00304144"/>
     <w:pPr>
       <w:autoSpaceDE w:val="0"/>
@@ -4876,6 +8048,75 @@
         </w:tcBorders>
       </w:tcPr>
     </w:tblStylePr>
+  </w:style>
+  <w:style w:type="paragraph" w:styleId="NormalWeb">
+    <w:name w:val="Normal (Web)"/>
+    <w:basedOn w:val="Normal"/>
+    <w:uiPriority w:val="99"/>
+    <w:semiHidden/>
+    <w:unhideWhenUsed/>
+    <w:rsid w:val="009A5ADC"/>
+    <w:pPr>
+      <w:spacing w:before="100" w:beforeAutospacing="1" w:after="100" w:afterAutospacing="1"/>
+      <w:jc w:val="left"/>
+    </w:pPr>
+    <w:rPr>
+      <w:rFonts w:ascii="Times New Roman" w:eastAsiaTheme="minorEastAsia" w:hAnsi="Times New Roman" w:cs="Times New Roman"/>
+      <w:sz w:val="24"/>
+      <w:szCs w:val="24"/>
+    </w:rPr>
+  </w:style>
+  <w:style w:type="paragraph" w:customStyle="1" w:styleId="MTDisplayEquation">
+    <w:name w:val="MTDisplayEquation"/>
+    <w:basedOn w:val="Default"/>
+    <w:next w:val="Normal"/>
+    <w:link w:val="MTDisplayEquationChar"/>
+    <w:rsid w:val="005E5AFD"/>
+    <w:pPr>
+      <w:tabs>
+        <w:tab w:val="center" w:pos="4860"/>
+        <w:tab w:val="right" w:pos="9360"/>
+      </w:tabs>
+      <w:ind w:left="360"/>
+    </w:pPr>
+    <w:rPr>
+      <w:b/>
+    </w:rPr>
+  </w:style>
+  <w:style w:type="character" w:customStyle="1" w:styleId="DefaultChar">
+    <w:name w:val="Default Char"/>
+    <w:basedOn w:val="DefaultParagraphFont"/>
+    <w:link w:val="Default"/>
+    <w:rsid w:val="005E5AFD"/>
+    <w:rPr>
+      <w:rFonts w:ascii="Calibri" w:hAnsi="Calibri" w:cs="Calibri"/>
+      <w:color w:val="000000"/>
+      <w:sz w:val="24"/>
+      <w:szCs w:val="24"/>
+    </w:rPr>
+  </w:style>
+  <w:style w:type="character" w:customStyle="1" w:styleId="MTDisplayEquationChar">
+    <w:name w:val="MTDisplayEquation Char"/>
+    <w:basedOn w:val="DefaultChar"/>
+    <w:link w:val="MTDisplayEquation"/>
+    <w:rsid w:val="005E5AFD"/>
+    <w:rPr>
+      <w:rFonts w:ascii="Calibri" w:hAnsi="Calibri" w:cs="Calibri"/>
+      <w:b/>
+      <w:color w:val="000000"/>
+      <w:sz w:val="24"/>
+      <w:szCs w:val="24"/>
+    </w:rPr>
+  </w:style>
+  <w:style w:type="character" w:customStyle="1" w:styleId="MTEquationSection">
+    <w:name w:val="MTEquationSection"/>
+    <w:basedOn w:val="DefaultParagraphFont"/>
+    <w:rsid w:val="005E5AFD"/>
+    <w:rPr>
+      <w:vanish/>
+      <w:color w:val="FF0000"/>
+      <w:sz w:val="36"/>
+    </w:rPr>
   </w:style>
 </w:styles>
 </file>
@@ -5170,7 +8411,7 @@
 </file>
 
 <file path=customXml/itemProps1.xml><?xml version="1.0" encoding="utf-8"?>
-<ds:datastoreItem xmlns:ds="http://schemas.openxmlformats.org/officeDocument/2006/customXml" ds:itemID="{56CEF99F-4763-49B5-9865-9A73AC36507B}">
+<ds:datastoreItem xmlns:ds="http://schemas.openxmlformats.org/officeDocument/2006/customXml" ds:itemID="{A11314A6-91A4-4AE0-99B0-6D721995E918}">
   <ds:schemaRefs>
     <ds:schemaRef ds:uri="http://schemas.openxmlformats.org/officeDocument/2006/bibliography"/>
   </ds:schemaRefs>

</xml_diff>

<commit_message>
almost finished with the bullet physics integration for manual
</commit_message>
<xml_diff>
--- a/CNT_Mesh_Manual_v1.01.docx
+++ b/CNT_Mesh_Manual_v1.01.docx
@@ -1122,7 +1122,7 @@
                 <w:noProof/>
                 <w:webHidden/>
               </w:rPr>
-              <w:t>11</w:t>
+              <w:t>12</w:t>
             </w:r>
             <w:r>
               <w:rPr>
@@ -1191,7 +1191,7 @@
                 <w:noProof/>
                 <w:webHidden/>
               </w:rPr>
-              <w:t>11</w:t>
+              <w:t>12</w:t>
             </w:r>
             <w:r>
               <w:rPr>
@@ -1260,7 +1260,7 @@
                 <w:noProof/>
                 <w:webHidden/>
               </w:rPr>
-              <w:t>12</w:t>
+              <w:t>14</w:t>
             </w:r>
             <w:r>
               <w:rPr>
@@ -5235,13 +5235,22 @@
         <w:jc w:val="left"/>
       </w:pPr>
       <w:r>
-        <w:t xml:space="preserve">The current version of the software is only concerned with a few properties of carbon nanotubes: Diameter, helicity, and critical curvature. The diameter </w:t>
+        <w:t>The current version of the software is only concerned with a few properties of carbon nanotubes: Diameter, helicity, and critical curvature. The diameter</w:t>
+      </w:r>
+      <w:r>
+        <w:t xml:space="preserve"> (equation</w:t>
+      </w:r>
+      <w:r>
+        <w:t xml:space="preserve"> </w:t>
       </w:r>
       <w:r>
         <w:rPr>
           <w:b/>
         </w:rPr>
         <w:t>(1)</w:t>
+      </w:r>
+      <w:r>
+        <w:t>)</w:t>
       </w:r>
       <w:r>
         <w:t xml:space="preserve"> is calculated directly from the hamada parameters n and m. This number is used to determine the radius of the compositional cylinders of the CNT object in the simulation.</w:t>
@@ -5278,10 +5287,10 @@
             <v:path o:extrusionok="f" gradientshapeok="t" o:connecttype="rect"/>
             <o:lock v:ext="edit" aspectratio="t"/>
           </v:shapetype>
-          <v:shape id="_x0000_i1025" type="#_x0000_t75" style="width:103pt;height:21.75pt" o:ole="">
+          <v:shape id="_x0000_i1025" type="#_x0000_t75" style="width:103.15pt;height:22.05pt" o:ole="">
             <v:imagedata r:id="rId16" o:title=""/>
           </v:shape>
-          <o:OLEObject Type="Embed" ProgID="Equation.DSMT4" ShapeID="_x0000_i1025" DrawAspect="Content" ObjectID="_1496667477" r:id="rId17"/>
+          <o:OLEObject Type="Embed" ProgID="Equation.DSMT4" ShapeID="_x0000_i1025" DrawAspect="Content" ObjectID="_1496740049" r:id="rId17"/>
         </w:object>
       </w:r>
       <w:r>
@@ -5351,9 +5360,23 @@
       </w:r>
       <w:r>
         <w:rPr>
+          <w:b w:val="0"/>
           <w:sz w:val="22"/>
         </w:rPr>
+        <w:t xml:space="preserve">(equation </w:t>
+      </w:r>
+      <w:r>
+        <w:rPr>
+          <w:sz w:val="22"/>
+        </w:rPr>
         <w:t>(2)</w:t>
+      </w:r>
+      <w:r>
+        <w:rPr>
+          <w:b w:val="0"/>
+          <w:sz w:val="22"/>
+        </w:rPr>
+        <w:t>)</w:t>
       </w:r>
       <w:r>
         <w:rPr>
@@ -5389,11 +5412,11 @@
         <w:rPr>
           <w:position w:val="-32"/>
         </w:rPr>
-        <w:object w:dxaOrig="2000" w:dyaOrig="760">
-          <v:shape id="_x0000_i1026" type="#_x0000_t75" style="width:99.65pt;height:37.65pt" o:ole="">
+        <w:object w:dxaOrig="2100" w:dyaOrig="760">
+          <v:shape id="_x0000_i1028" type="#_x0000_t75" style="width:104.8pt;height:38.15pt" o:ole="">
             <v:imagedata r:id="rId18" o:title=""/>
           </v:shape>
-          <o:OLEObject Type="Embed" ProgID="Equation.DSMT4" ShapeID="_x0000_i1026" DrawAspect="Content" ObjectID="_1496667478" r:id="rId19"/>
+          <o:OLEObject Type="Embed" ProgID="Equation.DSMT4" ShapeID="_x0000_i1028" DrawAspect="Content" ObjectID="_1496740050" r:id="rId19"/>
         </w:object>
       </w:r>
       <w:r>
@@ -5524,6 +5547,7 @@
         <w:rPr>
           <w:noProof/>
         </w:rPr>
+        <w:lastRenderedPageBreak/>
         <mc:AlternateContent>
           <mc:Choice Requires="wps">
             <w:drawing>
@@ -5707,10 +5731,10 @@
           <w:position w:val="-32"/>
         </w:rPr>
         <w:object w:dxaOrig="3120" w:dyaOrig="760">
-          <v:shape id="_x0000_i1027" type="#_x0000_t75" style="width:155.7pt;height:37.65pt" o:ole="">
+          <v:shape id="_x0000_i1026" type="#_x0000_t75" style="width:155.8pt;height:38.15pt" o:ole="">
             <v:imagedata r:id="rId21" o:title=""/>
           </v:shape>
-          <o:OLEObject Type="Embed" ProgID="Equation.DSMT4" ShapeID="_x0000_i1027" DrawAspect="Content" ObjectID="_1496667479" r:id="rId22"/>
+          <o:OLEObject Type="Embed" ProgID="Equation.DSMT4" ShapeID="_x0000_i1026" DrawAspect="Content" ObjectID="_1496740051" r:id="rId22"/>
         </w:object>
       </w:r>
       <w:r>
@@ -5906,7 +5930,17 @@
           <w:szCs w:val="19"/>
           <w:highlight w:val="white"/>
         </w:rPr>
-        <w:t xml:space="preserve">radius, </w:t>
+        <w:t>radius, h/2, radius</w:t>
+      </w:r>
+      <w:r>
+        <w:rPr>
+          <w:rFonts w:ascii="Consolas" w:hAnsi="Consolas" w:cs="Consolas"/>
+          <w:color w:val="008B8B"/>
+          <w:sz w:val="19"/>
+          <w:szCs w:val="19"/>
+          <w:highlight w:val="white"/>
+        </w:rPr>
+        <w:t>))</w:t>
       </w:r>
       <w:r>
         <w:rPr>
@@ -5916,36 +5950,6 @@
           <w:szCs w:val="19"/>
           <w:highlight w:val="white"/>
         </w:rPr>
-        <w:t>h/2</w:t>
-      </w:r>
-      <w:r>
-        <w:rPr>
-          <w:rFonts w:ascii="Consolas" w:hAnsi="Consolas" w:cs="Consolas"/>
-          <w:color w:val="000000"/>
-          <w:sz w:val="19"/>
-          <w:szCs w:val="19"/>
-          <w:highlight w:val="white"/>
-        </w:rPr>
-        <w:t>, radius</w:t>
-      </w:r>
-      <w:r>
-        <w:rPr>
-          <w:rFonts w:ascii="Consolas" w:hAnsi="Consolas" w:cs="Consolas"/>
-          <w:color w:val="008B8B"/>
-          <w:sz w:val="19"/>
-          <w:szCs w:val="19"/>
-          <w:highlight w:val="white"/>
-        </w:rPr>
-        <w:t>))</w:t>
-      </w:r>
-      <w:r>
-        <w:rPr>
-          <w:rFonts w:ascii="Consolas" w:hAnsi="Consolas" w:cs="Consolas"/>
-          <w:color w:val="000000"/>
-          <w:sz w:val="19"/>
-          <w:szCs w:val="19"/>
-          <w:highlight w:val="white"/>
-        </w:rPr>
         <w:t>;</w:t>
       </w:r>
     </w:p>
@@ -6014,6 +6018,7 @@
         <w:rPr>
           <w:noProof/>
         </w:rPr>
+        <w:lastRenderedPageBreak/>
         <mc:AlternateContent>
           <mc:Choice Requires="wps">
             <w:drawing>
@@ -6066,13 +6071,7 @@
                               <w:rPr>
                                 <w:b/>
                               </w:rPr>
-                              <w:t xml:space="preserve">Fig. </w:t>
-                            </w:r>
-                            <w:r>
-                              <w:rPr>
-                                <w:b/>
-                              </w:rPr>
-                              <w:t>4</w:t>
+                              <w:t>Fig. 4</w:t>
                             </w:r>
                             <w:r>
                               <w:t xml:space="preserve"> </w:t>
@@ -6111,13 +6110,7 @@
                         <w:rPr>
                           <w:b/>
                         </w:rPr>
-                        <w:t xml:space="preserve">Fig. </w:t>
-                      </w:r>
-                      <w:r>
-                        <w:rPr>
-                          <w:b/>
-                        </w:rPr>
-                        <w:t>4</w:t>
+                        <w:t>Fig. 4</w:t>
                       </w:r>
                       <w:r>
                         <w:t xml:space="preserve"> </w:t>
@@ -6211,8 +6204,6 @@
       <w:r>
         <w:t>‘</w:t>
       </w:r>
-      <w:bookmarkStart w:id="10" w:name="_GoBack"/>
-      <w:bookmarkEnd w:id="10"/>
       <w:r>
         <w:t>a</w:t>
       </w:r>
@@ -6232,7 +6223,13 @@
         <w:t>’</w:t>
       </w:r>
       <w:r>
-        <w:t xml:space="preserve"> is the tube separation, and </w:t>
+        <w:t xml:space="preserve"> is the </w:t>
+      </w:r>
+      <w:r>
+        <w:t>intratube cylinder spacing</w:t>
+      </w:r>
+      <w:r>
+        <w:t xml:space="preserve">, and </w:t>
       </w:r>
       <w:r>
         <w:t>‘</w:t>
@@ -6244,7 +6241,13 @@
         <w:t>’</w:t>
       </w:r>
       <w:r>
-        <w:t xml:space="preserve"> is the radius of the cylinder. This leads to an expression for finding the tube separation.</w:t>
+        <w:t xml:space="preserve"> is the radius of the cylinder. This leads to an expression for finding the </w:t>
+      </w:r>
+      <w:r>
+        <w:t>intratube cylinder spacing</w:t>
+      </w:r>
+      <w:r>
+        <w:t>.</w:t>
       </w:r>
     </w:p>
     <w:p>
@@ -6265,10 +6268,10 @@
           <w:position w:val="-10"/>
         </w:rPr>
         <w:object w:dxaOrig="1600" w:dyaOrig="320">
-          <v:shape id="_x0000_i1028" type="#_x0000_t75" style="width:80.35pt;height:15.9pt" o:ole="">
+          <v:shape id="_x0000_i1027" type="#_x0000_t75" style="width:80.05pt;height:16.1pt" o:ole="">
             <v:imagedata r:id="rId24" o:title=""/>
           </v:shape>
-          <o:OLEObject Type="Embed" ProgID="Equation.DSMT4" ShapeID="_x0000_i1028" DrawAspect="Content" ObjectID="_1496667480" r:id="rId25"/>
+          <o:OLEObject Type="Embed" ProgID="Equation.DSMT4" ShapeID="_x0000_i1027" DrawAspect="Content" ObjectID="_1496740052" r:id="rId25"/>
         </w:object>
       </w:r>
       <w:r>
@@ -6313,7 +6316,953 @@
     <w:p>
       <w:pPr>
         <w:ind w:left="360"/>
-      </w:pPr>
+        <w:jc w:val="left"/>
+        <w:rPr>
+          <w:b/>
+          <w:i/>
+        </w:rPr>
+      </w:pPr>
+    </w:p>
+    <w:p>
+      <w:pPr>
+        <w:ind w:left="360"/>
+        <w:jc w:val="left"/>
+      </w:pPr>
+      <w:r>
+        <w:rPr>
+          <w:b/>
+          <w:i/>
+        </w:rPr>
+        <w:t>Length:</w:t>
+      </w:r>
+      <w:r>
+        <w:t xml:space="preserve"> The length calculations are relatively more complicated as each length requires the calculation of a somewhat arbitrary number of compositional cylinders of unknown height. Additionally, each selection of height will change the </w:t>
+      </w:r>
+      <w:r>
+        <w:t>intratube cylinder spacing</w:t>
+      </w:r>
+      <w:r>
+        <w:t>. The program randomly generates a length and is required to make the following equation true:</w:t>
+      </w:r>
+    </w:p>
+    <w:p>
+      <w:pPr>
+        <w:ind w:left="360"/>
+        <w:jc w:val="left"/>
+      </w:pPr>
+    </w:p>
+    <w:p>
+      <w:pPr>
+        <w:pStyle w:val="MTDisplayEquation"/>
+      </w:pPr>
+      <w:r>
+        <w:tab/>
+      </w:r>
+      <w:r>
+        <w:rPr>
+          <w:position w:val="-12"/>
+        </w:rPr>
+        <w:object w:dxaOrig="2320" w:dyaOrig="360">
+          <v:shape id="_x0000_i1029" type="#_x0000_t75" style="width:116.05pt;height:18.25pt" o:ole="">
+            <v:imagedata r:id="rId26" o:title=""/>
+          </v:shape>
+          <o:OLEObject Type="Embed" ProgID="Equation.DSMT4" ShapeID="_x0000_i1029" DrawAspect="Content" ObjectID="_1496740053" r:id="rId27"/>
+        </w:object>
+      </w:r>
+      <w:r>
+        <w:t xml:space="preserve"> </w:t>
+      </w:r>
+      <w:r>
+        <w:tab/>
+      </w:r>
+      <w:r>
+        <w:fldChar w:fldCharType="begin"/>
+      </w:r>
+      <w:r>
+        <w:instrText xml:space="preserve"> MACROBUTTON MTPlaceRef \* MERGEFORMAT </w:instrText>
+      </w:r>
+      <w:r>
+        <w:fldChar w:fldCharType="begin"/>
+      </w:r>
+      <w:r>
+        <w:instrText xml:space="preserve"> SEQ MTEqn \h \* MERGEFORMAT </w:instrText>
+      </w:r>
+      <w:r>
+        <w:fldChar w:fldCharType="end"/>
+      </w:r>
+      <w:r>
+        <w:instrText>(</w:instrText>
+      </w:r>
+      <w:fldSimple w:instr=" SEQ MTEqn \c \* Arabic \* MERGEFORMAT ">
+        <w:r>
+          <w:rPr>
+            <w:noProof/>
+          </w:rPr>
+          <w:instrText>5</w:instrText>
+        </w:r>
+      </w:fldSimple>
+      <w:r>
+        <w:instrText>)</w:instrText>
+      </w:r>
+      <w:r>
+        <w:fldChar w:fldCharType="end"/>
+      </w:r>
+    </w:p>
+    <w:p>
+      <w:pPr>
+        <w:ind w:left="360"/>
+        <w:jc w:val="left"/>
+      </w:pPr>
+      <w:r>
+        <w:t xml:space="preserve"> </w:t>
+      </w:r>
+    </w:p>
+    <w:p>
+      <w:pPr>
+        <w:ind w:left="360"/>
+        <w:jc w:val="left"/>
+      </w:pPr>
+      <w:r>
+        <w:t xml:space="preserve">Where ‘l’ is the desired length of the CNT, ‘i’ is an integer greater than zero representing the number of compositional nanotubes </w:t>
+      </w:r>
+      <w:r>
+        <w:t>to be used in the CNT, ‘h’ is the height of each compositional cylinder, ‘C</w:t>
+      </w:r>
+      <w:r>
+        <w:rPr>
+          <w:vertAlign w:val="subscript"/>
+        </w:rPr>
+        <w:t>c</w:t>
+      </w:r>
+      <w:r>
+        <w:t xml:space="preserve">’ </w:t>
+      </w:r>
+      <w:r>
+        <w:t xml:space="preserve">(written as ‘c’ from now on) </w:t>
+      </w:r>
+      <w:r>
+        <w:t>is critical curvature from equation (3), and ‘r’ is the radius of the current nanotube.  The ‘t(</w:t>
+      </w:r>
+      <w:r>
+        <w:t>c</w:t>
+      </w:r>
+      <w:r>
+        <w:t xml:space="preserve">,r,h)’ term is the </w:t>
+      </w:r>
+      <w:r>
+        <w:t>intratube cylinder spacing</w:t>
+      </w:r>
+      <w:r>
+        <w:t xml:space="preserve"> being added as part of the </w:t>
+      </w:r>
+      <w:r>
+        <w:t xml:space="preserve">overall CNT </w:t>
+      </w:r>
+      <w:r>
+        <w:t xml:space="preserve">length. </w:t>
+      </w:r>
+      <w:r>
+        <w:t xml:space="preserve">From this point on, </w:t>
+      </w:r>
+      <w:r>
+        <w:t>‘t(</w:t>
+      </w:r>
+      <w:r>
+        <w:t>c</w:t>
+      </w:r>
+      <w:r>
+        <w:t>,r,h)</w:t>
+      </w:r>
+      <w:r>
+        <w:t xml:space="preserve">’ will be written as ‘t’. </w:t>
+      </w:r>
+      <w:r>
+        <w:t xml:space="preserve">The </w:t>
+      </w:r>
+      <w:r>
+        <w:t>intratube cylinder spacing</w:t>
+      </w:r>
+      <w:r>
+        <w:t xml:space="preserve"> calculation changes dramatically when curvature requirements are imposed. Since curvature is enforced by using discrete objects, curvature will be calculated by the following:</w:t>
+      </w:r>
+    </w:p>
+    <w:p>
+      <w:pPr>
+        <w:ind w:left="360"/>
+        <w:jc w:val="left"/>
+      </w:pPr>
+    </w:p>
+    <w:p>
+      <w:pPr>
+        <w:pStyle w:val="MTDisplayEquation"/>
+      </w:pPr>
+      <w:r>
+        <w:tab/>
+      </w:r>
+      <w:r>
+        <w:rPr>
+          <w:position w:val="-24"/>
+        </w:rPr>
+        <w:object w:dxaOrig="999" w:dyaOrig="620">
+          <v:shape id="_x0000_i1030" type="#_x0000_t75" style="width:49.95pt;height:31.15pt" o:ole="">
+            <v:imagedata r:id="rId28" o:title=""/>
+          </v:shape>
+          <o:OLEObject Type="Embed" ProgID="Equation.DSMT4" ShapeID="_x0000_i1030" DrawAspect="Content" ObjectID="_1496740054" r:id="rId29"/>
+        </w:object>
+      </w:r>
+      <w:r>
+        <w:t xml:space="preserve"> </w:t>
+      </w:r>
+      <w:r>
+        <w:tab/>
+      </w:r>
+      <w:r>
+        <w:fldChar w:fldCharType="begin"/>
+      </w:r>
+      <w:r>
+        <w:instrText xml:space="preserve"> MACROBUTTON MTPlaceRef \* MERGEFORMAT </w:instrText>
+      </w:r>
+      <w:r>
+        <w:fldChar w:fldCharType="begin"/>
+      </w:r>
+      <w:r>
+        <w:instrText xml:space="preserve"> SEQ MTEqn \h \* MERGEFORMAT </w:instrText>
+      </w:r>
+      <w:r>
+        <w:fldChar w:fldCharType="end"/>
+      </w:r>
+      <w:r>
+        <w:instrText>(</w:instrText>
+      </w:r>
+      <w:fldSimple w:instr=" SEQ MTEqn \c \* Arabic \* MERGEFORMAT ">
+        <w:r>
+          <w:rPr>
+            <w:noProof/>
+          </w:rPr>
+          <w:instrText>6</w:instrText>
+        </w:r>
+      </w:fldSimple>
+      <w:r>
+        <w:instrText>)</w:instrText>
+      </w:r>
+      <w:r>
+        <w:fldChar w:fldCharType="end"/>
+      </w:r>
+    </w:p>
+    <w:p/>
+    <w:p>
+      <w:pPr>
+        <w:ind w:left="360"/>
+        <w:jc w:val="left"/>
+      </w:pPr>
+      <w:r>
+        <w:t xml:space="preserve">With equation </w:t>
+      </w:r>
+      <w:r>
+        <w:rPr>
+          <w:b/>
+        </w:rPr>
+        <w:t>(4)</w:t>
+      </w:r>
+      <w:r>
+        <w:t xml:space="preserve"> and equation </w:t>
+      </w:r>
+      <w:bookmarkStart w:id="10" w:name="_GoBack"/>
+      <w:r>
+        <w:rPr>
+          <w:b/>
+        </w:rPr>
+        <w:t>(6)</w:t>
+      </w:r>
+      <w:bookmarkEnd w:id="10"/>
+      <w:r>
+        <w:t>, the following manipulations can be made:</w:t>
+      </w:r>
+    </w:p>
+    <w:p>
+      <w:pPr>
+        <w:pStyle w:val="MTDisplayEquation"/>
+      </w:pPr>
+    </w:p>
+    <w:p>
+      <w:pPr>
+        <w:pStyle w:val="MTDisplayEquation"/>
+        <w:jc w:val="center"/>
+      </w:pPr>
+      <w:r>
+        <w:rPr>
+          <w:position w:val="-200"/>
+        </w:rPr>
+        <w:object w:dxaOrig="2400" w:dyaOrig="4120">
+          <v:shape id="_x0000_i1032" type="#_x0000_t75" style="width:119.8pt;height:205.8pt" o:ole="">
+            <v:imagedata r:id="rId30" o:title=""/>
+          </v:shape>
+          <o:OLEObject Type="Embed" ProgID="Equation.DSMT4" ShapeID="_x0000_i1032" DrawAspect="Content" ObjectID="_1496740055" r:id="rId31"/>
+        </w:object>
+      </w:r>
+      <w:r>
+        <w:t xml:space="preserve"> </w:t>
+      </w:r>
+    </w:p>
+    <w:p>
+      <w:pPr>
+        <w:pStyle w:val="MTDisplayEquation"/>
+        <w:rPr>
+          <w:b w:val="0"/>
+          <w:sz w:val="22"/>
+        </w:rPr>
+      </w:pPr>
+      <w:r>
+        <w:rPr>
+          <w:b w:val="0"/>
+          <w:sz w:val="22"/>
+        </w:rPr>
+        <w:t xml:space="preserve">Looking at this expression, it is clear that ‘t’ cannot be solved for analytically due to the inverse tangent in the expression. It is true that if the expression can be written as </w:t>
+      </w:r>
+      <w:r>
+        <w:rPr>
+          <w:b w:val="0"/>
+          <w:i/>
+          <w:sz w:val="22"/>
+        </w:rPr>
+        <w:t>f(t)</w:t>
+      </w:r>
+      <w:r>
+        <w:rPr>
+          <w:b w:val="0"/>
+          <w:sz w:val="22"/>
+        </w:rPr>
+        <w:t xml:space="preserve"> = </w:t>
+      </w:r>
+      <w:r>
+        <w:rPr>
+          <w:b w:val="0"/>
+          <w:i/>
+          <w:sz w:val="22"/>
+        </w:rPr>
+        <w:t>0</w:t>
+      </w:r>
+      <w:r>
+        <w:rPr>
+          <w:b w:val="0"/>
+          <w:sz w:val="22"/>
+        </w:rPr>
+        <w:t xml:space="preserve">, a numerical fixed point method can be used to find ‘t’. This situaton yields </w:t>
+      </w:r>
+    </w:p>
+    <w:p>
+      <w:pPr>
+        <w:pStyle w:val="MTDisplayEquation"/>
+        <w:rPr>
+          <w:b w:val="0"/>
+          <w:sz w:val="22"/>
+        </w:rPr>
+      </w:pPr>
+    </w:p>
+    <w:p>
+      <w:pPr>
+        <w:pStyle w:val="MTDisplayEquation"/>
+      </w:pPr>
+      <w:r>
+        <w:tab/>
+      </w:r>
+      <w:r>
+        <w:rPr>
+          <w:position w:val="-24"/>
+        </w:rPr>
+        <w:object w:dxaOrig="2840" w:dyaOrig="960">
+          <v:shape id="_x0000_i1033" type="#_x0000_t75" style="width:141.85pt;height:47.8pt" o:ole="">
+            <v:imagedata r:id="rId32" o:title=""/>
+          </v:shape>
+          <o:OLEObject Type="Embed" ProgID="Equation.DSMT4" ShapeID="_x0000_i1033" DrawAspect="Content" ObjectID="_1496740056" r:id="rId33"/>
+        </w:object>
+      </w:r>
+      <w:r>
+        <w:t xml:space="preserve"> </w:t>
+      </w:r>
+      <w:r>
+        <w:tab/>
+      </w:r>
+      <w:r>
+        <w:fldChar w:fldCharType="begin"/>
+      </w:r>
+      <w:r>
+        <w:instrText xml:space="preserve"> MACROBUTTON MTPlaceRef \* MERGEFORMAT </w:instrText>
+      </w:r>
+      <w:r>
+        <w:fldChar w:fldCharType="begin"/>
+      </w:r>
+      <w:r>
+        <w:instrText xml:space="preserve"> SEQ MTEqn \h \* MERGEFORMAT </w:instrText>
+      </w:r>
+      <w:r>
+        <w:fldChar w:fldCharType="end"/>
+      </w:r>
+      <w:r>
+        <w:instrText>(</w:instrText>
+      </w:r>
+      <w:fldSimple w:instr=" SEQ MTEqn \c \* Arabic \* MERGEFORMAT ">
+        <w:r>
+          <w:rPr>
+            <w:noProof/>
+          </w:rPr>
+          <w:instrText>7</w:instrText>
+        </w:r>
+      </w:fldSimple>
+      <w:r>
+        <w:instrText>)</w:instrText>
+      </w:r>
+      <w:r>
+        <w:fldChar w:fldCharType="end"/>
+      </w:r>
+    </w:p>
+    <w:p>
+      <w:pPr>
+        <w:pStyle w:val="MTDisplayEquation"/>
+        <w:rPr>
+          <w:sz w:val="22"/>
+        </w:rPr>
+      </w:pPr>
+      <w:r>
+        <w:tab/>
+      </w:r>
+      <w:r>
+        <w:rPr>
+          <w:position w:val="-4"/>
+        </w:rPr>
+        <w:object w:dxaOrig="180" w:dyaOrig="279">
+          <v:shape id="_x0000_i1031" type="#_x0000_t75" style="width:9.15pt;height:13.95pt" o:ole="">
+            <v:imagedata r:id="rId34" o:title=""/>
+          </v:shape>
+          <o:OLEObject Type="Embed" ProgID="Equation.DSMT4" ShapeID="_x0000_i1031" DrawAspect="Content" ObjectID="_1496740057" r:id="rId35"/>
+        </w:object>
+      </w:r>
+    </w:p>
+    <w:p>
+      <w:pPr>
+        <w:ind w:left="360"/>
+        <w:jc w:val="left"/>
+      </w:pPr>
+      <w:r>
+        <w:t>Newton’s method, which guarantees quadratic convergence to the real solution, requires the following expression to be used during iterations.</w:t>
+      </w:r>
+    </w:p>
+    <w:p>
+      <w:pPr>
+        <w:ind w:left="360"/>
+        <w:jc w:val="left"/>
+      </w:pPr>
+    </w:p>
+    <w:p>
+      <w:pPr>
+        <w:pStyle w:val="MTDisplayEquation"/>
+      </w:pPr>
+      <w:r>
+        <w:tab/>
+      </w:r>
+      <w:r>
+        <w:rPr>
+          <w:position w:val="-30"/>
+        </w:rPr>
+        <w:object w:dxaOrig="2480" w:dyaOrig="680">
+          <v:shape id="_x0000_i1034" type="#_x0000_t75" style="width:124.1pt;height:33.85pt" o:ole="">
+            <v:imagedata r:id="rId36" o:title=""/>
+          </v:shape>
+          <o:OLEObject Type="Embed" ProgID="Equation.DSMT4" ShapeID="_x0000_i1034" DrawAspect="Content" ObjectID="_1496740058" r:id="rId37"/>
+        </w:object>
+      </w:r>
+      <w:r>
+        <w:t xml:space="preserve"> </w:t>
+      </w:r>
+      <w:r>
+        <w:tab/>
+      </w:r>
+      <w:r>
+        <w:fldChar w:fldCharType="begin"/>
+      </w:r>
+      <w:r>
+        <w:instrText xml:space="preserve"> MACROBUTTON MTPlaceRef \* MERGEFORMAT </w:instrText>
+      </w:r>
+      <w:r>
+        <w:fldChar w:fldCharType="begin"/>
+      </w:r>
+      <w:r>
+        <w:instrText xml:space="preserve"> SEQ MTEqn \h \* MERGEFORMAT </w:instrText>
+      </w:r>
+      <w:r>
+        <w:fldChar w:fldCharType="end"/>
+      </w:r>
+      <w:r>
+        <w:instrText>(</w:instrText>
+      </w:r>
+      <w:fldSimple w:instr=" SEQ MTEqn \c \* Arabic \* MERGEFORMAT ">
+        <w:r>
+          <w:rPr>
+            <w:noProof/>
+          </w:rPr>
+          <w:instrText>8</w:instrText>
+        </w:r>
+      </w:fldSimple>
+      <w:r>
+        <w:instrText>)</w:instrText>
+      </w:r>
+      <w:r>
+        <w:fldChar w:fldCharType="end"/>
+      </w:r>
+    </w:p>
+    <w:p/>
+    <w:p>
+      <w:pPr>
+        <w:ind w:left="360"/>
+        <w:jc w:val="left"/>
+      </w:pPr>
+      <w:r>
+        <w:t xml:space="preserve">The expression for </w:t>
+      </w:r>
+      <w:r>
+        <w:rPr>
+          <w:i/>
+        </w:rPr>
+        <w:t>f(t)</w:t>
+      </w:r>
+      <w:r>
+        <w:t xml:space="preserve"> has already been determined and the derivative of that function must be found.</w:t>
+      </w:r>
+    </w:p>
+    <w:p>
+      <w:pPr>
+        <w:ind w:left="360"/>
+        <w:jc w:val="left"/>
+      </w:pPr>
+    </w:p>
+    <w:p>
+      <w:pPr>
+        <w:pStyle w:val="MTDisplayEquation"/>
+      </w:pPr>
+      <w:r>
+        <w:tab/>
+      </w:r>
+      <w:r>
+        <w:rPr>
+          <w:position w:val="-24"/>
+        </w:rPr>
+        <w:object w:dxaOrig="1960" w:dyaOrig="620">
+          <v:shape id="_x0000_i1035" type="#_x0000_t75" style="width:97.8pt;height:31.15pt" o:ole="">
+            <v:imagedata r:id="rId38" o:title=""/>
+          </v:shape>
+          <o:OLEObject Type="Embed" ProgID="Equation.DSMT4" ShapeID="_x0000_i1035" DrawAspect="Content" ObjectID="_1496740059" r:id="rId39"/>
+        </w:object>
+      </w:r>
+      <w:r>
+        <w:t xml:space="preserve"> </w:t>
+      </w:r>
+      <w:r>
+        <w:tab/>
+      </w:r>
+      <w:r>
+        <w:fldChar w:fldCharType="begin"/>
+      </w:r>
+      <w:r>
+        <w:instrText xml:space="preserve"> MACROBUTTON MTPlaceRef \* MERGEFORMAT </w:instrText>
+      </w:r>
+      <w:r>
+        <w:fldChar w:fldCharType="begin"/>
+      </w:r>
+      <w:r>
+        <w:instrText xml:space="preserve"> SEQ MTEqn \h \* MERGEFORMAT </w:instrText>
+      </w:r>
+      <w:r>
+        <w:fldChar w:fldCharType="end"/>
+      </w:r>
+      <w:r>
+        <w:instrText>(</w:instrText>
+      </w:r>
+      <w:fldSimple w:instr=" SEQ MTEqn \c \* Arabic \* MERGEFORMAT ">
+        <w:r>
+          <w:rPr>
+            <w:noProof/>
+          </w:rPr>
+          <w:instrText>9</w:instrText>
+        </w:r>
+      </w:fldSimple>
+      <w:r>
+        <w:instrText>)</w:instrText>
+      </w:r>
+      <w:r>
+        <w:fldChar w:fldCharType="end"/>
+      </w:r>
+    </w:p>
+    <w:p>
+      <w:pPr>
+        <w:ind w:left="360"/>
+        <w:jc w:val="left"/>
+      </w:pPr>
+    </w:p>
+    <w:p>
+      <w:pPr>
+        <w:ind w:left="360"/>
+        <w:jc w:val="left"/>
+      </w:pPr>
+      <w:r>
+        <w:t xml:space="preserve">With both the function and its derivative, </w:t>
+      </w:r>
+      <w:r>
+        <w:rPr>
+          <w:i/>
+        </w:rPr>
+        <w:t>g(t</w:t>
+      </w:r>
+      <w:r>
+        <w:rPr>
+          <w:i/>
+          <w:vertAlign w:val="subscript"/>
+        </w:rPr>
+        <w:t>n</w:t>
+      </w:r>
+      <w:r>
+        <w:rPr>
+          <w:i/>
+        </w:rPr>
+        <w:t xml:space="preserve">) </w:t>
+      </w:r>
+      <w:r>
+        <w:t>is readily found.</w:t>
+      </w:r>
+    </w:p>
+    <w:p>
+      <w:pPr>
+        <w:ind w:left="360"/>
+        <w:jc w:val="left"/>
+      </w:pPr>
+    </w:p>
+    <w:p>
+      <w:pPr>
+        <w:pStyle w:val="MTDisplayEquation"/>
+      </w:pPr>
+      <w:r>
+        <w:tab/>
+      </w:r>
+      <w:r>
+        <w:rPr>
+          <w:position w:val="-60"/>
+        </w:rPr>
+        <w:object w:dxaOrig="3519" w:dyaOrig="1600">
+          <v:shape id="_x0000_i1036" type="#_x0000_t75" style="width:175.7pt;height:80.05pt" o:ole="">
+            <v:imagedata r:id="rId40" o:title=""/>
+          </v:shape>
+          <o:OLEObject Type="Embed" ProgID="Equation.DSMT4" ShapeID="_x0000_i1036" DrawAspect="Content" ObjectID="_1496740060" r:id="rId41"/>
+        </w:object>
+      </w:r>
+      <w:r>
+        <w:t xml:space="preserve"> </w:t>
+      </w:r>
+      <w:r>
+        <w:tab/>
+      </w:r>
+      <w:r>
+        <w:fldChar w:fldCharType="begin"/>
+      </w:r>
+      <w:r>
+        <w:instrText xml:space="preserve"> MACROBUTTON MTPlaceRef \* MERGEFORMAT </w:instrText>
+      </w:r>
+      <w:r>
+        <w:fldChar w:fldCharType="begin"/>
+      </w:r>
+      <w:r>
+        <w:instrText xml:space="preserve"> SEQ MTEqn \h \* MERGEFORMAT </w:instrText>
+      </w:r>
+      <w:r>
+        <w:fldChar w:fldCharType="end"/>
+      </w:r>
+      <w:r>
+        <w:instrText>(</w:instrText>
+      </w:r>
+      <w:fldSimple w:instr=" SEQ MTEqn \c \* Arabic \* MERGEFORMAT ">
+        <w:r>
+          <w:rPr>
+            <w:noProof/>
+          </w:rPr>
+          <w:instrText>10</w:instrText>
+        </w:r>
+      </w:fldSimple>
+      <w:r>
+        <w:instrText>)</w:instrText>
+      </w:r>
+      <w:r>
+        <w:fldChar w:fldCharType="end"/>
+      </w:r>
+    </w:p>
+    <w:p>
+      <w:pPr>
+        <w:ind w:left="360"/>
+        <w:jc w:val="left"/>
+      </w:pPr>
+    </w:p>
+    <w:p>
+      <w:pPr>
+        <w:ind w:left="360"/>
+        <w:jc w:val="left"/>
+      </w:pPr>
+      <w:r>
+        <w:lastRenderedPageBreak/>
+        <w:t xml:space="preserve">Using this fixed point method with an initial guess of </w:t>
+      </w:r>
+      <w:r>
+        <w:rPr>
+          <w:i/>
+        </w:rPr>
+        <w:t>0</w:t>
+      </w:r>
+      <w:r>
+        <w:t xml:space="preserve"> will yield the correct answer to ten decimal places. Even though a fixed point method must be used, the </w:t>
+      </w:r>
+      <w:r>
+        <w:t>intratube cylinder spacing</w:t>
+      </w:r>
+      <w:r>
+        <w:t xml:space="preserve"> can be treated as a function as seen in equation </w:t>
+      </w:r>
+      <w:r>
+        <w:rPr>
+          <w:b/>
+        </w:rPr>
+        <w:t>(5)</w:t>
+      </w:r>
+      <w:r>
+        <w:t>.</w:t>
+      </w:r>
+    </w:p>
+    <w:p>
+      <w:pPr>
+        <w:ind w:left="360"/>
+        <w:jc w:val="left"/>
+      </w:pPr>
+    </w:p>
+    <w:p>
+      <w:pPr>
+        <w:ind w:left="360"/>
+        <w:jc w:val="left"/>
+      </w:pPr>
+      <w:r>
+        <w:t xml:space="preserve">Now that </w:t>
+      </w:r>
+      <w:r>
+        <w:t xml:space="preserve">the </w:t>
+      </w:r>
+      <w:r>
+        <w:t>intratube cylinder spacing</w:t>
+      </w:r>
+      <w:r>
+        <w:t xml:space="preserve"> can be calculated quickly and easily, an examination of equation </w:t>
+      </w:r>
+      <w:r>
+        <w:rPr>
+          <w:b/>
+        </w:rPr>
+        <w:t>(5)</w:t>
+      </w:r>
+      <w:r>
+        <w:t xml:space="preserve"> points to the next step towards creating a CNT of the correct length. Before determining the exact height of each compositional cylinders, the number of cylinders must be known. To solve for the number of cylinders, ‘i’, equation </w:t>
+      </w:r>
+      <w:r>
+        <w:rPr>
+          <w:b/>
+        </w:rPr>
+        <w:t>(5)</w:t>
+      </w:r>
+      <w:r>
+        <w:t xml:space="preserve"> will be rewritten as:</w:t>
+      </w:r>
+    </w:p>
+    <w:p>
+      <w:pPr>
+        <w:ind w:left="360"/>
+        <w:jc w:val="left"/>
+      </w:pPr>
+    </w:p>
+    <w:p>
+      <w:pPr>
+        <w:pStyle w:val="MTDisplayEquation"/>
+        <w:rPr>
+          <w:vertAlign w:val="subscript"/>
+        </w:rPr>
+      </w:pPr>
+      <w:r>
+        <w:rPr>
+          <w:vertAlign w:val="subscript"/>
+        </w:rPr>
+        <w:tab/>
+      </w:r>
+      <w:r>
+        <w:rPr>
+          <w:position w:val="-28"/>
+          <w:vertAlign w:val="subscript"/>
+        </w:rPr>
+        <w:object w:dxaOrig="1520" w:dyaOrig="660">
+          <v:shape id="_x0000_i1037" type="#_x0000_t75" style="width:75.75pt;height:32.8pt" o:ole="">
+            <v:imagedata r:id="rId42" o:title=""/>
+          </v:shape>
+          <o:OLEObject Type="Embed" ProgID="Equation.DSMT4" ShapeID="_x0000_i1037" DrawAspect="Content" ObjectID="_1496740061" r:id="rId43"/>
+        </w:object>
+      </w:r>
+      <w:r>
+        <w:rPr>
+          <w:vertAlign w:val="subscript"/>
+        </w:rPr>
+        <w:t xml:space="preserve"> </w:t>
+      </w:r>
+      <w:r>
+        <w:rPr>
+          <w:vertAlign w:val="subscript"/>
+        </w:rPr>
+        <w:tab/>
+      </w:r>
+      <w:r>
+        <w:rPr>
+          <w:sz w:val="36"/>
+          <w:vertAlign w:val="subscript"/>
+        </w:rPr>
+        <w:fldChar w:fldCharType="begin"/>
+      </w:r>
+      <w:r>
+        <w:rPr>
+          <w:sz w:val="36"/>
+          <w:vertAlign w:val="subscript"/>
+        </w:rPr>
+        <w:instrText xml:space="preserve"> MACROBUTTON MTPlaceRef \* MERGEFORMAT </w:instrText>
+      </w:r>
+      <w:r>
+        <w:rPr>
+          <w:sz w:val="36"/>
+          <w:vertAlign w:val="subscript"/>
+        </w:rPr>
+        <w:fldChar w:fldCharType="begin"/>
+      </w:r>
+      <w:r>
+        <w:rPr>
+          <w:sz w:val="36"/>
+          <w:vertAlign w:val="subscript"/>
+        </w:rPr>
+        <w:instrText xml:space="preserve"> SEQ MTEqn \h \* MERGEFORMAT </w:instrText>
+      </w:r>
+      <w:r>
+        <w:rPr>
+          <w:sz w:val="36"/>
+          <w:vertAlign w:val="subscript"/>
+        </w:rPr>
+        <w:fldChar w:fldCharType="end"/>
+      </w:r>
+      <w:r>
+        <w:rPr>
+          <w:sz w:val="36"/>
+          <w:vertAlign w:val="subscript"/>
+        </w:rPr>
+        <w:instrText>(</w:instrText>
+      </w:r>
+      <w:r>
+        <w:rPr>
+          <w:sz w:val="36"/>
+          <w:vertAlign w:val="subscript"/>
+        </w:rPr>
+        <w:fldChar w:fldCharType="begin"/>
+      </w:r>
+      <w:r>
+        <w:rPr>
+          <w:sz w:val="36"/>
+          <w:vertAlign w:val="subscript"/>
+        </w:rPr>
+        <w:instrText xml:space="preserve"> SEQ MTEqn \c \* Arabic \* MERGEFORMAT </w:instrText>
+      </w:r>
+      <w:r>
+        <w:rPr>
+          <w:sz w:val="36"/>
+          <w:vertAlign w:val="subscript"/>
+        </w:rPr>
+        <w:fldChar w:fldCharType="separate"/>
+      </w:r>
+      <w:r>
+        <w:rPr>
+          <w:noProof/>
+          <w:sz w:val="36"/>
+          <w:vertAlign w:val="subscript"/>
+        </w:rPr>
+        <w:instrText>11</w:instrText>
+      </w:r>
+      <w:r>
+        <w:rPr>
+          <w:sz w:val="36"/>
+          <w:vertAlign w:val="subscript"/>
+        </w:rPr>
+        <w:fldChar w:fldCharType="end"/>
+      </w:r>
+      <w:r>
+        <w:rPr>
+          <w:sz w:val="36"/>
+          <w:vertAlign w:val="subscript"/>
+        </w:rPr>
+        <w:instrText>)</w:instrText>
+      </w:r>
+      <w:r>
+        <w:rPr>
+          <w:sz w:val="36"/>
+          <w:vertAlign w:val="subscript"/>
+        </w:rPr>
+        <w:fldChar w:fldCharType="end"/>
+      </w:r>
+    </w:p>
+    <w:p>
+      <w:pPr>
+        <w:ind w:left="360"/>
+        <w:jc w:val="left"/>
+      </w:pPr>
+    </w:p>
+    <w:p>
+      <w:pPr>
+        <w:ind w:left="360"/>
+        <w:jc w:val="left"/>
+      </w:pPr>
+      <w:r>
+        <w:t>It is clear that since h, and therefore t, are not known that this equation cannot be solved and a solution must be designed.</w:t>
+      </w:r>
+      <w:r>
+        <w:t xml:space="preserve"> First, the intratube cylinder spacing increases monotonically with increasing height of compositional cylinders. This implies that as ‘h’ increases in equation (11), ‘i’ decreases. The algorithm that finds a suitable ‘i’ value iterates with a starting minimum height of two nanometers and increases the height in small increments until the decimal of the current ‘i’ value is greater than the previous iteration’s decimal. This ‘i’ value is then rounded up to the nearest integer. This yields the number of compositional cylinders needed to achieve the specified CNT length while also keeping the height of the compositional cylinders as close to the minimum height as possible.</w:t>
+      </w:r>
+    </w:p>
+    <w:p>
+      <w:pPr>
+        <w:ind w:left="360"/>
+        <w:jc w:val="left"/>
+      </w:pPr>
+    </w:p>
+    <w:p>
+      <w:pPr>
+        <w:ind w:left="360"/>
+        <w:jc w:val="left"/>
+        <w:rPr>
+          <w:i/>
+        </w:rPr>
+      </w:pPr>
+      <w:r>
+        <w:t xml:space="preserve">Since the ‘i’ value is rounded up to the nearest integer, the height of the compositional cylinder is not exacly known. However, in equation </w:t>
+      </w:r>
+      <w:r>
+        <w:rPr>
+          <w:b/>
+        </w:rPr>
+        <w:t>(5)</w:t>
+      </w:r>
+      <w:r>
+        <w:t xml:space="preserve"> the length and the number of compositional cylinders is now known. Once again, Newton’s fixed point method (equation </w:t>
+      </w:r>
+      <w:r>
+        <w:rPr>
+          <w:b/>
+        </w:rPr>
+        <w:t>(8)</w:t>
+      </w:r>
+      <w:r>
+        <w:t>) is used</w:t>
+      </w:r>
     </w:p>
     <w:p>
       <w:pPr>
@@ -6321,45 +7270,45 @@
       </w:pPr>
       <w:bookmarkStart w:id="11" w:name="_Toc422920335"/>
       <w:r>
+        <w:t>Limitations</w:t>
+      </w:r>
+      <w:r>
+        <w:t>/Inaccuracies</w:t>
+      </w:r>
+      <w:bookmarkEnd w:id="11"/>
+    </w:p>
+    <w:p>
+      <w:pPr>
+        <w:pStyle w:val="Default"/>
+      </w:pPr>
+      <w:r>
+        <w:t>- iijima’s equations</w:t>
+      </w:r>
+    </w:p>
+    <w:p>
+      <w:pPr>
+        <w:pStyle w:val="Heading1"/>
+      </w:pPr>
+      <w:bookmarkStart w:id="12" w:name="_Toc422920336"/>
+      <w:r>
+        <w:t>Appendix A</w:t>
+      </w:r>
+      <w:bookmarkEnd w:id="12"/>
+    </w:p>
+    <w:p>
+      <w:pPr>
+        <w:pStyle w:val="Default"/>
+      </w:pPr>
+      <w:r>
+        <w:t>CNT Simulation Representation</w:t>
+      </w:r>
+    </w:p>
+    <w:p>
+      <w:pPr>
+        <w:pStyle w:val="Default"/>
+      </w:pPr>
+      <w:r>
         <w:lastRenderedPageBreak/>
-        <w:t>Limitations</w:t>
-      </w:r>
-      <w:r>
-        <w:t>/Inaccuracies</w:t>
-      </w:r>
-      <w:bookmarkEnd w:id="11"/>
-    </w:p>
-    <w:p>
-      <w:pPr>
-        <w:pStyle w:val="Default"/>
-      </w:pPr>
-      <w:r>
-        <w:t>- iijima’s equations</w:t>
-      </w:r>
-    </w:p>
-    <w:p>
-      <w:pPr>
-        <w:pStyle w:val="Heading1"/>
-      </w:pPr>
-      <w:bookmarkStart w:id="12" w:name="_Toc422920336"/>
-      <w:r>
-        <w:t>Appendix A</w:t>
-      </w:r>
-      <w:bookmarkEnd w:id="12"/>
-    </w:p>
-    <w:p>
-      <w:pPr>
-        <w:pStyle w:val="Default"/>
-      </w:pPr>
-      <w:r>
-        <w:t>CNT Simulation Representation</w:t>
-      </w:r>
-    </w:p>
-    <w:p>
-      <w:pPr>
-        <w:pStyle w:val="Default"/>
-      </w:pPr>
-      <w:r>
         <mc:AlternateContent>
           <mc:Choice Requires="wpg">
             <w:drawing>
@@ -6388,7 +7337,7 @@
                           </pic:cNvPicPr>
                         </pic:nvPicPr>
                         <pic:blipFill>
-                          <a:blip r:embed="rId26">
+                          <a:blip r:embed="rId44">
                             <a:extLst>
                               <a:ext uri="{28A0092B-C50C-407E-A947-70E740481C1C}">
                                 <a14:useLocalDpi xmlns:a14="http://schemas.microsoft.com/office/drawing/2010/main" val="0"/>
@@ -6435,11 +7384,13 @@
                       </pic:pic>
                       <wps:wsp>
                         <wps:cNvPr id="26" name="Straight Arrow Connector 26"/>
-                        <wps:cNvCnPr/>
+                        <wps:cNvCnPr>
+                          <a:stCxn id="27" idx="2"/>
+                        </wps:cNvCnPr>
                         <wps:spPr>
                           <a:xfrm>
-                            <a:off x="1143000" y="838200"/>
-                            <a:ext cx="685800" cy="838200"/>
+                            <a:off x="1222735" y="886730"/>
+                            <a:ext cx="605917" cy="789368"/>
                           </a:xfrm>
                           <a:prstGeom prst="straightConnector1">
                             <a:avLst/>
@@ -6472,8 +7423,8 @@
                         <wps:cNvSpPr txBox="1"/>
                         <wps:spPr>
                           <a:xfrm>
-                            <a:off x="236164" y="479761"/>
-                            <a:ext cx="1973180" cy="358116"/>
+                            <a:off x="236145" y="479676"/>
+                            <a:ext cx="1973180" cy="407054"/>
                           </a:xfrm>
                           <a:prstGeom prst="rect">
                             <a:avLst/>
@@ -6592,14 +7543,14 @@
           </mc:Choice>
           <mc:Fallback>
             <w:pict>
-              <v:group id="Group 12" o:spid="_x0000_s1047" style="width:471.65pt;height:213.5pt;mso-position-horizontal-relative:char;mso-position-vertical-relative:line" coordsize="87649,37480" o:gfxdata="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">
+              <v:group id="Group 12" o:spid="_x0000_s1047" style="width:471.65pt;height:213.5pt;mso-position-horizontal-relative:char;mso-position-vertical-relative:line" coordsize="87649,37480" o:gfxdata="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